<commit_message>
Adding sprites, finishing Introduction page & fixing headers/footers of every chapters
</commit_message>
<xml_diff>
--- a/zdivers/Histoire & Personnages/HISTOIRE.docx
+++ b/zdivers/Histoire & Personnages/HISTOIRE.docx
@@ -51,10 +51,605 @@
           <w:szCs w:val="28"/>
           <w:u w:val="single"/>
         </w:rPr>
-        <w:t xml:space="preserve">Prologue : Rêves sous les cendres de </w:t>
-      </w:r>
-      <w:proofErr w:type="spellStart"/>
-      <w:r>
+        <w:t>Prologue : Rêves sous les cendres de Noxus</w:t>
+      </w:r>
+    </w:p>
+    <w:p>
+      <w:pPr>
+        <w:rPr>
+          <w:i/>
+          <w:iCs/>
+          <w:sz w:val="22"/>
+          <w:szCs w:val="22"/>
+        </w:rPr>
+      </w:pPr>
+      <w:r>
+        <w:rPr>
+          <w:i/>
+          <w:iCs/>
+          <w:sz w:val="22"/>
+          <w:szCs w:val="22"/>
+        </w:rPr>
+        <w:t>(</w:t>
+      </w:r>
+      <w:r>
+        <w:rPr>
+          <w:i/>
+          <w:iCs/>
+          <w:sz w:val="22"/>
+          <w:szCs w:val="22"/>
+        </w:rPr>
+        <w:t>Noxus, Bastion Immortel</w:t>
+      </w:r>
+      <w:r>
+        <w:rPr>
+          <w:i/>
+          <w:iCs/>
+          <w:sz w:val="22"/>
+          <w:szCs w:val="22"/>
+        </w:rPr>
+        <w:t>, dans l</w:t>
+      </w:r>
+      <w:r>
+        <w:rPr>
+          <w:i/>
+          <w:iCs/>
+          <w:sz w:val="22"/>
+          <w:szCs w:val="22"/>
+        </w:rPr>
+        <w:t>e</w:t>
+      </w:r>
+      <w:r>
+        <w:rPr>
+          <w:i/>
+          <w:iCs/>
+          <w:sz w:val="22"/>
+          <w:szCs w:val="22"/>
+        </w:rPr>
+        <w:t xml:space="preserve">s tribunes </w:t>
+      </w:r>
+      <w:r>
+        <w:rPr>
+          <w:i/>
+          <w:iCs/>
+          <w:sz w:val="22"/>
+          <w:szCs w:val="22"/>
+        </w:rPr>
+        <w:t>d’</w:t>
+      </w:r>
+      <w:r>
+        <w:rPr>
+          <w:i/>
+          <w:iCs/>
+          <w:sz w:val="22"/>
+          <w:szCs w:val="22"/>
+        </w:rPr>
+        <w:t>une arèn</w:t>
+      </w:r>
+      <w:r>
+        <w:rPr>
+          <w:i/>
+          <w:iCs/>
+          <w:sz w:val="22"/>
+          <w:szCs w:val="22"/>
+        </w:rPr>
+        <w:t>e</w:t>
+      </w:r>
+      <w:r>
+        <w:rPr>
+          <w:i/>
+          <w:iCs/>
+          <w:sz w:val="22"/>
+          <w:szCs w:val="22"/>
+        </w:rPr>
+        <w:t xml:space="preserve"> profonde</w:t>
+      </w:r>
+      <w:r>
+        <w:rPr>
+          <w:i/>
+          <w:iCs/>
+          <w:sz w:val="22"/>
+          <w:szCs w:val="22"/>
+        </w:rPr>
+        <w:t xml:space="preserve">, </w:t>
+      </w:r>
+      <w:r>
+        <w:rPr>
+          <w:i/>
+          <w:iCs/>
+          <w:sz w:val="22"/>
+          <w:szCs w:val="22"/>
+        </w:rPr>
+        <w:t>légèrement éclairées</w:t>
+      </w:r>
+      <w:r>
+        <w:rPr>
+          <w:i/>
+          <w:iCs/>
+          <w:sz w:val="22"/>
+          <w:szCs w:val="22"/>
+        </w:rPr>
+        <w:t xml:space="preserve"> par </w:t>
+      </w:r>
+      <w:r>
+        <w:rPr>
+          <w:i/>
+          <w:iCs/>
+          <w:sz w:val="22"/>
+          <w:szCs w:val="22"/>
+        </w:rPr>
+        <w:t xml:space="preserve">un puit de lumière </w:t>
+      </w:r>
+      <w:r>
+        <w:rPr>
+          <w:i/>
+          <w:iCs/>
+          <w:sz w:val="22"/>
+          <w:szCs w:val="22"/>
+        </w:rPr>
+        <w:t>et</w:t>
+      </w:r>
+      <w:r>
+        <w:rPr>
+          <w:i/>
+          <w:iCs/>
+          <w:sz w:val="22"/>
+          <w:szCs w:val="22"/>
+        </w:rPr>
+        <w:t xml:space="preserve"> baignées dans </w:t>
+      </w:r>
+      <w:r>
+        <w:rPr>
+          <w:i/>
+          <w:iCs/>
+          <w:sz w:val="22"/>
+          <w:szCs w:val="22"/>
+        </w:rPr>
+        <w:t xml:space="preserve"> l'odeur métallique du sang séché. Des chaînes rouillées claquent contre la pierre. Azhari et Lysandor avancent discrètement entre les ombres des combattants captifs.)</w:t>
+      </w:r>
+    </w:p>
+    <w:p>
+      <w:pPr>
+        <w:rPr>
+          <w:i/>
+          <w:iCs/>
+          <w:sz w:val="22"/>
+          <w:szCs w:val="22"/>
+        </w:rPr>
+      </w:pPr>
+      <w:r>
+        <w:rPr>
+          <w:b/>
+          <w:bCs/>
+          <w:i/>
+          <w:iCs/>
+          <w:sz w:val="22"/>
+          <w:szCs w:val="22"/>
+        </w:rPr>
+        <w:t>Azhari</w:t>
+      </w:r>
+      <w:r>
+        <w:rPr>
+          <w:i/>
+          <w:iCs/>
+          <w:sz w:val="22"/>
+          <w:szCs w:val="22"/>
+        </w:rPr>
+        <w:t xml:space="preserve"> (regardant autour de lui, la voix basse) :</w:t>
+      </w:r>
+      <w:r>
+        <w:rPr>
+          <w:i/>
+          <w:iCs/>
+          <w:sz w:val="22"/>
+          <w:szCs w:val="22"/>
+        </w:rPr>
+        <w:br/>
+      </w:r>
+      <w:r>
+        <w:rPr>
+          <w:i/>
+          <w:iCs/>
+          <w:color w:val="FF0000"/>
+          <w:sz w:val="22"/>
+          <w:szCs w:val="22"/>
+        </w:rPr>
+        <w:t>Cette ville... ce tombeau... Ils nous forgent à coups de chaînes et d’illusions. Depuis que j'ai foulé les pierres de cette arène, je ne me souviens plus de ce que c'est que de sourire.</w:t>
+      </w:r>
+    </w:p>
+    <w:p>
+      <w:pPr>
+        <w:rPr>
+          <w:i/>
+          <w:iCs/>
+          <w:sz w:val="22"/>
+          <w:szCs w:val="22"/>
+        </w:rPr>
+      </w:pPr>
+      <w:r>
+        <w:rPr>
+          <w:b/>
+          <w:bCs/>
+          <w:i/>
+          <w:iCs/>
+          <w:sz w:val="22"/>
+          <w:szCs w:val="22"/>
+        </w:rPr>
+        <w:t>Lysandor</w:t>
+      </w:r>
+      <w:r>
+        <w:rPr>
+          <w:i/>
+          <w:iCs/>
+          <w:sz w:val="22"/>
+          <w:szCs w:val="22"/>
+        </w:rPr>
+        <w:t xml:space="preserve"> (le regard perdu vers les gradins </w:t>
+      </w:r>
+      <w:r>
+        <w:rPr>
+          <w:i/>
+          <w:iCs/>
+          <w:sz w:val="22"/>
+          <w:szCs w:val="22"/>
+        </w:rPr>
+        <w:t>grouillants de spectateurs</w:t>
+      </w:r>
+      <w:r>
+        <w:rPr>
+          <w:i/>
+          <w:iCs/>
+          <w:sz w:val="22"/>
+          <w:szCs w:val="22"/>
+        </w:rPr>
+        <w:t>) :</w:t>
+      </w:r>
+      <w:r>
+        <w:rPr>
+          <w:i/>
+          <w:iCs/>
+          <w:sz w:val="22"/>
+          <w:szCs w:val="22"/>
+        </w:rPr>
+        <w:br/>
+      </w:r>
+      <w:r>
+        <w:rPr>
+          <w:i/>
+          <w:iCs/>
+          <w:color w:val="FF0000"/>
+          <w:sz w:val="22"/>
+          <w:szCs w:val="22"/>
+        </w:rPr>
+        <w:t>Ici, on ne vit pas. On survit. Sous les cris, sous le fer. Et si tu n'es pas assez fort... tu n'es plus rien.</w:t>
+      </w:r>
+    </w:p>
+    <w:p>
+      <w:pPr>
+        <w:rPr>
+          <w:i/>
+          <w:iCs/>
+          <w:sz w:val="22"/>
+          <w:szCs w:val="22"/>
+        </w:rPr>
+      </w:pPr>
+      <w:r>
+        <w:rPr>
+          <w:b/>
+          <w:bCs/>
+          <w:i/>
+          <w:iCs/>
+          <w:sz w:val="22"/>
+          <w:szCs w:val="22"/>
+        </w:rPr>
+        <w:t>Azhari</w:t>
+      </w:r>
+      <w:r>
+        <w:rPr>
+          <w:i/>
+          <w:iCs/>
+          <w:sz w:val="22"/>
+          <w:szCs w:val="22"/>
+        </w:rPr>
+        <w:t xml:space="preserve"> (effleurant d'une main les murs marqués de griffures et de sang) :</w:t>
+      </w:r>
+      <w:r>
+        <w:rPr>
+          <w:i/>
+          <w:iCs/>
+          <w:sz w:val="22"/>
+          <w:szCs w:val="22"/>
+        </w:rPr>
+        <w:br/>
+      </w:r>
+      <w:r>
+        <w:rPr>
+          <w:i/>
+          <w:iCs/>
+          <w:color w:val="FF0000"/>
+          <w:sz w:val="22"/>
+          <w:szCs w:val="22"/>
+        </w:rPr>
+        <w:t>Nous sommes des ombres ici, des armes qu'ils dressent... Moi, fils d'érudit, devenu bête de foire. Toi, héritier d'une lignée condamnée à ne connaître que la guerre...</w:t>
+      </w:r>
+    </w:p>
+    <w:p>
+      <w:pPr>
+        <w:rPr>
+          <w:i/>
+          <w:iCs/>
+          <w:color w:val="FF0000"/>
+          <w:sz w:val="22"/>
+          <w:szCs w:val="22"/>
+        </w:rPr>
+      </w:pPr>
+      <w:r>
+        <w:rPr>
+          <w:b/>
+          <w:bCs/>
+          <w:i/>
+          <w:iCs/>
+          <w:sz w:val="22"/>
+          <w:szCs w:val="22"/>
+        </w:rPr>
+        <w:t>Lysandor</w:t>
+      </w:r>
+      <w:r>
+        <w:rPr>
+          <w:i/>
+          <w:iCs/>
+          <w:sz w:val="22"/>
+          <w:szCs w:val="22"/>
+        </w:rPr>
+        <w:t xml:space="preserve"> (serrant les poings, une lueur farouche dans les yeux) :</w:t>
+      </w:r>
+      <w:r>
+        <w:rPr>
+          <w:i/>
+          <w:iCs/>
+          <w:sz w:val="22"/>
+          <w:szCs w:val="22"/>
+        </w:rPr>
+        <w:br/>
+      </w:r>
+      <w:r>
+        <w:rPr>
+          <w:i/>
+          <w:iCs/>
+          <w:color w:val="FF0000"/>
+          <w:sz w:val="22"/>
+          <w:szCs w:val="22"/>
+        </w:rPr>
+        <w:t>Et pourtant, un autre chemin existe, Azhari... Un lieu où l'esprit triomphe du glaive. Piltover.</w:t>
+      </w:r>
+    </w:p>
+    <w:p>
+      <w:pPr>
+        <w:rPr>
+          <w:i/>
+          <w:iCs/>
+          <w:sz w:val="22"/>
+          <w:szCs w:val="22"/>
+        </w:rPr>
+      </w:pPr>
+      <w:r>
+        <w:rPr>
+          <w:b/>
+          <w:bCs/>
+          <w:i/>
+          <w:iCs/>
+          <w:sz w:val="22"/>
+          <w:szCs w:val="22"/>
+        </w:rPr>
+        <w:t>Azhari</w:t>
+      </w:r>
+      <w:r>
+        <w:rPr>
+          <w:i/>
+          <w:iCs/>
+          <w:sz w:val="22"/>
+          <w:szCs w:val="22"/>
+        </w:rPr>
+        <w:t xml:space="preserve"> (ses yeux brillant d'une détermination nouvelle) :</w:t>
+      </w:r>
+      <w:r>
+        <w:rPr>
+          <w:i/>
+          <w:iCs/>
+          <w:sz w:val="22"/>
+          <w:szCs w:val="22"/>
+        </w:rPr>
+        <w:br/>
+      </w:r>
+      <w:r>
+        <w:rPr>
+          <w:i/>
+          <w:iCs/>
+          <w:color w:val="FF0000"/>
+          <w:sz w:val="22"/>
+          <w:szCs w:val="22"/>
+        </w:rPr>
+        <w:t>Alors fuyons. Laissons derrière nous cette prison de pierre. Devenons ce que nous choisissons d'être.</w:t>
+      </w:r>
+    </w:p>
+    <w:p>
+      <w:pPr>
+        <w:rPr>
+          <w:i/>
+          <w:iCs/>
+          <w:sz w:val="22"/>
+          <w:szCs w:val="22"/>
+        </w:rPr>
+      </w:pPr>
+      <w:r>
+        <w:rPr>
+          <w:i/>
+          <w:iCs/>
+          <w:sz w:val="22"/>
+          <w:szCs w:val="22"/>
+        </w:rPr>
+        <w:t xml:space="preserve">(Un silence lourd s'installe. Au-dessus d'eux, des patrouilles armées surveillent depuis les remparts. Les deux jeunes hommes échangent un regard résolu et s’enfoncent dans les </w:t>
+      </w:r>
+      <w:r>
+        <w:rPr>
+          <w:i/>
+          <w:iCs/>
+          <w:sz w:val="22"/>
+          <w:szCs w:val="22"/>
+        </w:rPr>
+        <w:t>ruelles souterraines</w:t>
+      </w:r>
+      <w:r>
+        <w:rPr>
+          <w:i/>
+          <w:iCs/>
+          <w:sz w:val="22"/>
+          <w:szCs w:val="22"/>
+        </w:rPr>
+        <w:t>.)</w:t>
+      </w:r>
+    </w:p>
+    <w:p>
+      <w:pPr>
+        <w:rPr>
+          <w:i/>
+          <w:iCs/>
+          <w:sz w:val="22"/>
+          <w:szCs w:val="22"/>
+        </w:rPr>
+      </w:pPr>
+      <w:r>
+        <w:rPr>
+          <w:b/>
+          <w:bCs/>
+          <w:i/>
+          <w:iCs/>
+          <w:sz w:val="22"/>
+          <w:szCs w:val="22"/>
+        </w:rPr>
+        <w:t>Lysandor</w:t>
+      </w:r>
+      <w:r>
+        <w:rPr>
+          <w:i/>
+          <w:iCs/>
+          <w:sz w:val="22"/>
+          <w:szCs w:val="22"/>
+        </w:rPr>
+        <w:t xml:space="preserve"> (chuchotant, la main sur la garde de son arme) :</w:t>
+      </w:r>
+      <w:r>
+        <w:rPr>
+          <w:i/>
+          <w:iCs/>
+          <w:sz w:val="22"/>
+          <w:szCs w:val="22"/>
+        </w:rPr>
+        <w:br/>
+      </w:r>
+      <w:r>
+        <w:rPr>
+          <w:i/>
+          <w:iCs/>
+          <w:color w:val="FF0000"/>
+          <w:sz w:val="22"/>
+          <w:szCs w:val="22"/>
+        </w:rPr>
+        <w:t>Es-tu prêt à renoncer à tout ? Même à ton nom ?</w:t>
+      </w:r>
+    </w:p>
+    <w:p>
+      <w:pPr>
+        <w:rPr>
+          <w:i/>
+          <w:iCs/>
+          <w:sz w:val="22"/>
+          <w:szCs w:val="22"/>
+        </w:rPr>
+      </w:pPr>
+      <w:r>
+        <w:rPr>
+          <w:b/>
+          <w:bCs/>
+          <w:i/>
+          <w:iCs/>
+          <w:sz w:val="22"/>
+          <w:szCs w:val="22"/>
+        </w:rPr>
+        <w:t>Azhari</w:t>
+      </w:r>
+      <w:r>
+        <w:rPr>
+          <w:i/>
+          <w:iCs/>
+          <w:sz w:val="22"/>
+          <w:szCs w:val="22"/>
+        </w:rPr>
+        <w:t xml:space="preserve"> (un sourire ironique aux lèvres) :</w:t>
+      </w:r>
+      <w:r>
+        <w:rPr>
+          <w:i/>
+          <w:iCs/>
+          <w:sz w:val="22"/>
+          <w:szCs w:val="22"/>
+        </w:rPr>
+        <w:br/>
+      </w:r>
+      <w:r>
+        <w:rPr>
+          <w:i/>
+          <w:iCs/>
+          <w:color w:val="FF0000"/>
+          <w:sz w:val="22"/>
+          <w:szCs w:val="22"/>
+        </w:rPr>
+        <w:t>Je suis prêt à naître de nouveau.</w:t>
+      </w:r>
+    </w:p>
+    <w:p>
+      <w:pPr>
+        <w:rPr>
+          <w:i/>
+          <w:iCs/>
+          <w:sz w:val="22"/>
+          <w:szCs w:val="22"/>
+        </w:rPr>
+      </w:pPr>
+      <w:r>
+        <w:rPr>
+          <w:i/>
+          <w:iCs/>
+          <w:sz w:val="22"/>
+          <w:szCs w:val="22"/>
+        </w:rPr>
+        <w:t>(Leur périple commence, dans les entrailles d'une cité qui dévore ses propres enfants.)</w:t>
+      </w:r>
+    </w:p>
+    <w:p>
+      <w:pPr>
+        <w:jc w:val="center"/>
+        <w:rPr>
+          <w:b/>
+          <w:bCs/>
+          <w:sz w:val="22"/>
+          <w:szCs w:val="22"/>
+        </w:rPr>
+      </w:pPr>
+    </w:p>
+    <w:p>
+      <w:pPr>
+        <w:jc w:val="center"/>
+        <w:rPr>
+          <w:b/>
+          <w:bCs/>
+          <w:sz w:val="22"/>
+          <w:szCs w:val="22"/>
+        </w:rPr>
+      </w:pPr>
+    </w:p>
+    <w:p>
+      <w:pPr>
         <w:rPr>
           <w:b/>
           <w:bCs/>
@@ -62,715 +657,8 @@
           <w:szCs w:val="28"/>
           <w:u w:val="single"/>
         </w:rPr>
-        <w:t>Noxus</w:t>
-      </w:r>
-      <w:proofErr w:type="spellEnd"/>
-    </w:p>
-    <w:p>
-      <w:pPr>
-        <w:rPr>
-          <w:i/>
-          <w:iCs/>
-          <w:sz w:val="22"/>
-          <w:szCs w:val="22"/>
-        </w:rPr>
-      </w:pPr>
-      <w:r>
-        <w:rPr>
-          <w:i/>
-          <w:iCs/>
-          <w:sz w:val="22"/>
-          <w:szCs w:val="22"/>
-        </w:rPr>
-        <w:t>(</w:t>
-      </w:r>
-      <w:proofErr w:type="spellStart"/>
-      <w:r>
-        <w:rPr>
-          <w:i/>
-          <w:iCs/>
-          <w:sz w:val="22"/>
-          <w:szCs w:val="22"/>
-        </w:rPr>
-        <w:t>Noxus</w:t>
-      </w:r>
-      <w:proofErr w:type="spellEnd"/>
-      <w:r>
-        <w:rPr>
-          <w:i/>
-          <w:iCs/>
-          <w:sz w:val="22"/>
-          <w:szCs w:val="22"/>
-        </w:rPr>
-        <w:t>, Bastion Immortel</w:t>
-      </w:r>
-      <w:r>
-        <w:rPr>
-          <w:i/>
-          <w:iCs/>
-          <w:sz w:val="22"/>
-          <w:szCs w:val="22"/>
-        </w:rPr>
-        <w:t>, dans l</w:t>
-      </w:r>
-      <w:r>
-        <w:rPr>
-          <w:i/>
-          <w:iCs/>
-          <w:sz w:val="22"/>
-          <w:szCs w:val="22"/>
-        </w:rPr>
-        <w:t>e</w:t>
-      </w:r>
-      <w:r>
-        <w:rPr>
-          <w:i/>
-          <w:iCs/>
-          <w:sz w:val="22"/>
-          <w:szCs w:val="22"/>
-        </w:rPr>
-        <w:t xml:space="preserve">s tribunes </w:t>
-      </w:r>
-      <w:r>
-        <w:rPr>
-          <w:i/>
-          <w:iCs/>
-          <w:sz w:val="22"/>
-          <w:szCs w:val="22"/>
-        </w:rPr>
-        <w:t>d’</w:t>
-      </w:r>
-      <w:r>
-        <w:rPr>
-          <w:i/>
-          <w:iCs/>
-          <w:sz w:val="22"/>
-          <w:szCs w:val="22"/>
-        </w:rPr>
-        <w:t>une arèn</w:t>
-      </w:r>
-      <w:r>
-        <w:rPr>
-          <w:i/>
-          <w:iCs/>
-          <w:sz w:val="22"/>
-          <w:szCs w:val="22"/>
-        </w:rPr>
-        <w:t>e</w:t>
-      </w:r>
-      <w:r>
-        <w:rPr>
-          <w:i/>
-          <w:iCs/>
-          <w:sz w:val="22"/>
-          <w:szCs w:val="22"/>
-        </w:rPr>
-        <w:t xml:space="preserve"> profonde</w:t>
-      </w:r>
-      <w:r>
-        <w:rPr>
-          <w:i/>
-          <w:iCs/>
-          <w:sz w:val="22"/>
-          <w:szCs w:val="22"/>
-        </w:rPr>
-        <w:t xml:space="preserve">, </w:t>
-      </w:r>
-      <w:r>
-        <w:rPr>
-          <w:i/>
-          <w:iCs/>
-          <w:sz w:val="22"/>
-          <w:szCs w:val="22"/>
-        </w:rPr>
-        <w:t>légèrement éclairées</w:t>
-      </w:r>
-      <w:r>
-        <w:rPr>
-          <w:i/>
-          <w:iCs/>
-          <w:sz w:val="22"/>
-          <w:szCs w:val="22"/>
-        </w:rPr>
-        <w:t xml:space="preserve"> par </w:t>
-      </w:r>
-      <w:r>
-        <w:rPr>
-          <w:i/>
-          <w:iCs/>
-          <w:sz w:val="22"/>
-          <w:szCs w:val="22"/>
-        </w:rPr>
-        <w:t xml:space="preserve">un puit de lumière </w:t>
-      </w:r>
-      <w:r>
-        <w:rPr>
-          <w:i/>
-          <w:iCs/>
-          <w:sz w:val="22"/>
-          <w:szCs w:val="22"/>
-        </w:rPr>
-        <w:t>et</w:t>
-      </w:r>
-      <w:r>
-        <w:rPr>
-          <w:i/>
-          <w:iCs/>
-          <w:sz w:val="22"/>
-          <w:szCs w:val="22"/>
-        </w:rPr>
-        <w:t xml:space="preserve"> baignées dans </w:t>
-      </w:r>
-      <w:r>
-        <w:rPr>
-          <w:i/>
-          <w:iCs/>
-          <w:sz w:val="22"/>
-          <w:szCs w:val="22"/>
-        </w:rPr>
-        <w:t xml:space="preserve"> l'odeur métallique du sang séché. Des chaînes rouillées claquent contre la pierre. </w:t>
-      </w:r>
-      <w:proofErr w:type="spellStart"/>
-      <w:r>
-        <w:rPr>
-          <w:i/>
-          <w:iCs/>
-          <w:sz w:val="22"/>
-          <w:szCs w:val="22"/>
-        </w:rPr>
-        <w:t>Azhari</w:t>
-      </w:r>
-      <w:proofErr w:type="spellEnd"/>
-      <w:r>
-        <w:rPr>
-          <w:i/>
-          <w:iCs/>
-          <w:sz w:val="22"/>
-          <w:szCs w:val="22"/>
-        </w:rPr>
-        <w:t xml:space="preserve"> et </w:t>
-      </w:r>
-      <w:proofErr w:type="spellStart"/>
-      <w:r>
-        <w:rPr>
-          <w:i/>
-          <w:iCs/>
-          <w:sz w:val="22"/>
-          <w:szCs w:val="22"/>
-        </w:rPr>
-        <w:t>Lysandor</w:t>
-      </w:r>
-      <w:proofErr w:type="spellEnd"/>
-      <w:r>
-        <w:rPr>
-          <w:i/>
-          <w:iCs/>
-          <w:sz w:val="22"/>
-          <w:szCs w:val="22"/>
-        </w:rPr>
-        <w:t xml:space="preserve"> avancent discrètement entre les ombres des combattants captifs.)</w:t>
-      </w:r>
-    </w:p>
-    <w:p>
-      <w:pPr>
-        <w:rPr>
-          <w:i/>
-          <w:iCs/>
-          <w:sz w:val="22"/>
-          <w:szCs w:val="22"/>
-        </w:rPr>
-      </w:pPr>
-      <w:proofErr w:type="spellStart"/>
-      <w:r>
-        <w:rPr>
-          <w:b/>
-          <w:bCs/>
-          <w:i/>
-          <w:iCs/>
-          <w:sz w:val="22"/>
-          <w:szCs w:val="22"/>
-        </w:rPr>
-        <w:t>Azhari</w:t>
-      </w:r>
-      <w:proofErr w:type="spellEnd"/>
-      <w:r>
-        <w:rPr>
-          <w:i/>
-          <w:iCs/>
-          <w:sz w:val="22"/>
-          <w:szCs w:val="22"/>
-        </w:rPr>
-        <w:t xml:space="preserve"> (regardant autour de lui, la voix basse) :</w:t>
-      </w:r>
-      <w:r>
-        <w:rPr>
-          <w:i/>
-          <w:iCs/>
-          <w:sz w:val="22"/>
-          <w:szCs w:val="22"/>
-        </w:rPr>
-        <w:br/>
-      </w:r>
-      <w:r>
-        <w:rPr>
-          <w:i/>
-          <w:iCs/>
-          <w:color w:val="FF0000"/>
-          <w:sz w:val="22"/>
-          <w:szCs w:val="22"/>
-        </w:rPr>
-        <w:t>Cette ville... ce tombeau... Ils nous forgent à coups de chaînes et d’illusions. Depuis que j'ai foulé les pierres de cette arène, je ne me souviens plus de ce que c'est que de sourire.</w:t>
-      </w:r>
-    </w:p>
-    <w:p>
-      <w:pPr>
-        <w:rPr>
-          <w:i/>
-          <w:iCs/>
-          <w:sz w:val="22"/>
-          <w:szCs w:val="22"/>
-        </w:rPr>
-      </w:pPr>
-      <w:proofErr w:type="spellStart"/>
-      <w:r>
-        <w:rPr>
-          <w:b/>
-          <w:bCs/>
-          <w:i/>
-          <w:iCs/>
-          <w:sz w:val="22"/>
-          <w:szCs w:val="22"/>
-        </w:rPr>
-        <w:t>Lysandor</w:t>
-      </w:r>
-      <w:proofErr w:type="spellEnd"/>
-      <w:r>
-        <w:rPr>
-          <w:i/>
-          <w:iCs/>
-          <w:sz w:val="22"/>
-          <w:szCs w:val="22"/>
-        </w:rPr>
-        <w:t xml:space="preserve"> (le regard perdu vers les gradins </w:t>
-      </w:r>
-      <w:r>
-        <w:rPr>
-          <w:i/>
-          <w:iCs/>
-          <w:sz w:val="22"/>
-          <w:szCs w:val="22"/>
-        </w:rPr>
-        <w:t>grouillants de spectateurs</w:t>
-      </w:r>
-      <w:r>
-        <w:rPr>
-          <w:i/>
-          <w:iCs/>
-          <w:sz w:val="22"/>
-          <w:szCs w:val="22"/>
-        </w:rPr>
-        <w:t>) :</w:t>
-      </w:r>
-      <w:r>
-        <w:rPr>
-          <w:i/>
-          <w:iCs/>
-          <w:sz w:val="22"/>
-          <w:szCs w:val="22"/>
-        </w:rPr>
-        <w:br/>
-      </w:r>
-      <w:r>
-        <w:rPr>
-          <w:i/>
-          <w:iCs/>
-          <w:color w:val="FF0000"/>
-          <w:sz w:val="22"/>
-          <w:szCs w:val="22"/>
-        </w:rPr>
-        <w:t>Ici, on ne vit pas. On survit. Sous les cris, sous le fer. Et si tu n'es pas assez fort... tu n'es plus rien.</w:t>
-      </w:r>
-    </w:p>
-    <w:p>
-      <w:pPr>
-        <w:rPr>
-          <w:i/>
-          <w:iCs/>
-          <w:sz w:val="22"/>
-          <w:szCs w:val="22"/>
-        </w:rPr>
-      </w:pPr>
-      <w:proofErr w:type="spellStart"/>
-      <w:r>
-        <w:rPr>
-          <w:b/>
-          <w:bCs/>
-          <w:i/>
-          <w:iCs/>
-          <w:sz w:val="22"/>
-          <w:szCs w:val="22"/>
-        </w:rPr>
-        <w:t>Azhari</w:t>
-      </w:r>
-      <w:proofErr w:type="spellEnd"/>
-      <w:r>
-        <w:rPr>
-          <w:i/>
-          <w:iCs/>
-          <w:sz w:val="22"/>
-          <w:szCs w:val="22"/>
-        </w:rPr>
-        <w:t xml:space="preserve"> (effleurant d'une main les murs marqués de griffures et de sang) :</w:t>
-      </w:r>
-      <w:r>
-        <w:rPr>
-          <w:i/>
-          <w:iCs/>
-          <w:sz w:val="22"/>
-          <w:szCs w:val="22"/>
-        </w:rPr>
-        <w:br/>
-      </w:r>
-      <w:r>
-        <w:rPr>
-          <w:i/>
-          <w:iCs/>
-          <w:color w:val="FF0000"/>
-          <w:sz w:val="22"/>
-          <w:szCs w:val="22"/>
-        </w:rPr>
-        <w:t>Nous sommes des ombres ici, des armes qu'ils dressent... Moi, fils d'érudit, devenu bête de foire. Toi, héritier d'une lignée condamnée à ne connaître que la guerre...</w:t>
-      </w:r>
-    </w:p>
-    <w:p>
-      <w:pPr>
-        <w:rPr>
-          <w:i/>
-          <w:iCs/>
-          <w:color w:val="FF0000"/>
-          <w:sz w:val="22"/>
-          <w:szCs w:val="22"/>
-        </w:rPr>
-      </w:pPr>
-      <w:proofErr w:type="spellStart"/>
-      <w:r>
-        <w:rPr>
-          <w:b/>
-          <w:bCs/>
-          <w:i/>
-          <w:iCs/>
-          <w:sz w:val="22"/>
-          <w:szCs w:val="22"/>
-        </w:rPr>
-        <w:t>Lysandor</w:t>
-      </w:r>
-      <w:proofErr w:type="spellEnd"/>
-      <w:r>
-        <w:rPr>
-          <w:i/>
-          <w:iCs/>
-          <w:sz w:val="22"/>
-          <w:szCs w:val="22"/>
-        </w:rPr>
-        <w:t xml:space="preserve"> (serrant les poings, une lueur farouche dans les yeux) :</w:t>
-      </w:r>
-      <w:r>
-        <w:rPr>
-          <w:i/>
-          <w:iCs/>
-          <w:sz w:val="22"/>
-          <w:szCs w:val="22"/>
-        </w:rPr>
-        <w:br/>
-      </w:r>
-      <w:r>
-        <w:rPr>
-          <w:i/>
-          <w:iCs/>
-          <w:color w:val="FF0000"/>
-          <w:sz w:val="22"/>
-          <w:szCs w:val="22"/>
-        </w:rPr>
-        <w:t xml:space="preserve">Et pourtant, un autre chemin existe, </w:t>
-      </w:r>
-      <w:proofErr w:type="spellStart"/>
-      <w:r>
-        <w:rPr>
-          <w:i/>
-          <w:iCs/>
-          <w:color w:val="FF0000"/>
-          <w:sz w:val="22"/>
-          <w:szCs w:val="22"/>
-        </w:rPr>
-        <w:t>Azhari</w:t>
-      </w:r>
-      <w:proofErr w:type="spellEnd"/>
-      <w:r>
-        <w:rPr>
-          <w:i/>
-          <w:iCs/>
-          <w:color w:val="FF0000"/>
-          <w:sz w:val="22"/>
-          <w:szCs w:val="22"/>
-        </w:rPr>
-        <w:t xml:space="preserve">... Un lieu où l'esprit triomphe du glaive. </w:t>
-      </w:r>
-      <w:proofErr w:type="spellStart"/>
-      <w:r>
-        <w:rPr>
-          <w:i/>
-          <w:iCs/>
-          <w:color w:val="FF0000"/>
-          <w:sz w:val="22"/>
-          <w:szCs w:val="22"/>
-        </w:rPr>
-        <w:t>Piltover</w:t>
-      </w:r>
-      <w:proofErr w:type="spellEnd"/>
-      <w:r>
-        <w:rPr>
-          <w:i/>
-          <w:iCs/>
-          <w:color w:val="FF0000"/>
-          <w:sz w:val="22"/>
-          <w:szCs w:val="22"/>
-        </w:rPr>
-        <w:t>.</w:t>
-      </w:r>
-    </w:p>
-    <w:p>
-      <w:pPr>
-        <w:rPr>
-          <w:i/>
-          <w:iCs/>
-          <w:sz w:val="22"/>
-          <w:szCs w:val="22"/>
-        </w:rPr>
-      </w:pPr>
-      <w:proofErr w:type="spellStart"/>
-      <w:r>
-        <w:rPr>
-          <w:b/>
-          <w:bCs/>
-          <w:i/>
-          <w:iCs/>
-          <w:sz w:val="22"/>
-          <w:szCs w:val="22"/>
-        </w:rPr>
-        <w:t>Azhari</w:t>
-      </w:r>
-      <w:proofErr w:type="spellEnd"/>
-      <w:r>
-        <w:rPr>
-          <w:i/>
-          <w:iCs/>
-          <w:sz w:val="22"/>
-          <w:szCs w:val="22"/>
-        </w:rPr>
-        <w:t xml:space="preserve"> (ses yeux brillant d'une détermination nouvelle) :</w:t>
-      </w:r>
-      <w:r>
-        <w:rPr>
-          <w:i/>
-          <w:iCs/>
-          <w:sz w:val="22"/>
-          <w:szCs w:val="22"/>
-        </w:rPr>
-        <w:br/>
-      </w:r>
-      <w:r>
-        <w:rPr>
-          <w:i/>
-          <w:iCs/>
-          <w:color w:val="FF0000"/>
-          <w:sz w:val="22"/>
-          <w:szCs w:val="22"/>
-        </w:rPr>
-        <w:t>Alors fuyons. Laissons derrière nous cette prison de pierre. Devenons ce que nous choisissons d'être.</w:t>
-      </w:r>
-    </w:p>
-    <w:p>
-      <w:pPr>
-        <w:rPr>
-          <w:i/>
-          <w:iCs/>
-          <w:sz w:val="22"/>
-          <w:szCs w:val="22"/>
-        </w:rPr>
-      </w:pPr>
-      <w:r>
-        <w:rPr>
-          <w:i/>
-          <w:iCs/>
-          <w:sz w:val="22"/>
-          <w:szCs w:val="22"/>
-        </w:rPr>
-        <w:t xml:space="preserve">(Un silence lourd s'installe. Au-dessus d'eux, des patrouilles armées surveillent depuis les remparts. Les deux jeunes hommes échangent un regard résolu et s’enfoncent dans les </w:t>
-      </w:r>
-      <w:r>
-        <w:rPr>
-          <w:i/>
-          <w:iCs/>
-          <w:sz w:val="22"/>
-          <w:szCs w:val="22"/>
-        </w:rPr>
-        <w:t>ruelles souterraines</w:t>
-      </w:r>
-      <w:r>
-        <w:rPr>
-          <w:i/>
-          <w:iCs/>
-          <w:sz w:val="22"/>
-          <w:szCs w:val="22"/>
-        </w:rPr>
-        <w:t>.)</w:t>
-      </w:r>
-    </w:p>
-    <w:p>
-      <w:pPr>
-        <w:rPr>
-          <w:i/>
-          <w:iCs/>
-          <w:sz w:val="22"/>
-          <w:szCs w:val="22"/>
-        </w:rPr>
-      </w:pPr>
-      <w:proofErr w:type="spellStart"/>
-      <w:r>
-        <w:rPr>
-          <w:b/>
-          <w:bCs/>
-          <w:i/>
-          <w:iCs/>
-          <w:sz w:val="22"/>
-          <w:szCs w:val="22"/>
-        </w:rPr>
-        <w:t>Lysandor</w:t>
-      </w:r>
-      <w:proofErr w:type="spellEnd"/>
-      <w:r>
-        <w:rPr>
-          <w:i/>
-          <w:iCs/>
-          <w:sz w:val="22"/>
-          <w:szCs w:val="22"/>
-        </w:rPr>
-        <w:t xml:space="preserve"> (chuchotant, la main sur la garde de son arme) :</w:t>
-      </w:r>
-      <w:r>
-        <w:rPr>
-          <w:i/>
-          <w:iCs/>
-          <w:sz w:val="22"/>
-          <w:szCs w:val="22"/>
-        </w:rPr>
-        <w:br/>
-      </w:r>
-      <w:r>
-        <w:rPr>
-          <w:i/>
-          <w:iCs/>
-          <w:color w:val="FF0000"/>
-          <w:sz w:val="22"/>
-          <w:szCs w:val="22"/>
-        </w:rPr>
-        <w:t>Es-tu prêt à renoncer à tout ? Même à ton nom ?</w:t>
-      </w:r>
-    </w:p>
-    <w:p>
-      <w:pPr>
-        <w:rPr>
-          <w:i/>
-          <w:iCs/>
-          <w:sz w:val="22"/>
-          <w:szCs w:val="22"/>
-        </w:rPr>
-      </w:pPr>
-      <w:proofErr w:type="spellStart"/>
-      <w:r>
-        <w:rPr>
-          <w:b/>
-          <w:bCs/>
-          <w:i/>
-          <w:iCs/>
-          <w:sz w:val="22"/>
-          <w:szCs w:val="22"/>
-        </w:rPr>
-        <w:t>Azhari</w:t>
-      </w:r>
-      <w:proofErr w:type="spellEnd"/>
-      <w:r>
-        <w:rPr>
-          <w:i/>
-          <w:iCs/>
-          <w:sz w:val="22"/>
-          <w:szCs w:val="22"/>
-        </w:rPr>
-        <w:t xml:space="preserve"> (un sourire ironique aux lèvres) :</w:t>
-      </w:r>
-      <w:r>
-        <w:rPr>
-          <w:i/>
-          <w:iCs/>
-          <w:sz w:val="22"/>
-          <w:szCs w:val="22"/>
-        </w:rPr>
-        <w:br/>
-      </w:r>
-      <w:r>
-        <w:rPr>
-          <w:i/>
-          <w:iCs/>
-          <w:color w:val="FF0000"/>
-          <w:sz w:val="22"/>
-          <w:szCs w:val="22"/>
-        </w:rPr>
-        <w:t>Je suis prêt à naître de nouveau.</w:t>
-      </w:r>
-    </w:p>
-    <w:p>
-      <w:pPr>
-        <w:rPr>
-          <w:i/>
-          <w:iCs/>
-          <w:sz w:val="22"/>
-          <w:szCs w:val="22"/>
-        </w:rPr>
-      </w:pPr>
-      <w:r>
-        <w:rPr>
-          <w:i/>
-          <w:iCs/>
-          <w:sz w:val="22"/>
-          <w:szCs w:val="22"/>
-        </w:rPr>
-        <w:t>(Leur périple commence, dans les entrailles d'une cité qui dévore ses propres enfants.)</w:t>
-      </w:r>
-    </w:p>
-    <w:p>
-      <w:pPr>
-        <w:jc w:val="center"/>
-        <w:rPr>
-          <w:b/>
-          <w:bCs/>
-          <w:sz w:val="22"/>
-          <w:szCs w:val="22"/>
-        </w:rPr>
-      </w:pPr>
-    </w:p>
-    <w:p>
-      <w:pPr>
-        <w:jc w:val="center"/>
-        <w:rPr>
-          <w:b/>
-          <w:bCs/>
-          <w:sz w:val="22"/>
-          <w:szCs w:val="22"/>
-        </w:rPr>
-      </w:pPr>
-    </w:p>
-    <w:p>
-      <w:pPr>
+      </w:pPr>
+      <w:r>
         <w:rPr>
           <w:b/>
           <w:bCs/>
@@ -778,48 +666,27 @@
           <w:szCs w:val="28"/>
           <w:u w:val="single"/>
         </w:rPr>
-      </w:pPr>
-      <w:r>
-        <w:rPr>
-          <w:b/>
-          <w:bCs/>
-          <w:sz w:val="28"/>
-          <w:szCs w:val="28"/>
+        <w:t>Chapitre 1 : L'Ombre de Noxus</w:t>
+      </w:r>
+    </w:p>
+    <w:p>
+      <w:pPr>
+        <w:rPr>
+          <w:b/>
+          <w:bCs/>
+          <w:sz w:val="22"/>
+          <w:szCs w:val="22"/>
           <w:u w:val="single"/>
         </w:rPr>
-        <w:t xml:space="preserve">Chapitre 1 : L'Ombre de </w:t>
-      </w:r>
-      <w:proofErr w:type="spellStart"/>
-      <w:r>
-        <w:rPr>
-          <w:b/>
-          <w:bCs/>
-          <w:sz w:val="28"/>
-          <w:szCs w:val="28"/>
+      </w:pPr>
+      <w:r>
+        <w:rPr>
+          <w:b/>
+          <w:bCs/>
+          <w:sz w:val="22"/>
+          <w:szCs w:val="22"/>
           <w:u w:val="single"/>
         </w:rPr>
-        <w:t>Noxus</w:t>
-      </w:r>
-      <w:proofErr w:type="spellEnd"/>
-    </w:p>
-    <w:p>
-      <w:pPr>
-        <w:rPr>
-          <w:b/>
-          <w:bCs/>
-          <w:sz w:val="22"/>
-          <w:szCs w:val="22"/>
-          <w:u w:val="single"/>
-        </w:rPr>
-      </w:pPr>
-      <w:r>
-        <w:rPr>
-          <w:b/>
-          <w:bCs/>
-          <w:sz w:val="22"/>
-          <w:szCs w:val="22"/>
-          <w:u w:val="single"/>
-        </w:rPr>
         <w:t>Scène 1 : Confrontation avec Darius</w:t>
       </w:r>
     </w:p>
@@ -841,45 +708,14 @@
         </w:rPr>
         <w:t xml:space="preserve">Après être sortie de l’arène, </w:t>
       </w:r>
-      <w:proofErr w:type="spellStart"/>
-      <w:r>
-        <w:rPr>
-          <w:i/>
-          <w:iCs/>
-          <w:sz w:val="22"/>
-          <w:szCs w:val="22"/>
-        </w:rPr>
-        <w:t>Azhari</w:t>
-      </w:r>
-      <w:proofErr w:type="spellEnd"/>
-      <w:r>
-        <w:rPr>
-          <w:i/>
-          <w:iCs/>
-          <w:sz w:val="22"/>
-          <w:szCs w:val="22"/>
-        </w:rPr>
-        <w:t xml:space="preserve"> &amp; </w:t>
-      </w:r>
-      <w:proofErr w:type="spellStart"/>
-      <w:r>
-        <w:rPr>
-          <w:i/>
-          <w:iCs/>
-          <w:sz w:val="22"/>
-          <w:szCs w:val="22"/>
-        </w:rPr>
-        <w:t>Lysandor</w:t>
-      </w:r>
-      <w:proofErr w:type="spellEnd"/>
-      <w:r>
-        <w:rPr>
-          <w:i/>
-          <w:iCs/>
-          <w:sz w:val="22"/>
-          <w:szCs w:val="22"/>
-        </w:rPr>
-        <w:t xml:space="preserve"> s’approche de la porte intérieure sud du Bastion Immortel, aucun garde près de la porte qui pourrait trouver leur départ suspect.</w:t>
+      <w:r>
+        <w:rPr>
+          <w:i/>
+          <w:iCs/>
+          <w:sz w:val="22"/>
+          <w:szCs w:val="22"/>
+        </w:rPr>
+        <w:t>Azhari &amp; Lysandor s’approche de la porte intérieure sud du Bastion Immortel, aucun garde près de la porte qui pourrait trouver leur départ suspect.</w:t>
       </w:r>
     </w:p>
     <w:p>
@@ -901,7 +737,6 @@
         <w:lastRenderedPageBreak/>
         <w:t xml:space="preserve"> </w:t>
       </w:r>
-      <w:proofErr w:type="spellStart"/>
       <w:r>
         <w:rPr>
           <w:b/>
@@ -911,7 +746,6 @@
         </w:rPr>
         <w:t>Azhari</w:t>
       </w:r>
-      <w:proofErr w:type="spellEnd"/>
       <w:r>
         <w:rPr>
           <w:b/>
@@ -942,7 +776,6 @@
           <w:szCs w:val="22"/>
         </w:rPr>
       </w:pPr>
-      <w:proofErr w:type="spellStart"/>
       <w:r>
         <w:rPr>
           <w:b/>
@@ -952,7 +785,6 @@
         </w:rPr>
         <w:t>Lysandor</w:t>
       </w:r>
-      <w:proofErr w:type="spellEnd"/>
       <w:r>
         <w:rPr>
           <w:b/>
@@ -1169,20 +1001,108 @@
           <w:sz w:val="22"/>
           <w:szCs w:val="22"/>
         </w:rPr>
+        <w:t xml:space="preserve"> Lysandor te voir dans la partie basse à cette heure est surprenant…</w:t>
+      </w:r>
+      <w:r>
+        <w:rPr>
+          <w:b/>
+          <w:bCs/>
+          <w:color w:val="FF0000"/>
+          <w:sz w:val="22"/>
+          <w:szCs w:val="22"/>
+        </w:rPr>
+        <w:t xml:space="preserve"> J’ai </w:t>
+      </w:r>
+      <w:r>
+        <w:rPr>
+          <w:b/>
+          <w:bCs/>
+          <w:color w:val="FF0000"/>
+          <w:sz w:val="22"/>
+          <w:szCs w:val="22"/>
+        </w:rPr>
+        <w:t xml:space="preserve">presque </w:t>
+      </w:r>
+      <w:r>
+        <w:rPr>
+          <w:b/>
+          <w:bCs/>
+          <w:color w:val="FF0000"/>
+          <w:sz w:val="22"/>
+          <w:szCs w:val="22"/>
+        </w:rPr>
+        <w:t xml:space="preserve">l’impression de voir deux </w:t>
+      </w:r>
+      <w:r>
+        <w:rPr>
+          <w:b/>
+          <w:bCs/>
+          <w:color w:val="FF0000"/>
+          <w:sz w:val="22"/>
+          <w:szCs w:val="22"/>
+        </w:rPr>
+        <w:t xml:space="preserve">jeunes âmes qui fuient Noxus... </w:t>
+      </w:r>
+      <w:r>
+        <w:rPr>
+          <w:b/>
+          <w:bCs/>
+          <w:color w:val="FF0000"/>
+          <w:sz w:val="22"/>
+          <w:szCs w:val="22"/>
+        </w:rPr>
+        <w:t>…</w:t>
+      </w:r>
+      <w:r>
+        <w:rPr>
+          <w:b/>
+          <w:bCs/>
+          <w:color w:val="FF0000"/>
+          <w:sz w:val="22"/>
+          <w:szCs w:val="22"/>
+        </w:rPr>
+        <w:t>Pathétique.</w:t>
+      </w:r>
+      <w:r>
+        <w:rPr>
+          <w:i/>
+          <w:iCs/>
+          <w:color w:val="FF0000"/>
+          <w:sz w:val="22"/>
+          <w:szCs w:val="22"/>
+        </w:rPr>
         <w:t xml:space="preserve"> </w:t>
       </w:r>
-      <w:proofErr w:type="spellStart"/>
-      <w:r>
-        <w:rPr>
-          <w:b/>
-          <w:bCs/>
+    </w:p>
+    <w:p>
+      <w:pPr>
+        <w:rPr>
+          <w:i/>
+          <w:iCs/>
+          <w:sz w:val="22"/>
+          <w:szCs w:val="22"/>
+        </w:rPr>
+      </w:pPr>
+      <w:r>
+        <w:rPr>
+          <w:i/>
+          <w:iCs/>
+          <w:sz w:val="22"/>
+          <w:szCs w:val="22"/>
+        </w:rPr>
+        <w:t>(Prend le manche de sa hache à deux mains)</w:t>
+      </w:r>
+    </w:p>
+    <w:p>
+      <w:pPr>
+        <w:rPr>
+          <w:i/>
+          <w:iCs/>
           <w:color w:val="FF0000"/>
           <w:sz w:val="22"/>
           <w:szCs w:val="22"/>
         </w:rPr>
-        <w:t>Lysandor</w:t>
-      </w:r>
-      <w:proofErr w:type="spellEnd"/>
+      </w:pPr>
       <w:r>
         <w:rPr>
           <w:b/>
@@ -1191,138 +1111,6 @@
           <w:sz w:val="22"/>
           <w:szCs w:val="22"/>
         </w:rPr>
-        <w:t xml:space="preserve"> te voir dans la partie basse à cette heure est surprenant…</w:t>
-      </w:r>
-      <w:r>
-        <w:rPr>
-          <w:b/>
-          <w:bCs/>
-          <w:color w:val="FF0000"/>
-          <w:sz w:val="22"/>
-          <w:szCs w:val="22"/>
-        </w:rPr>
-        <w:t xml:space="preserve"> J’ai </w:t>
-      </w:r>
-      <w:r>
-        <w:rPr>
-          <w:b/>
-          <w:bCs/>
-          <w:color w:val="FF0000"/>
-          <w:sz w:val="22"/>
-          <w:szCs w:val="22"/>
-        </w:rPr>
-        <w:t xml:space="preserve">presque </w:t>
-      </w:r>
-      <w:r>
-        <w:rPr>
-          <w:b/>
-          <w:bCs/>
-          <w:color w:val="FF0000"/>
-          <w:sz w:val="22"/>
-          <w:szCs w:val="22"/>
-        </w:rPr>
-        <w:t xml:space="preserve">l’impression de voir deux </w:t>
-      </w:r>
-      <w:r>
-        <w:rPr>
-          <w:b/>
-          <w:bCs/>
-          <w:color w:val="FF0000"/>
-          <w:sz w:val="22"/>
-          <w:szCs w:val="22"/>
-        </w:rPr>
-        <w:t xml:space="preserve">jeunes âmes qui fuient </w:t>
-      </w:r>
-      <w:proofErr w:type="spellStart"/>
-      <w:r>
-        <w:rPr>
-          <w:b/>
-          <w:bCs/>
-          <w:color w:val="FF0000"/>
-          <w:sz w:val="22"/>
-          <w:szCs w:val="22"/>
-        </w:rPr>
-        <w:t>Noxus</w:t>
-      </w:r>
-      <w:proofErr w:type="spellEnd"/>
-      <w:r>
-        <w:rPr>
-          <w:b/>
-          <w:bCs/>
-          <w:color w:val="FF0000"/>
-          <w:sz w:val="22"/>
-          <w:szCs w:val="22"/>
-        </w:rPr>
-        <w:t xml:space="preserve">... </w:t>
-      </w:r>
-      <w:r>
-        <w:rPr>
-          <w:b/>
-          <w:bCs/>
-          <w:color w:val="FF0000"/>
-          <w:sz w:val="22"/>
-          <w:szCs w:val="22"/>
-        </w:rPr>
-        <w:t>…</w:t>
-      </w:r>
-      <w:r>
-        <w:rPr>
-          <w:b/>
-          <w:bCs/>
-          <w:color w:val="FF0000"/>
-          <w:sz w:val="22"/>
-          <w:szCs w:val="22"/>
-        </w:rPr>
-        <w:t>Pathétique.</w:t>
-      </w:r>
-      <w:r>
-        <w:rPr>
-          <w:i/>
-          <w:iCs/>
-          <w:color w:val="FF0000"/>
-          <w:sz w:val="22"/>
-          <w:szCs w:val="22"/>
-        </w:rPr>
-        <w:t xml:space="preserve"> </w:t>
-      </w:r>
-    </w:p>
-    <w:p>
-      <w:pPr>
-        <w:rPr>
-          <w:i/>
-          <w:iCs/>
-          <w:sz w:val="22"/>
-          <w:szCs w:val="22"/>
-        </w:rPr>
-      </w:pPr>
-      <w:r>
-        <w:rPr>
-          <w:i/>
-          <w:iCs/>
-          <w:sz w:val="22"/>
-          <w:szCs w:val="22"/>
-        </w:rPr>
-        <w:t>(Prend le manche de sa hache à deux mains)</w:t>
-      </w:r>
-    </w:p>
-    <w:p>
-      <w:pPr>
-        <w:rPr>
-          <w:i/>
-          <w:iCs/>
-          <w:color w:val="FF0000"/>
-          <w:sz w:val="22"/>
-          <w:szCs w:val="22"/>
-        </w:rPr>
-      </w:pPr>
-      <w:r>
-        <w:rPr>
-          <w:b/>
-          <w:bCs/>
-          <w:color w:val="FF0000"/>
-          <w:sz w:val="22"/>
-          <w:szCs w:val="22"/>
-        </w:rPr>
         <w:t xml:space="preserve"> Dites-moi, pourquoi ne devrais-je pas vous abattre sur-le-champ ?</w:t>
       </w:r>
     </w:p>
@@ -1335,25 +1123,14 @@
           <w:szCs w:val="22"/>
         </w:rPr>
       </w:pPr>
-      <w:proofErr w:type="spellStart"/>
-      <w:r>
-        <w:rPr>
-          <w:b/>
-          <w:bCs/>
-          <w:sz w:val="22"/>
-          <w:szCs w:val="22"/>
-        </w:rPr>
-        <w:t>Azhari</w:t>
-      </w:r>
-      <w:proofErr w:type="spellEnd"/>
-      <w:r>
-        <w:rPr>
-          <w:b/>
-          <w:bCs/>
-          <w:sz w:val="22"/>
-          <w:szCs w:val="22"/>
-        </w:rPr>
-        <w:t xml:space="preserve"> </w:t>
+      <w:r>
+        <w:rPr>
+          <w:b/>
+          <w:bCs/>
+          <w:sz w:val="22"/>
+          <w:szCs w:val="22"/>
+        </w:rPr>
+        <w:t xml:space="preserve">Azhari </w:t>
       </w:r>
       <w:r>
         <w:rPr>
@@ -1477,27 +1254,7 @@
           <w:sz w:val="22"/>
           <w:szCs w:val="22"/>
         </w:rPr>
-        <w:t xml:space="preserve">Nommer un officier </w:t>
-      </w:r>
-      <w:proofErr w:type="spellStart"/>
-      <w:r>
-        <w:rPr>
-          <w:b/>
-          <w:bCs/>
-          <w:sz w:val="22"/>
-          <w:szCs w:val="22"/>
-        </w:rPr>
-        <w:t>noxien</w:t>
-      </w:r>
-      <w:proofErr w:type="spellEnd"/>
-      <w:r>
-        <w:rPr>
-          <w:b/>
-          <w:bCs/>
-          <w:sz w:val="22"/>
-          <w:szCs w:val="22"/>
-        </w:rPr>
-        <w:t xml:space="preserve"> influent </w:t>
+        <w:t xml:space="preserve">Nommer un officier noxien influent </w:t>
       </w:r>
       <w:r>
         <w:rPr>
@@ -1530,17 +1287,84 @@
           <w:szCs w:val="22"/>
         </w:rPr>
       </w:pPr>
-      <w:proofErr w:type="spellStart"/>
-      <w:r>
-        <w:rPr>
-          <w:b/>
-          <w:bCs/>
-          <w:sz w:val="22"/>
-          <w:szCs w:val="22"/>
-        </w:rPr>
-        <w:t>Lysandor</w:t>
-      </w:r>
-      <w:proofErr w:type="spellEnd"/>
+      <w:r>
+        <w:rPr>
+          <w:b/>
+          <w:bCs/>
+          <w:sz w:val="22"/>
+          <w:szCs w:val="22"/>
+        </w:rPr>
+        <w:t xml:space="preserve">Lysandor : </w:t>
+      </w:r>
+      <w:r>
+        <w:rPr>
+          <w:b/>
+          <w:bCs/>
+          <w:color w:val="FF0000"/>
+          <w:sz w:val="22"/>
+          <w:szCs w:val="22"/>
+        </w:rPr>
+        <w:t>C’est mon oncle Marcus qui nous envoie</w:t>
+      </w:r>
+      <w:r>
+        <w:rPr>
+          <w:b/>
+          <w:bCs/>
+          <w:color w:val="FF0000"/>
+          <w:sz w:val="22"/>
+          <w:szCs w:val="22"/>
+        </w:rPr>
+        <w:t xml:space="preserve">, on doit récupérer </w:t>
+      </w:r>
+      <w:r>
+        <w:rPr>
+          <w:b/>
+          <w:bCs/>
+          <w:color w:val="FF0000"/>
+          <w:sz w:val="22"/>
+          <w:szCs w:val="22"/>
+        </w:rPr>
+        <w:t>une ancienne technologie</w:t>
+      </w:r>
+      <w:r>
+        <w:rPr>
+          <w:b/>
+          <w:bCs/>
+          <w:color w:val="FF0000"/>
+          <w:sz w:val="22"/>
+          <w:szCs w:val="22"/>
+        </w:rPr>
+        <w:t xml:space="preserve"> shurimienne provenant d’un marchand itinérant aux abords de la cité avant qu’il ne reprenne la route.</w:t>
+      </w:r>
+    </w:p>
+    <w:p>
+      <w:pPr>
+        <w:rPr>
+          <w:b/>
+          <w:bCs/>
+          <w:color w:val="FF0000"/>
+          <w:sz w:val="22"/>
+          <w:szCs w:val="22"/>
+        </w:rPr>
+      </w:pPr>
+      <w:r>
+        <w:rPr>
+          <w:b/>
+          <w:bCs/>
+          <w:sz w:val="22"/>
+          <w:szCs w:val="22"/>
+        </w:rPr>
+        <w:t>Darius</w:t>
+      </w:r>
+      <w:r>
+        <w:rPr>
+          <w:b/>
+          <w:bCs/>
+          <w:sz w:val="22"/>
+          <w:szCs w:val="22"/>
+        </w:rPr>
+        <w:t xml:space="preserve"> (fixant Lysandor un instant , puis hochant la tête)</w:t>
+      </w:r>
       <w:r>
         <w:rPr>
           <w:b/>
@@ -1558,9 +1382,11 @@
           <w:sz w:val="22"/>
           <w:szCs w:val="22"/>
         </w:rPr>
-        <w:t>C’est mon oncle Marcus qui nous envoie</w:t>
-      </w:r>
-      <w:r>
+        <w:t>Marcus hein.. Très bien Lysandor va !</w:t>
+      </w:r>
+    </w:p>
+    <w:p>
+      <w:pPr>
         <w:rPr>
           <w:b/>
           <w:bCs/>
@@ -1568,152 +1394,7 @@
           <w:sz w:val="22"/>
           <w:szCs w:val="22"/>
         </w:rPr>
-        <w:t xml:space="preserve">, on doit récupérer </w:t>
-      </w:r>
-      <w:r>
-        <w:rPr>
-          <w:b/>
-          <w:bCs/>
-          <w:color w:val="FF0000"/>
-          <w:sz w:val="22"/>
-          <w:szCs w:val="22"/>
-        </w:rPr>
-        <w:t>une ancienne technologie</w:t>
-      </w:r>
-      <w:r>
-        <w:rPr>
-          <w:b/>
-          <w:bCs/>
-          <w:color w:val="FF0000"/>
-          <w:sz w:val="22"/>
-          <w:szCs w:val="22"/>
-        </w:rPr>
-        <w:t xml:space="preserve"> </w:t>
-      </w:r>
-      <w:proofErr w:type="spellStart"/>
-      <w:r>
-        <w:rPr>
-          <w:b/>
-          <w:bCs/>
-          <w:color w:val="FF0000"/>
-          <w:sz w:val="22"/>
-          <w:szCs w:val="22"/>
-        </w:rPr>
-        <w:t>shurimienne</w:t>
-      </w:r>
-      <w:proofErr w:type="spellEnd"/>
-      <w:r>
-        <w:rPr>
-          <w:b/>
-          <w:bCs/>
-          <w:color w:val="FF0000"/>
-          <w:sz w:val="22"/>
-          <w:szCs w:val="22"/>
-        </w:rPr>
-        <w:t xml:space="preserve"> provenant d’un marchand itinérant aux abords de la cité avant qu’il ne reprenne la route.</w:t>
-      </w:r>
-    </w:p>
-    <w:p>
-      <w:pPr>
-        <w:rPr>
-          <w:b/>
-          <w:bCs/>
-          <w:color w:val="FF0000"/>
-          <w:sz w:val="22"/>
-          <w:szCs w:val="22"/>
-        </w:rPr>
-      </w:pPr>
-      <w:r>
-        <w:rPr>
-          <w:b/>
-          <w:bCs/>
-          <w:sz w:val="22"/>
-          <w:szCs w:val="22"/>
-        </w:rPr>
-        <w:t>Darius</w:t>
-      </w:r>
-      <w:r>
-        <w:rPr>
-          <w:b/>
-          <w:bCs/>
-          <w:sz w:val="22"/>
-          <w:szCs w:val="22"/>
-        </w:rPr>
-        <w:t xml:space="preserve"> (fixant </w:t>
-      </w:r>
-      <w:proofErr w:type="spellStart"/>
-      <w:r>
-        <w:rPr>
-          <w:b/>
-          <w:bCs/>
-          <w:sz w:val="22"/>
-          <w:szCs w:val="22"/>
-        </w:rPr>
-        <w:t>Lysandor</w:t>
-      </w:r>
-      <w:proofErr w:type="spellEnd"/>
-      <w:r>
-        <w:rPr>
-          <w:b/>
-          <w:bCs/>
-          <w:sz w:val="22"/>
-          <w:szCs w:val="22"/>
-        </w:rPr>
-        <w:t xml:space="preserve"> un instant , puis hochant la tête)</w:t>
-      </w:r>
-      <w:r>
-        <w:rPr>
-          <w:b/>
-          <w:bCs/>
-          <w:sz w:val="22"/>
-          <w:szCs w:val="22"/>
-        </w:rPr>
-        <w:t xml:space="preserve"> : </w:t>
-      </w:r>
-      <w:r>
-        <w:rPr>
-          <w:b/>
-          <w:bCs/>
-          <w:color w:val="FF0000"/>
-          <w:sz w:val="22"/>
-          <w:szCs w:val="22"/>
-        </w:rPr>
-        <w:t xml:space="preserve">Marcus hein.. Très bien </w:t>
-      </w:r>
-      <w:proofErr w:type="spellStart"/>
-      <w:r>
-        <w:rPr>
-          <w:b/>
-          <w:bCs/>
-          <w:color w:val="FF0000"/>
-          <w:sz w:val="22"/>
-          <w:szCs w:val="22"/>
-        </w:rPr>
-        <w:t>Lysandor</w:t>
-      </w:r>
-      <w:proofErr w:type="spellEnd"/>
-      <w:r>
-        <w:rPr>
-          <w:b/>
-          <w:bCs/>
-          <w:color w:val="FF0000"/>
-          <w:sz w:val="22"/>
-          <w:szCs w:val="22"/>
-        </w:rPr>
-        <w:t xml:space="preserve"> va !</w:t>
-      </w:r>
-    </w:p>
-    <w:p>
-      <w:pPr>
-        <w:rPr>
-          <w:b/>
-          <w:bCs/>
-          <w:color w:val="FF0000"/>
-          <w:sz w:val="22"/>
-          <w:szCs w:val="22"/>
-        </w:rPr>
-      </w:pPr>
-      <w:proofErr w:type="spellStart"/>
+      </w:pPr>
       <w:r>
         <w:rPr>
           <w:b/>
@@ -1722,18 +1403,7 @@
           <w:sz w:val="22"/>
           <w:szCs w:val="22"/>
         </w:rPr>
-        <w:t>Lysandor</w:t>
-      </w:r>
-      <w:proofErr w:type="spellEnd"/>
-      <w:r>
-        <w:rPr>
-          <w:b/>
-          <w:bCs/>
-          <w:color w:val="000000" w:themeColor="text1"/>
-          <w:sz w:val="22"/>
-          <w:szCs w:val="22"/>
-        </w:rPr>
-        <w:t xml:space="preserve">  (procède à un salut militaire) : </w:t>
+        <w:t xml:space="preserve">Lysandor  (procède à un salut militaire) : </w:t>
       </w:r>
       <w:r>
         <w:rPr>
@@ -1776,27 +1446,7 @@
           <w:sz w:val="22"/>
           <w:szCs w:val="22"/>
         </w:rPr>
-        <w:t xml:space="preserve">Tenter de détourner la conversation sur leur utilité pour </w:t>
-      </w:r>
-      <w:proofErr w:type="spellStart"/>
-      <w:r>
-        <w:rPr>
-          <w:b/>
-          <w:bCs/>
-          <w:sz w:val="22"/>
-          <w:szCs w:val="22"/>
-        </w:rPr>
-        <w:t>Noxus</w:t>
-      </w:r>
-      <w:proofErr w:type="spellEnd"/>
-      <w:r>
-        <w:rPr>
-          <w:b/>
-          <w:bCs/>
-          <w:sz w:val="22"/>
-          <w:szCs w:val="22"/>
-        </w:rPr>
-        <w:t>.</w:t>
+        <w:t>Tenter de détourner la conversation sur leur utilité pour Noxus.</w:t>
       </w:r>
     </w:p>
     <w:p>
@@ -1831,83 +1481,35 @@
           <w:szCs w:val="22"/>
         </w:rPr>
       </w:pPr>
-      <w:proofErr w:type="spellStart"/>
-      <w:r>
-        <w:rPr>
-          <w:b/>
-          <w:bCs/>
-          <w:i/>
-          <w:iCs/>
-          <w:sz w:val="22"/>
-          <w:szCs w:val="22"/>
-        </w:rPr>
-        <w:t>Lysandor</w:t>
-      </w:r>
-      <w:proofErr w:type="spellEnd"/>
-      <w:r>
-        <w:rPr>
-          <w:b/>
-          <w:bCs/>
-          <w:i/>
-          <w:iCs/>
-          <w:sz w:val="22"/>
-          <w:szCs w:val="22"/>
-        </w:rPr>
-        <w:t xml:space="preserve"> échange un regard avec </w:t>
-      </w:r>
-      <w:proofErr w:type="spellStart"/>
-      <w:r>
-        <w:rPr>
-          <w:b/>
-          <w:bCs/>
-          <w:i/>
-          <w:iCs/>
-          <w:sz w:val="22"/>
-          <w:szCs w:val="22"/>
-        </w:rPr>
-        <w:t>Azhari</w:t>
-      </w:r>
-      <w:proofErr w:type="spellEnd"/>
-      <w:r>
-        <w:rPr>
-          <w:b/>
-          <w:bCs/>
-          <w:i/>
-          <w:iCs/>
-          <w:sz w:val="22"/>
-          <w:szCs w:val="22"/>
-        </w:rPr>
-        <w:t xml:space="preserve"> avant de murmurer :</w:t>
-      </w:r>
-    </w:p>
-    <w:p>
-      <w:pPr>
-        <w:rPr>
-          <w:b/>
-          <w:bCs/>
-          <w:sz w:val="22"/>
-          <w:szCs w:val="22"/>
-        </w:rPr>
-      </w:pPr>
-      <w:proofErr w:type="spellStart"/>
-      <w:r>
-        <w:rPr>
-          <w:b/>
-          <w:bCs/>
-          <w:sz w:val="22"/>
-          <w:szCs w:val="22"/>
-        </w:rPr>
-        <w:t>Lysandor</w:t>
-      </w:r>
-      <w:proofErr w:type="spellEnd"/>
-      <w:r>
-        <w:rPr>
-          <w:b/>
-          <w:bCs/>
-          <w:sz w:val="22"/>
-          <w:szCs w:val="22"/>
-        </w:rPr>
-        <w:t xml:space="preserve"> : Si nous courons maintenant, nous avons une chance. Sinon, nous mourrons ici.</w:t>
+      <w:r>
+        <w:rPr>
+          <w:b/>
+          <w:bCs/>
+          <w:i/>
+          <w:iCs/>
+          <w:sz w:val="22"/>
+          <w:szCs w:val="22"/>
+        </w:rPr>
+        <w:t>Lysandor échange un regard avec Azhari avant de murmurer :</w:t>
+      </w:r>
+    </w:p>
+    <w:p>
+      <w:pPr>
+        <w:rPr>
+          <w:b/>
+          <w:bCs/>
+          <w:sz w:val="22"/>
+          <w:szCs w:val="22"/>
+        </w:rPr>
+      </w:pPr>
+      <w:r>
+        <w:rPr>
+          <w:b/>
+          <w:bCs/>
+          <w:sz w:val="22"/>
+          <w:szCs w:val="22"/>
+        </w:rPr>
+        <w:t>Lysandor : Si nous courons maintenant, nous avons une chance. Sinon, nous mourrons ici.</w:t>
       </w:r>
     </w:p>
     <w:p>
@@ -1968,19 +1570,8 @@
           <w:sz w:val="22"/>
           <w:szCs w:val="22"/>
         </w:rPr>
-        <w:t xml:space="preserve">Scène 2 : Rencontre avec un espion </w:t>
-      </w:r>
-      <w:proofErr w:type="spellStart"/>
-      <w:r>
-        <w:rPr>
-          <w:b/>
-          <w:bCs/>
-          <w:sz w:val="22"/>
-          <w:szCs w:val="22"/>
-        </w:rPr>
-        <w:t>noxien</w:t>
-      </w:r>
-      <w:proofErr w:type="spellEnd"/>
+        <w:t>Scène 2 : Rencontre avec un espion noxien</w:t>
+      </w:r>
     </w:p>
     <w:p>
       <w:pPr>
@@ -2020,57 +1611,26 @@
           <w:sz w:val="22"/>
           <w:szCs w:val="22"/>
         </w:rPr>
-        <w:t xml:space="preserve">Espion : Vous avez du cran... mais pas assez pour survivre seuls. Je peux vous faire sortir de </w:t>
-      </w:r>
-      <w:proofErr w:type="spellStart"/>
-      <w:r>
-        <w:rPr>
-          <w:b/>
-          <w:bCs/>
-          <w:sz w:val="22"/>
-          <w:szCs w:val="22"/>
-        </w:rPr>
-        <w:t>Noxus</w:t>
-      </w:r>
-      <w:proofErr w:type="spellEnd"/>
-      <w:r>
-        <w:rPr>
-          <w:b/>
-          <w:bCs/>
-          <w:sz w:val="22"/>
-          <w:szCs w:val="22"/>
-        </w:rPr>
-        <w:t>, mais tout a un prix.</w:t>
-      </w:r>
-    </w:p>
-    <w:p>
-      <w:pPr>
-        <w:rPr>
-          <w:b/>
-          <w:bCs/>
-          <w:sz w:val="22"/>
-          <w:szCs w:val="22"/>
-        </w:rPr>
-      </w:pPr>
-      <w:proofErr w:type="spellStart"/>
-      <w:r>
-        <w:rPr>
-          <w:b/>
-          <w:bCs/>
-          <w:sz w:val="22"/>
-          <w:szCs w:val="22"/>
-        </w:rPr>
-        <w:t>Azhari</w:t>
-      </w:r>
-      <w:proofErr w:type="spellEnd"/>
-      <w:r>
-        <w:rPr>
-          <w:b/>
-          <w:bCs/>
-          <w:sz w:val="22"/>
-          <w:szCs w:val="22"/>
-        </w:rPr>
-        <w:t xml:space="preserve"> : Quel genre de prix ?</w:t>
+        <w:t>Espion : Vous avez du cran... mais pas assez pour survivre seuls. Je peux vous faire sortir de Noxus, mais tout a un prix.</w:t>
+      </w:r>
+    </w:p>
+    <w:p>
+      <w:pPr>
+        <w:rPr>
+          <w:b/>
+          <w:bCs/>
+          <w:sz w:val="22"/>
+          <w:szCs w:val="22"/>
+        </w:rPr>
+      </w:pPr>
+      <w:r>
+        <w:rPr>
+          <w:b/>
+          <w:bCs/>
+          <w:sz w:val="22"/>
+          <w:szCs w:val="22"/>
+        </w:rPr>
+        <w:t>Azhari : Quel genre de prix ?</w:t>
       </w:r>
     </w:p>
     <w:p>
@@ -2176,7 +1736,25 @@
           <w:sz w:val="22"/>
           <w:szCs w:val="22"/>
         </w:rPr>
-        <w:t>Refuser et chercher une autre solution.</w:t>
+        <w:t xml:space="preserve">Refuser et </w:t>
+      </w:r>
+      <w:r>
+        <w:rPr>
+          <w:b/>
+          <w:bCs/>
+          <w:sz w:val="22"/>
+          <w:szCs w:val="22"/>
+        </w:rPr>
+        <w:t>fuir Noxus par nos propres moyens</w:t>
+      </w:r>
+      <w:r>
+        <w:rPr>
+          <w:b/>
+          <w:bCs/>
+          <w:sz w:val="22"/>
+          <w:szCs w:val="22"/>
+        </w:rPr>
+        <w:t>.</w:t>
       </w:r>
     </w:p>
     <w:p>
@@ -2235,87 +1813,7 @@
           <w:sz w:val="22"/>
           <w:szCs w:val="22"/>
         </w:rPr>
-        <w:t xml:space="preserve">Une fois hors de </w:t>
-      </w:r>
-      <w:proofErr w:type="spellStart"/>
-      <w:r>
-        <w:rPr>
-          <w:b/>
-          <w:bCs/>
-          <w:sz w:val="22"/>
-          <w:szCs w:val="22"/>
-        </w:rPr>
-        <w:t>Noxus</w:t>
-      </w:r>
-      <w:proofErr w:type="spellEnd"/>
-      <w:r>
-        <w:rPr>
-          <w:b/>
-          <w:bCs/>
-          <w:sz w:val="22"/>
-          <w:szCs w:val="22"/>
-        </w:rPr>
-        <w:t xml:space="preserve">, leur route les conduit aux Terres Déchirées, une région instable où se croisent mercenaires, bêtes sauvages et déserteurs. Leur périple est ponctué de rencontres inattendues, notamment avec une bande de révolutionnaires </w:t>
-      </w:r>
-      <w:proofErr w:type="spellStart"/>
-      <w:r>
-        <w:rPr>
-          <w:b/>
-          <w:bCs/>
-          <w:sz w:val="22"/>
-          <w:szCs w:val="22"/>
-        </w:rPr>
-        <w:t>noxiens</w:t>
-      </w:r>
-      <w:proofErr w:type="spellEnd"/>
-      <w:r>
-        <w:rPr>
-          <w:b/>
-          <w:bCs/>
-          <w:sz w:val="22"/>
-          <w:szCs w:val="22"/>
-        </w:rPr>
-        <w:t xml:space="preserve"> cherchant à renverser le régime. L’un d’eux, une ancienne gladiatrice du nom de </w:t>
-      </w:r>
-      <w:proofErr w:type="spellStart"/>
-      <w:r>
-        <w:rPr>
-          <w:b/>
-          <w:bCs/>
-          <w:sz w:val="22"/>
-          <w:szCs w:val="22"/>
-        </w:rPr>
-        <w:t>Kaelra</w:t>
-      </w:r>
-      <w:proofErr w:type="spellEnd"/>
-      <w:r>
-        <w:rPr>
-          <w:b/>
-          <w:bCs/>
-          <w:sz w:val="22"/>
-          <w:szCs w:val="22"/>
-        </w:rPr>
-        <w:t xml:space="preserve">, leur offre un passage sûr vers </w:t>
-      </w:r>
-      <w:proofErr w:type="spellStart"/>
-      <w:r>
-        <w:rPr>
-          <w:b/>
-          <w:bCs/>
-          <w:sz w:val="22"/>
-          <w:szCs w:val="22"/>
-        </w:rPr>
-        <w:t>Piltover</w:t>
-      </w:r>
-      <w:proofErr w:type="spellEnd"/>
-      <w:r>
-        <w:rPr>
-          <w:b/>
-          <w:bCs/>
-          <w:sz w:val="22"/>
-          <w:szCs w:val="22"/>
-        </w:rPr>
-        <w:t xml:space="preserve"> en échange d’une faveur.</w:t>
+        <w:t>Une fois hors de Noxus, leur route les conduit aux Terres Déchirées, une région instable où se croisent mercenaires, bêtes sauvages et déserteurs. Leur périple est ponctué de rencontres inattendues, notamment avec une bande de révolutionnaires noxiens cherchant à renverser le régime. L’un d’eux, une ancienne gladiatrice du nom de Kaelra, leur offre un passage sûr vers Piltover en échange d’une faveur.</w:t>
       </w:r>
     </w:p>
     <w:p>
@@ -2357,27 +1855,7 @@
           <w:sz w:val="22"/>
           <w:szCs w:val="22"/>
         </w:rPr>
-        <w:t xml:space="preserve">Rencontre avec un chasseur de primes : Un traqueur </w:t>
-      </w:r>
-      <w:proofErr w:type="spellStart"/>
-      <w:r>
-        <w:rPr>
-          <w:b/>
-          <w:bCs/>
-          <w:sz w:val="22"/>
-          <w:szCs w:val="22"/>
-        </w:rPr>
-        <w:t>noxien</w:t>
-      </w:r>
-      <w:proofErr w:type="spellEnd"/>
-      <w:r>
-        <w:rPr>
-          <w:b/>
-          <w:bCs/>
-          <w:sz w:val="22"/>
-          <w:szCs w:val="22"/>
-        </w:rPr>
-        <w:t xml:space="preserve"> est sur leurs traces. </w:t>
+        <w:t xml:space="preserve">Rencontre avec un chasseur de primes : Un traqueur noxien est sur leurs traces. </w:t>
       </w:r>
     </w:p>
     <w:p>
@@ -2469,27 +1947,7 @@
           <w:sz w:val="22"/>
           <w:szCs w:val="22"/>
         </w:rPr>
-        <w:t xml:space="preserve">L’Alliance avec </w:t>
-      </w:r>
-      <w:proofErr w:type="spellStart"/>
-      <w:r>
-        <w:rPr>
-          <w:b/>
-          <w:bCs/>
-          <w:sz w:val="22"/>
-          <w:szCs w:val="22"/>
-        </w:rPr>
-        <w:t>Kaelra</w:t>
-      </w:r>
-      <w:proofErr w:type="spellEnd"/>
-      <w:r>
-        <w:rPr>
-          <w:b/>
-          <w:bCs/>
-          <w:sz w:val="22"/>
-          <w:szCs w:val="22"/>
-        </w:rPr>
-        <w:t xml:space="preserve"> : </w:t>
+        <w:t xml:space="preserve">L’Alliance avec Kaelra : </w:t>
       </w:r>
     </w:p>
     <w:p>
@@ -2512,27 +1970,7 @@
           <w:sz w:val="22"/>
           <w:szCs w:val="22"/>
         </w:rPr>
-        <w:t xml:space="preserve">Accepter et trahir </w:t>
-      </w:r>
-      <w:proofErr w:type="spellStart"/>
-      <w:r>
-        <w:rPr>
-          <w:b/>
-          <w:bCs/>
-          <w:sz w:val="22"/>
-          <w:szCs w:val="22"/>
-        </w:rPr>
-        <w:t>Noxus</w:t>
-      </w:r>
-      <w:proofErr w:type="spellEnd"/>
-      <w:r>
-        <w:rPr>
-          <w:b/>
-          <w:bCs/>
-          <w:sz w:val="22"/>
-          <w:szCs w:val="22"/>
-        </w:rPr>
-        <w:t>.</w:t>
+        <w:t>Accepter et trahir Noxus.</w:t>
       </w:r>
     </w:p>
     <w:p>
@@ -2641,177 +2079,26 @@
           <w:sz w:val="28"/>
           <w:szCs w:val="28"/>
         </w:rPr>
-        <w:t xml:space="preserve">Chapitre 3 : </w:t>
-      </w:r>
-      <w:proofErr w:type="spellStart"/>
-      <w:r>
-        <w:rPr>
-          <w:b/>
-          <w:bCs/>
-          <w:sz w:val="28"/>
-          <w:szCs w:val="28"/>
-        </w:rPr>
-        <w:t>Zaun</w:t>
-      </w:r>
-      <w:proofErr w:type="spellEnd"/>
-      <w:r>
-        <w:rPr>
-          <w:b/>
-          <w:bCs/>
-          <w:sz w:val="28"/>
-          <w:szCs w:val="28"/>
-        </w:rPr>
-        <w:t xml:space="preserve">, L’Enfer sous </w:t>
-      </w:r>
-      <w:proofErr w:type="spellStart"/>
-      <w:r>
-        <w:rPr>
-          <w:b/>
-          <w:bCs/>
-          <w:sz w:val="28"/>
-          <w:szCs w:val="28"/>
-        </w:rPr>
-        <w:t>Piltover</w:t>
-      </w:r>
-      <w:proofErr w:type="spellEnd"/>
-    </w:p>
-    <w:p>
-      <w:pPr>
-        <w:rPr>
-          <w:b/>
-          <w:bCs/>
-          <w:sz w:val="22"/>
-          <w:szCs w:val="22"/>
-        </w:rPr>
-      </w:pPr>
-      <w:r>
-        <w:rPr>
-          <w:b/>
-          <w:bCs/>
-          <w:sz w:val="22"/>
-          <w:szCs w:val="22"/>
-        </w:rPr>
-        <w:t xml:space="preserve">Arrivés aux abords de </w:t>
-      </w:r>
-      <w:proofErr w:type="spellStart"/>
-      <w:r>
-        <w:rPr>
-          <w:b/>
-          <w:bCs/>
-          <w:sz w:val="22"/>
-          <w:szCs w:val="22"/>
-        </w:rPr>
-        <w:t>Piltover</w:t>
-      </w:r>
-      <w:proofErr w:type="spellEnd"/>
-      <w:r>
-        <w:rPr>
-          <w:b/>
-          <w:bCs/>
-          <w:sz w:val="22"/>
-          <w:szCs w:val="22"/>
-        </w:rPr>
-        <w:t xml:space="preserve">, </w:t>
-      </w:r>
-      <w:proofErr w:type="spellStart"/>
-      <w:r>
-        <w:rPr>
-          <w:b/>
-          <w:bCs/>
-          <w:sz w:val="22"/>
-          <w:szCs w:val="22"/>
-        </w:rPr>
-        <w:t>Azhari</w:t>
-      </w:r>
-      <w:proofErr w:type="spellEnd"/>
-      <w:r>
-        <w:rPr>
-          <w:b/>
-          <w:bCs/>
-          <w:sz w:val="22"/>
-          <w:szCs w:val="22"/>
-        </w:rPr>
-        <w:t xml:space="preserve"> et </w:t>
-      </w:r>
-      <w:proofErr w:type="spellStart"/>
-      <w:r>
-        <w:rPr>
-          <w:b/>
-          <w:bCs/>
-          <w:sz w:val="22"/>
-          <w:szCs w:val="22"/>
-        </w:rPr>
-        <w:t>Lysandor</w:t>
-      </w:r>
-      <w:proofErr w:type="spellEnd"/>
-      <w:r>
-        <w:rPr>
-          <w:b/>
-          <w:bCs/>
-          <w:sz w:val="22"/>
-          <w:szCs w:val="22"/>
-        </w:rPr>
-        <w:t xml:space="preserve"> découvrent qu’ils doivent traverser </w:t>
-      </w:r>
-      <w:proofErr w:type="spellStart"/>
-      <w:r>
-        <w:rPr>
-          <w:b/>
-          <w:bCs/>
-          <w:sz w:val="22"/>
-          <w:szCs w:val="22"/>
-        </w:rPr>
-        <w:t>Zaun</w:t>
-      </w:r>
-      <w:proofErr w:type="spellEnd"/>
-      <w:r>
-        <w:rPr>
-          <w:b/>
-          <w:bCs/>
-          <w:sz w:val="22"/>
-          <w:szCs w:val="22"/>
-        </w:rPr>
-        <w:t xml:space="preserve">, la ville souterraine où règne la loi du plus fort. C’est ici qu’ils croisent le chemin de </w:t>
-      </w:r>
-      <w:proofErr w:type="spellStart"/>
-      <w:r>
-        <w:rPr>
-          <w:b/>
-          <w:bCs/>
-          <w:sz w:val="22"/>
-          <w:szCs w:val="22"/>
-        </w:rPr>
-        <w:t>Sevika</w:t>
-      </w:r>
-      <w:proofErr w:type="spellEnd"/>
-      <w:r>
-        <w:rPr>
-          <w:b/>
-          <w:bCs/>
-          <w:sz w:val="22"/>
-          <w:szCs w:val="22"/>
-        </w:rPr>
-        <w:t xml:space="preserve">, bras droit du redouté </w:t>
-      </w:r>
-      <w:proofErr w:type="spellStart"/>
-      <w:r>
-        <w:rPr>
-          <w:b/>
-          <w:bCs/>
-          <w:sz w:val="22"/>
-          <w:szCs w:val="22"/>
-        </w:rPr>
-        <w:t>Silco</w:t>
-      </w:r>
-      <w:proofErr w:type="spellEnd"/>
-      <w:r>
-        <w:rPr>
-          <w:b/>
-          <w:bCs/>
-          <w:sz w:val="22"/>
-          <w:szCs w:val="22"/>
-        </w:rPr>
-        <w:t>. Voyant leur vulnérabilité, elle leur propose une place dans ses affaires en échange d’une aide temporaire.</w:t>
+        <w:t>Chapitre 3 : Zaun, L’Enfer sous Piltover</w:t>
+      </w:r>
+    </w:p>
+    <w:p>
+      <w:pPr>
+        <w:rPr>
+          <w:b/>
+          <w:bCs/>
+          <w:sz w:val="22"/>
+          <w:szCs w:val="22"/>
+        </w:rPr>
+      </w:pPr>
+      <w:r>
+        <w:rPr>
+          <w:b/>
+          <w:bCs/>
+          <w:sz w:val="22"/>
+          <w:szCs w:val="22"/>
+        </w:rPr>
+        <w:t>Arrivés aux abords de Piltover, Azhari et Lysandor découvrent qu’ils doivent traverser Zaun, la ville souterraine où règne la loi du plus fort. C’est ici qu’ils croisent le chemin de Sevika, bras droit du redouté Silco. Voyant leur vulnérabilité, elle leur propose une place dans ses affaires en échange d’une aide temporaire.</w:t>
       </w:r>
     </w:p>
     <w:p>
@@ -2854,27 +2141,7 @@
           <w:sz w:val="22"/>
           <w:szCs w:val="22"/>
         </w:rPr>
-        <w:t xml:space="preserve">Piégés par des contrebandiers : Leur fuite attire l’attention d’un gang de </w:t>
-      </w:r>
-      <w:proofErr w:type="spellStart"/>
-      <w:r>
-        <w:rPr>
-          <w:b/>
-          <w:bCs/>
-          <w:sz w:val="22"/>
-          <w:szCs w:val="22"/>
-        </w:rPr>
-        <w:t>Zaun</w:t>
-      </w:r>
-      <w:proofErr w:type="spellEnd"/>
-      <w:r>
-        <w:rPr>
-          <w:b/>
-          <w:bCs/>
-          <w:sz w:val="22"/>
-          <w:szCs w:val="22"/>
-        </w:rPr>
-        <w:t xml:space="preserve">. </w:t>
+        <w:t xml:space="preserve">Piégés par des contrebandiers : Leur fuite attire l’attention d’un gang de Zaun. </w:t>
       </w:r>
     </w:p>
     <w:p>
@@ -2966,27 +2233,7 @@
           <w:sz w:val="22"/>
           <w:szCs w:val="22"/>
         </w:rPr>
-        <w:t xml:space="preserve">L’offre de </w:t>
-      </w:r>
-      <w:proofErr w:type="spellStart"/>
-      <w:r>
-        <w:rPr>
-          <w:b/>
-          <w:bCs/>
-          <w:sz w:val="22"/>
-          <w:szCs w:val="22"/>
-        </w:rPr>
-        <w:t>Sevika</w:t>
-      </w:r>
-      <w:proofErr w:type="spellEnd"/>
-      <w:r>
-        <w:rPr>
-          <w:b/>
-          <w:bCs/>
-          <w:sz w:val="22"/>
-          <w:szCs w:val="22"/>
-        </w:rPr>
-        <w:t xml:space="preserve"> : </w:t>
+        <w:t xml:space="preserve">L’offre de Sevika : </w:t>
       </w:r>
     </w:p>
     <w:p>
@@ -3078,27 +2325,7 @@
           <w:sz w:val="22"/>
           <w:szCs w:val="22"/>
         </w:rPr>
-        <w:t xml:space="preserve">S’allier avec un rival de </w:t>
-      </w:r>
-      <w:proofErr w:type="spellStart"/>
-      <w:r>
-        <w:rPr>
-          <w:b/>
-          <w:bCs/>
-          <w:sz w:val="22"/>
-          <w:szCs w:val="22"/>
-        </w:rPr>
-        <w:t>Silco</w:t>
-      </w:r>
-      <w:proofErr w:type="spellEnd"/>
-      <w:r>
-        <w:rPr>
-          <w:b/>
-          <w:bCs/>
-          <w:sz w:val="22"/>
-          <w:szCs w:val="22"/>
-        </w:rPr>
-        <w:t>.</w:t>
+        <w:t>S’allier avec un rival de Silco.</w:t>
       </w:r>
     </w:p>
     <w:p>
@@ -3138,126 +2365,26 @@
           <w:sz w:val="28"/>
           <w:szCs w:val="28"/>
         </w:rPr>
-        <w:t xml:space="preserve">Chapitre 4 : </w:t>
-      </w:r>
-      <w:proofErr w:type="spellStart"/>
-      <w:r>
-        <w:rPr>
-          <w:b/>
-          <w:bCs/>
-          <w:sz w:val="28"/>
-          <w:szCs w:val="28"/>
-        </w:rPr>
-        <w:t>Piltover</w:t>
-      </w:r>
-      <w:proofErr w:type="spellEnd"/>
-      <w:r>
-        <w:rPr>
-          <w:b/>
-          <w:bCs/>
-          <w:sz w:val="28"/>
-          <w:szCs w:val="28"/>
-        </w:rPr>
-        <w:t>, la Lumière tant Espérée ?</w:t>
-      </w:r>
-    </w:p>
-    <w:p>
-      <w:pPr>
-        <w:rPr>
-          <w:b/>
-          <w:bCs/>
-          <w:sz w:val="22"/>
-          <w:szCs w:val="22"/>
-        </w:rPr>
-      </w:pPr>
-      <w:r>
-        <w:rPr>
-          <w:b/>
-          <w:bCs/>
-          <w:sz w:val="22"/>
-          <w:szCs w:val="22"/>
-        </w:rPr>
-        <w:t xml:space="preserve">Après de nombreuses épreuves, ils atteignent enfin </w:t>
-      </w:r>
-      <w:proofErr w:type="spellStart"/>
-      <w:r>
-        <w:rPr>
-          <w:b/>
-          <w:bCs/>
-          <w:sz w:val="22"/>
-          <w:szCs w:val="22"/>
-        </w:rPr>
-        <w:t>Piltover</w:t>
-      </w:r>
-      <w:proofErr w:type="spellEnd"/>
-      <w:r>
-        <w:rPr>
-          <w:b/>
-          <w:bCs/>
-          <w:sz w:val="22"/>
-          <w:szCs w:val="22"/>
-        </w:rPr>
-        <w:t xml:space="preserve">. Mais ici aussi, tout n’est pas idyllique. La bureaucratie, la discrimination envers les étrangers et les tensions sociales entre </w:t>
-      </w:r>
-      <w:proofErr w:type="spellStart"/>
-      <w:r>
-        <w:rPr>
-          <w:b/>
-          <w:bCs/>
-          <w:sz w:val="22"/>
-          <w:szCs w:val="22"/>
-        </w:rPr>
-        <w:t>Zaun</w:t>
-      </w:r>
-      <w:proofErr w:type="spellEnd"/>
-      <w:r>
-        <w:rPr>
-          <w:b/>
-          <w:bCs/>
-          <w:sz w:val="22"/>
-          <w:szCs w:val="22"/>
-        </w:rPr>
-        <w:t xml:space="preserve"> et </w:t>
-      </w:r>
-      <w:proofErr w:type="spellStart"/>
-      <w:r>
-        <w:rPr>
-          <w:b/>
-          <w:bCs/>
-          <w:sz w:val="22"/>
-          <w:szCs w:val="22"/>
-        </w:rPr>
-        <w:t>Piltover</w:t>
-      </w:r>
-      <w:proofErr w:type="spellEnd"/>
-      <w:r>
-        <w:rPr>
-          <w:b/>
-          <w:bCs/>
-          <w:sz w:val="22"/>
-          <w:szCs w:val="22"/>
-        </w:rPr>
-        <w:t xml:space="preserve"> les forcent à naviguer habilement. Chacun de leurs choix jusqu’ici influence leur destin final : deviennent-ils des citoyens modèles de </w:t>
-      </w:r>
-      <w:proofErr w:type="spellStart"/>
-      <w:r>
-        <w:rPr>
-          <w:b/>
-          <w:bCs/>
-          <w:sz w:val="22"/>
-          <w:szCs w:val="22"/>
-        </w:rPr>
-        <w:t>Piltover</w:t>
-      </w:r>
-      <w:proofErr w:type="spellEnd"/>
-      <w:r>
-        <w:rPr>
-          <w:b/>
-          <w:bCs/>
-          <w:sz w:val="22"/>
-          <w:szCs w:val="22"/>
-        </w:rPr>
-        <w:t>, des hors-la-loi traqués, ou des agents influents entre les deux mondes ?</w:t>
+        <w:t>Chapitre 4 : Piltover, la Lumière tant Espérée ?</w:t>
+      </w:r>
+    </w:p>
+    <w:p>
+      <w:pPr>
+        <w:rPr>
+          <w:b/>
+          <w:bCs/>
+          <w:sz w:val="22"/>
+          <w:szCs w:val="22"/>
+        </w:rPr>
+      </w:pPr>
+      <w:r>
+        <w:rPr>
+          <w:b/>
+          <w:bCs/>
+          <w:sz w:val="22"/>
+          <w:szCs w:val="22"/>
+        </w:rPr>
+        <w:t>Après de nombreuses épreuves, ils atteignent enfin Piltover. Mais ici aussi, tout n’est pas idyllique. La bureaucratie, la discrimination envers les étrangers et les tensions sociales entre Zaun et Piltover les forcent à naviguer habilement. Chacun de leurs choix jusqu’ici influence leur destin final : deviennent-ils des citoyens modèles de Piltover, des hors-la-loi traqués, ou des agents influents entre les deux mondes ?</w:t>
       </w:r>
     </w:p>
     <w:p>
@@ -3368,47 +2495,7 @@
           <w:sz w:val="22"/>
           <w:szCs w:val="22"/>
         </w:rPr>
-        <w:t xml:space="preserve">Un complot en gestation : Ils découvrent une conspiration entre </w:t>
-      </w:r>
-      <w:proofErr w:type="spellStart"/>
-      <w:r>
-        <w:rPr>
-          <w:b/>
-          <w:bCs/>
-          <w:sz w:val="22"/>
-          <w:szCs w:val="22"/>
-        </w:rPr>
-        <w:t>Piltover</w:t>
-      </w:r>
-      <w:proofErr w:type="spellEnd"/>
-      <w:r>
-        <w:rPr>
-          <w:b/>
-          <w:bCs/>
-          <w:sz w:val="22"/>
-          <w:szCs w:val="22"/>
-        </w:rPr>
-        <w:t xml:space="preserve"> et </w:t>
-      </w:r>
-      <w:proofErr w:type="spellStart"/>
-      <w:r>
-        <w:rPr>
-          <w:b/>
-          <w:bCs/>
-          <w:sz w:val="22"/>
-          <w:szCs w:val="22"/>
-        </w:rPr>
-        <w:t>Zaun</w:t>
-      </w:r>
-      <w:proofErr w:type="spellEnd"/>
-      <w:r>
-        <w:rPr>
-          <w:b/>
-          <w:bCs/>
-          <w:sz w:val="22"/>
-          <w:szCs w:val="22"/>
-        </w:rPr>
-        <w:t xml:space="preserve">. </w:t>
+        <w:t xml:space="preserve">Un complot en gestation : Ils découvrent une conspiration entre Piltover et Zaun. </w:t>
       </w:r>
     </w:p>
     <w:p>
@@ -3498,6 +2585,1010 @@
         </w:rPr>
         <w:t>Leur aventure ne fait que commencer…</w:t>
       </w:r>
+    </w:p>
+    <w:p>
+      <w:pPr>
+        <w:rPr>
+          <w:b/>
+          <w:bCs/>
+          <w:sz w:val="22"/>
+          <w:szCs w:val="22"/>
+        </w:rPr>
+      </w:pPr>
+    </w:p>
+    <w:p>
+      <w:pPr>
+        <w:rPr>
+          <w:b/>
+          <w:bCs/>
+          <w:sz w:val="22"/>
+          <w:szCs w:val="22"/>
+        </w:rPr>
+      </w:pPr>
+    </w:p>
+    <w:p>
+      <w:pPr>
+        <w:rPr>
+          <w:b/>
+          <w:bCs/>
+          <w:sz w:val="22"/>
+          <w:szCs w:val="22"/>
+        </w:rPr>
+      </w:pPr>
+      <w:r>
+        <w:rPr>
+          <w:b/>
+          <w:bCs/>
+          <w:sz w:val="22"/>
+          <w:szCs w:val="22"/>
+        </w:rPr>
+        <w:t>Chapitre 2 : Traversée des Terres Déchirées</w:t>
+      </w:r>
+    </w:p>
+    <w:p>
+      <w:pPr>
+        <w:rPr>
+          <w:b/>
+          <w:bCs/>
+          <w:sz w:val="22"/>
+          <w:szCs w:val="22"/>
+        </w:rPr>
+      </w:pPr>
+      <w:r>
+        <w:rPr>
+          <w:b/>
+          <w:bCs/>
+          <w:sz w:val="22"/>
+          <w:szCs w:val="22"/>
+        </w:rPr>
+        <w:t>Scène 1 : Le chasseur de primes</w:t>
+      </w:r>
+    </w:p>
+    <w:p>
+      <w:pPr>
+        <w:rPr>
+          <w:b/>
+          <w:bCs/>
+          <w:sz w:val="22"/>
+          <w:szCs w:val="22"/>
+        </w:rPr>
+      </w:pPr>
+      <w:r>
+        <w:rPr>
+          <w:b/>
+          <w:bCs/>
+          <w:sz w:val="22"/>
+          <w:szCs w:val="22"/>
+        </w:rPr>
+        <w:lastRenderedPageBreak/>
+        <w:t>(Les dunes noires des Terres Déchirées s’étendent à perte de vue. Le soleil bas teinte l’horizon de rouge. Azhari et Lysandor avancent à pas feutrés entre les carcasses de chars noxiens abandonnés. Un bruit sec rompt le silence : le claquement d’un fusil rechargé.)</w:t>
+      </w:r>
+    </w:p>
+    <w:p>
+      <w:pPr>
+        <w:rPr>
+          <w:b/>
+          <w:bCs/>
+          <w:sz w:val="22"/>
+          <w:szCs w:val="22"/>
+        </w:rPr>
+      </w:pPr>
+      <w:r>
+        <w:rPr>
+          <w:b/>
+          <w:bCs/>
+          <w:sz w:val="22"/>
+          <w:szCs w:val="22"/>
+        </w:rPr>
+        <w:t>Chasseur de primes (voix grave et sèche) :</w:t>
+      </w:r>
+      <w:r>
+        <w:rPr>
+          <w:b/>
+          <w:bCs/>
+          <w:sz w:val="22"/>
+          <w:szCs w:val="22"/>
+        </w:rPr>
+        <w:br/>
+        <w:t>Vous avez mis du temps à sortir du Bastion. Je vous attends depuis trois jours. Le prix sur vos têtes grimpe chaque heure.</w:t>
+      </w:r>
+    </w:p>
+    <w:p>
+      <w:pPr>
+        <w:rPr>
+          <w:b/>
+          <w:bCs/>
+          <w:sz w:val="22"/>
+          <w:szCs w:val="22"/>
+        </w:rPr>
+      </w:pPr>
+      <w:r>
+        <w:rPr>
+          <w:b/>
+          <w:bCs/>
+          <w:sz w:val="22"/>
+          <w:szCs w:val="22"/>
+        </w:rPr>
+        <w:t>Lysandor (main sur la garde, le souffle court) :</w:t>
+      </w:r>
+      <w:r>
+        <w:rPr>
+          <w:b/>
+          <w:bCs/>
+          <w:sz w:val="22"/>
+          <w:szCs w:val="22"/>
+        </w:rPr>
+        <w:br/>
+        <w:t>Et pourtant tu es seul. Confiant ou suicidaire ?</w:t>
+      </w:r>
+    </w:p>
+    <w:p>
+      <w:pPr>
+        <w:rPr>
+          <w:b/>
+          <w:bCs/>
+          <w:sz w:val="22"/>
+          <w:szCs w:val="22"/>
+        </w:rPr>
+      </w:pPr>
+      <w:r>
+        <w:rPr>
+          <w:b/>
+          <w:bCs/>
+          <w:sz w:val="22"/>
+          <w:szCs w:val="22"/>
+        </w:rPr>
+        <w:t>Chasseur (ricane) :</w:t>
+      </w:r>
+      <w:r>
+        <w:rPr>
+          <w:b/>
+          <w:bCs/>
+          <w:sz w:val="22"/>
+          <w:szCs w:val="22"/>
+        </w:rPr>
+        <w:br/>
+        <w:t>Confiant. Parce que je sais que vous êtes fatigués, blessés… et que vous avez quelque chose à perdre.</w:t>
+      </w:r>
+    </w:p>
+    <w:p>
+      <w:pPr>
+        <w:rPr>
+          <w:b/>
+          <w:bCs/>
+          <w:sz w:val="22"/>
+          <w:szCs w:val="22"/>
+        </w:rPr>
+      </w:pPr>
+      <w:r>
+        <w:rPr>
+          <w:b/>
+          <w:bCs/>
+          <w:sz w:val="22"/>
+          <w:szCs w:val="22"/>
+        </w:rPr>
+        <w:t>Azhari (s’avance légèrement, calme) :</w:t>
+      </w:r>
+      <w:r>
+        <w:rPr>
+          <w:b/>
+          <w:bCs/>
+          <w:sz w:val="22"/>
+          <w:szCs w:val="22"/>
+        </w:rPr>
+        <w:br/>
+        <w:t>Tu n’es qu’un pion de plus dans cette partie. Laisse-nous passer et repars vivant. Noxus n’a pas besoin de savoir.</w:t>
+      </w:r>
+    </w:p>
+    <w:p>
+      <w:pPr>
+        <w:rPr>
+          <w:b/>
+          <w:bCs/>
+          <w:sz w:val="22"/>
+          <w:szCs w:val="22"/>
+        </w:rPr>
+      </w:pPr>
+      <w:r>
+        <w:rPr>
+          <w:b/>
+          <w:bCs/>
+          <w:sz w:val="22"/>
+          <w:szCs w:val="22"/>
+        </w:rPr>
+        <w:t>Chasseur (vise) :</w:t>
+      </w:r>
+      <w:r>
+        <w:rPr>
+          <w:b/>
+          <w:bCs/>
+          <w:sz w:val="22"/>
+          <w:szCs w:val="22"/>
+        </w:rPr>
+        <w:br/>
+        <w:t>J’ai juré de ne plus jamais reculer.</w:t>
+      </w:r>
+    </w:p>
+    <w:p>
+      <w:pPr>
+        <w:rPr>
+          <w:b/>
+          <w:bCs/>
+          <w:sz w:val="22"/>
+          <w:szCs w:val="22"/>
+        </w:rPr>
+      </w:pPr>
+      <w:r>
+        <w:rPr>
+          <w:b/>
+          <w:bCs/>
+          <w:sz w:val="22"/>
+          <w:szCs w:val="22"/>
+        </w:rPr>
+        <w:t>Choix du joueur :</w:t>
+      </w:r>
+      <w:r>
+        <w:rPr>
+          <w:b/>
+          <w:bCs/>
+          <w:sz w:val="22"/>
+          <w:szCs w:val="22"/>
+        </w:rPr>
+        <w:br/>
+        <w:t>• Combattre</w:t>
+      </w:r>
+      <w:r>
+        <w:rPr>
+          <w:b/>
+          <w:bCs/>
+          <w:sz w:val="22"/>
+          <w:szCs w:val="22"/>
+        </w:rPr>
+        <w:br/>
+        <w:t>• Négocier : offrir un objet ou des informations</w:t>
+      </w:r>
+      <w:r>
+        <w:rPr>
+          <w:b/>
+          <w:bCs/>
+          <w:sz w:val="22"/>
+          <w:szCs w:val="22"/>
+        </w:rPr>
+        <w:br/>
+        <w:t>• Se cacher et attendre la nuit</w:t>
+      </w:r>
+    </w:p>
+    <w:p>
+      <w:pPr>
+        <w:rPr>
+          <w:b/>
+          <w:bCs/>
+          <w:sz w:val="22"/>
+          <w:szCs w:val="22"/>
+        </w:rPr>
+      </w:pPr>
+      <w:r>
+        <w:rPr>
+          <w:b/>
+          <w:bCs/>
+          <w:sz w:val="22"/>
+          <w:szCs w:val="22"/>
+        </w:rPr>
+        <w:pict w14:anchorId="5611E2AA">
+          <v:rect id="_x0000_i1047" style="width:0;height:1.5pt" o:hralign="center" o:hrstd="t" o:hr="t" fillcolor="#a0a0a0" stroked="f"/>
+        </w:pict>
+      </w:r>
+    </w:p>
+    <w:p>
+      <w:pPr>
+        <w:rPr>
+          <w:b/>
+          <w:bCs/>
+          <w:sz w:val="22"/>
+          <w:szCs w:val="22"/>
+        </w:rPr>
+      </w:pPr>
+      <w:r>
+        <w:rPr>
+          <w:b/>
+          <w:bCs/>
+          <w:sz w:val="22"/>
+          <w:szCs w:val="22"/>
+        </w:rPr>
+        <w:t>Scène 2 : Rencontre avec Kaelra</w:t>
+      </w:r>
+    </w:p>
+    <w:p>
+      <w:pPr>
+        <w:rPr>
+          <w:b/>
+          <w:bCs/>
+          <w:sz w:val="22"/>
+          <w:szCs w:val="22"/>
+        </w:rPr>
+      </w:pPr>
+      <w:r>
+        <w:rPr>
+          <w:b/>
+          <w:bCs/>
+          <w:sz w:val="22"/>
+          <w:szCs w:val="22"/>
+        </w:rPr>
+        <w:t>(Sous une arche de pierre effondrée, un feu brûle. Des silhouettes se dessinent dans l’ombre. Kaelra, haute, musclée, une cicatrice zébrant sa joue, les observe sans un mot.)</w:t>
+      </w:r>
+    </w:p>
+    <w:p>
+      <w:pPr>
+        <w:rPr>
+          <w:b/>
+          <w:bCs/>
+          <w:sz w:val="22"/>
+          <w:szCs w:val="22"/>
+        </w:rPr>
+      </w:pPr>
+      <w:r>
+        <w:rPr>
+          <w:b/>
+          <w:bCs/>
+          <w:sz w:val="22"/>
+          <w:szCs w:val="22"/>
+        </w:rPr>
+        <w:t>Kaelra :</w:t>
+      </w:r>
+      <w:r>
+        <w:rPr>
+          <w:b/>
+          <w:bCs/>
+          <w:sz w:val="22"/>
+          <w:szCs w:val="22"/>
+        </w:rPr>
+        <w:br/>
+        <w:t>Je vous ai vus affronter ce chasseur. Pas mal pour des fugitifs. Vous avez du cran… mais pas de plan.</w:t>
+      </w:r>
+    </w:p>
+    <w:p>
+      <w:pPr>
+        <w:rPr>
+          <w:b/>
+          <w:bCs/>
+          <w:sz w:val="22"/>
+          <w:szCs w:val="22"/>
+        </w:rPr>
+      </w:pPr>
+      <w:r>
+        <w:rPr>
+          <w:b/>
+          <w:bCs/>
+          <w:sz w:val="22"/>
+          <w:szCs w:val="22"/>
+        </w:rPr>
+        <w:t>Lysandor (méfiant) :</w:t>
+      </w:r>
+      <w:r>
+        <w:rPr>
+          <w:b/>
+          <w:bCs/>
+          <w:sz w:val="22"/>
+          <w:szCs w:val="22"/>
+        </w:rPr>
+        <w:br/>
+        <w:t>Et toi ? Révolutionnaire ou opportuniste ?</w:t>
+      </w:r>
+    </w:p>
+    <w:p>
+      <w:pPr>
+        <w:rPr>
+          <w:b/>
+          <w:bCs/>
+          <w:sz w:val="22"/>
+          <w:szCs w:val="22"/>
+        </w:rPr>
+      </w:pPr>
+      <w:r>
+        <w:rPr>
+          <w:b/>
+          <w:bCs/>
+          <w:sz w:val="22"/>
+          <w:szCs w:val="22"/>
+        </w:rPr>
+        <w:t>Kaelra (sourit) :</w:t>
+      </w:r>
+      <w:r>
+        <w:rPr>
+          <w:b/>
+          <w:bCs/>
+          <w:sz w:val="22"/>
+          <w:szCs w:val="22"/>
+        </w:rPr>
+        <w:br/>
+        <w:t>Un peu des deux. Nous avons un passage sûr vers Piltover. Des contacts, des ressources. Mais tout se paie.</w:t>
+      </w:r>
+    </w:p>
+    <w:p>
+      <w:pPr>
+        <w:rPr>
+          <w:b/>
+          <w:bCs/>
+          <w:sz w:val="22"/>
+          <w:szCs w:val="22"/>
+        </w:rPr>
+      </w:pPr>
+      <w:r>
+        <w:rPr>
+          <w:b/>
+          <w:bCs/>
+          <w:sz w:val="22"/>
+          <w:szCs w:val="22"/>
+        </w:rPr>
+        <w:t>Azhari :</w:t>
+      </w:r>
+      <w:r>
+        <w:rPr>
+          <w:b/>
+          <w:bCs/>
+          <w:sz w:val="22"/>
+          <w:szCs w:val="22"/>
+        </w:rPr>
+        <w:br/>
+        <w:t>Quel genre de paiement ?</w:t>
+      </w:r>
+    </w:p>
+    <w:p>
+      <w:pPr>
+        <w:rPr>
+          <w:b/>
+          <w:bCs/>
+          <w:sz w:val="22"/>
+          <w:szCs w:val="22"/>
+        </w:rPr>
+      </w:pPr>
+      <w:r>
+        <w:rPr>
+          <w:b/>
+          <w:bCs/>
+          <w:sz w:val="22"/>
+          <w:szCs w:val="22"/>
+        </w:rPr>
+        <w:t>Kaelra :</w:t>
+      </w:r>
+      <w:r>
+        <w:rPr>
+          <w:b/>
+          <w:bCs/>
+          <w:sz w:val="22"/>
+          <w:szCs w:val="22"/>
+        </w:rPr>
+        <w:br/>
+        <w:t>Aider notre groupe. Une opération contre un dépôt noxien. Si vous acceptez, on vous sort de ces terres.</w:t>
+      </w:r>
+    </w:p>
+    <w:p>
+      <w:pPr>
+        <w:rPr>
+          <w:b/>
+          <w:bCs/>
+          <w:sz w:val="22"/>
+          <w:szCs w:val="22"/>
+        </w:rPr>
+      </w:pPr>
+      <w:r>
+        <w:rPr>
+          <w:b/>
+          <w:bCs/>
+          <w:sz w:val="22"/>
+          <w:szCs w:val="22"/>
+        </w:rPr>
+        <w:lastRenderedPageBreak/>
+        <w:t>Choix du joueur :</w:t>
+      </w:r>
+      <w:r>
+        <w:rPr>
+          <w:b/>
+          <w:bCs/>
+          <w:sz w:val="22"/>
+          <w:szCs w:val="22"/>
+        </w:rPr>
+        <w:br/>
+        <w:t>• Accepter la mission et trahir Noxus</w:t>
+      </w:r>
+      <w:r>
+        <w:rPr>
+          <w:b/>
+          <w:bCs/>
+          <w:sz w:val="22"/>
+          <w:szCs w:val="22"/>
+        </w:rPr>
+        <w:br/>
+        <w:t>• Refuser et partir seuls</w:t>
+      </w:r>
+      <w:r>
+        <w:rPr>
+          <w:b/>
+          <w:bCs/>
+          <w:sz w:val="22"/>
+          <w:szCs w:val="22"/>
+        </w:rPr>
+        <w:br/>
+        <w:t>• Trahir Kaelra en la livrant à ses ennemis</w:t>
+      </w:r>
+    </w:p>
+    <w:p>
+      <w:pPr>
+        <w:rPr>
+          <w:b/>
+          <w:bCs/>
+          <w:sz w:val="22"/>
+          <w:szCs w:val="22"/>
+        </w:rPr>
+      </w:pPr>
+      <w:r>
+        <w:rPr>
+          <w:b/>
+          <w:bCs/>
+          <w:sz w:val="22"/>
+          <w:szCs w:val="22"/>
+        </w:rPr>
+        <w:pict w14:anchorId="07318773">
+          <v:rect id="_x0000_i1048" style="width:0;height:1.5pt" o:hralign="center" o:hrstd="t" o:hr="t" fillcolor="#a0a0a0" stroked="f"/>
+        </w:pict>
+      </w:r>
+    </w:p>
+    <w:p>
+      <w:pPr>
+        <w:rPr>
+          <w:b/>
+          <w:bCs/>
+          <w:sz w:val="22"/>
+          <w:szCs w:val="22"/>
+        </w:rPr>
+      </w:pPr>
+      <w:r>
+        <w:rPr>
+          <w:b/>
+          <w:bCs/>
+          <w:sz w:val="22"/>
+          <w:szCs w:val="22"/>
+        </w:rPr>
+        <w:t>Chapitre 3 : Zaun, L’Enfer sous Piltover</w:t>
+      </w:r>
+    </w:p>
+    <w:p>
+      <w:pPr>
+        <w:rPr>
+          <w:b/>
+          <w:bCs/>
+          <w:sz w:val="22"/>
+          <w:szCs w:val="22"/>
+        </w:rPr>
+      </w:pPr>
+      <w:r>
+        <w:rPr>
+          <w:b/>
+          <w:bCs/>
+          <w:sz w:val="22"/>
+          <w:szCs w:val="22"/>
+        </w:rPr>
+        <w:t>Scène 1 : Piège dans les vapeurs</w:t>
+      </w:r>
+    </w:p>
+    <w:p>
+      <w:pPr>
+        <w:rPr>
+          <w:b/>
+          <w:bCs/>
+          <w:sz w:val="22"/>
+          <w:szCs w:val="22"/>
+        </w:rPr>
+      </w:pPr>
+      <w:r>
+        <w:rPr>
+          <w:b/>
+          <w:bCs/>
+          <w:sz w:val="22"/>
+          <w:szCs w:val="22"/>
+        </w:rPr>
+        <w:t>(Des passerelles rouillées serpentent entre les cheminées toxiques. Une silhouette encapuchonnée bloque le chemin, un sourire malsain aux lèvres.)</w:t>
+      </w:r>
+    </w:p>
+    <w:p>
+      <w:pPr>
+        <w:rPr>
+          <w:b/>
+          <w:bCs/>
+          <w:sz w:val="22"/>
+          <w:szCs w:val="22"/>
+        </w:rPr>
+      </w:pPr>
+      <w:r>
+        <w:rPr>
+          <w:b/>
+          <w:bCs/>
+          <w:sz w:val="22"/>
+          <w:szCs w:val="22"/>
+        </w:rPr>
+        <w:t>Contrebandier :</w:t>
+      </w:r>
+      <w:r>
+        <w:rPr>
+          <w:b/>
+          <w:bCs/>
+          <w:sz w:val="22"/>
+          <w:szCs w:val="22"/>
+        </w:rPr>
+        <w:br/>
+        <w:t>Ah, les petits oiseaux tombés du nid noxien… Vous avez de la chance de tomber sur moi. D’autres vous auraient vendus.</w:t>
+      </w:r>
+    </w:p>
+    <w:p>
+      <w:pPr>
+        <w:rPr>
+          <w:b/>
+          <w:bCs/>
+          <w:sz w:val="22"/>
+          <w:szCs w:val="22"/>
+        </w:rPr>
+      </w:pPr>
+      <w:r>
+        <w:rPr>
+          <w:b/>
+          <w:bCs/>
+          <w:sz w:val="22"/>
+          <w:szCs w:val="22"/>
+        </w:rPr>
+        <w:t>Lysandor :</w:t>
+      </w:r>
+      <w:r>
+        <w:rPr>
+          <w:b/>
+          <w:bCs/>
+          <w:sz w:val="22"/>
+          <w:szCs w:val="22"/>
+        </w:rPr>
+        <w:br/>
+        <w:t>On n’a rien à vendre. Laisse-nous passer.</w:t>
+      </w:r>
+    </w:p>
+    <w:p>
+      <w:pPr>
+        <w:rPr>
+          <w:b/>
+          <w:bCs/>
+          <w:sz w:val="22"/>
+          <w:szCs w:val="22"/>
+        </w:rPr>
+      </w:pPr>
+      <w:r>
+        <w:rPr>
+          <w:b/>
+          <w:bCs/>
+          <w:sz w:val="22"/>
+          <w:szCs w:val="22"/>
+        </w:rPr>
+        <w:t>Contrebandier :</w:t>
+      </w:r>
+      <w:r>
+        <w:rPr>
+          <w:b/>
+          <w:bCs/>
+          <w:sz w:val="22"/>
+          <w:szCs w:val="22"/>
+        </w:rPr>
+        <w:br/>
+        <w:t>Tout le monde a quelque chose à vendre, mon prince. Un secret, un service… ou sa vie.</w:t>
+      </w:r>
+    </w:p>
+    <w:p>
+      <w:pPr>
+        <w:rPr>
+          <w:b/>
+          <w:bCs/>
+          <w:sz w:val="22"/>
+          <w:szCs w:val="22"/>
+        </w:rPr>
+      </w:pPr>
+      <w:r>
+        <w:rPr>
+          <w:b/>
+          <w:bCs/>
+          <w:sz w:val="22"/>
+          <w:szCs w:val="22"/>
+        </w:rPr>
+        <w:t>Choix du joueur :</w:t>
+      </w:r>
+      <w:r>
+        <w:rPr>
+          <w:b/>
+          <w:bCs/>
+          <w:sz w:val="22"/>
+          <w:szCs w:val="22"/>
+        </w:rPr>
+        <w:br/>
+        <w:t>• Payer un prix pour passer</w:t>
+      </w:r>
+      <w:r>
+        <w:rPr>
+          <w:b/>
+          <w:bCs/>
+          <w:sz w:val="22"/>
+          <w:szCs w:val="22"/>
+        </w:rPr>
+        <w:br/>
+        <w:t>• Se battre</w:t>
+      </w:r>
+      <w:r>
+        <w:rPr>
+          <w:b/>
+          <w:bCs/>
+          <w:sz w:val="22"/>
+          <w:szCs w:val="22"/>
+        </w:rPr>
+        <w:br/>
+        <w:t>• Tromper le contrebandier avec un faux objet</w:t>
+      </w:r>
+    </w:p>
+    <w:p>
+      <w:pPr>
+        <w:rPr>
+          <w:b/>
+          <w:bCs/>
+          <w:sz w:val="22"/>
+          <w:szCs w:val="22"/>
+        </w:rPr>
+      </w:pPr>
+      <w:r>
+        <w:rPr>
+          <w:b/>
+          <w:bCs/>
+          <w:sz w:val="22"/>
+          <w:szCs w:val="22"/>
+        </w:rPr>
+        <w:pict w14:anchorId="12260BA4">
+          <v:rect id="_x0000_i1049" style="width:0;height:1.5pt" o:hralign="center" o:hrstd="t" o:hr="t" fillcolor="#a0a0a0" stroked="f"/>
+        </w:pict>
+      </w:r>
+    </w:p>
+    <w:p>
+      <w:pPr>
+        <w:rPr>
+          <w:b/>
+          <w:bCs/>
+          <w:sz w:val="22"/>
+          <w:szCs w:val="22"/>
+        </w:rPr>
+      </w:pPr>
+      <w:r>
+        <w:rPr>
+          <w:b/>
+          <w:bCs/>
+          <w:sz w:val="22"/>
+          <w:szCs w:val="22"/>
+        </w:rPr>
+        <w:t>Scène 2 : L’offre de Sevika</w:t>
+      </w:r>
+    </w:p>
+    <w:p>
+      <w:pPr>
+        <w:rPr>
+          <w:b/>
+          <w:bCs/>
+          <w:sz w:val="22"/>
+          <w:szCs w:val="22"/>
+        </w:rPr>
+      </w:pPr>
+      <w:r>
+        <w:rPr>
+          <w:b/>
+          <w:bCs/>
+          <w:sz w:val="22"/>
+          <w:szCs w:val="22"/>
+        </w:rPr>
+        <w:t>(Dans un ancien laboratoire réaffecté, Sevika fume un cigare, appuyée contre un générateur bourdonnant. Elle scrute les deux jeunes hommes avec un mélange d’intérêt et de menace.)</w:t>
+      </w:r>
+    </w:p>
+    <w:p>
+      <w:pPr>
+        <w:rPr>
+          <w:b/>
+          <w:bCs/>
+          <w:sz w:val="22"/>
+          <w:szCs w:val="22"/>
+        </w:rPr>
+      </w:pPr>
+      <w:r>
+        <w:rPr>
+          <w:b/>
+          <w:bCs/>
+          <w:sz w:val="22"/>
+          <w:szCs w:val="22"/>
+        </w:rPr>
+        <w:t>Sevika :</w:t>
+      </w:r>
+      <w:r>
+        <w:rPr>
+          <w:b/>
+          <w:bCs/>
+          <w:sz w:val="22"/>
+          <w:szCs w:val="22"/>
+        </w:rPr>
+        <w:br/>
+        <w:t>Deux exilés en cavale, et déjà dans la merde. Vous êtes à Zaun, les gars. Ici, on achète sa survie.</w:t>
+      </w:r>
+    </w:p>
+    <w:p>
+      <w:pPr>
+        <w:rPr>
+          <w:b/>
+          <w:bCs/>
+          <w:sz w:val="22"/>
+          <w:szCs w:val="22"/>
+        </w:rPr>
+      </w:pPr>
+      <w:r>
+        <w:rPr>
+          <w:b/>
+          <w:bCs/>
+          <w:sz w:val="22"/>
+          <w:szCs w:val="22"/>
+        </w:rPr>
+        <w:t>Azhari :</w:t>
+      </w:r>
+      <w:r>
+        <w:rPr>
+          <w:b/>
+          <w:bCs/>
+          <w:sz w:val="22"/>
+          <w:szCs w:val="22"/>
+        </w:rPr>
+        <w:br/>
+        <w:t>Et combien coûte la nôtre ?</w:t>
+      </w:r>
+    </w:p>
+    <w:p>
+      <w:pPr>
+        <w:rPr>
+          <w:b/>
+          <w:bCs/>
+          <w:sz w:val="22"/>
+          <w:szCs w:val="22"/>
+        </w:rPr>
+      </w:pPr>
+      <w:r>
+        <w:rPr>
+          <w:b/>
+          <w:bCs/>
+          <w:sz w:val="22"/>
+          <w:szCs w:val="22"/>
+        </w:rPr>
+        <w:t>Sevika (sourire en coin) :</w:t>
+      </w:r>
+      <w:r>
+        <w:rPr>
+          <w:b/>
+          <w:bCs/>
+          <w:sz w:val="22"/>
+          <w:szCs w:val="22"/>
+        </w:rPr>
+        <w:br/>
+        <w:t>Pas grand-chose. Juste une main sur un deal. Vous m’aidez avec un transport, et je vous file une route vers Piltover.</w:t>
+      </w:r>
+    </w:p>
+    <w:p>
+      <w:pPr>
+        <w:rPr>
+          <w:b/>
+          <w:bCs/>
+          <w:sz w:val="22"/>
+          <w:szCs w:val="22"/>
+        </w:rPr>
+      </w:pPr>
+      <w:r>
+        <w:rPr>
+          <w:b/>
+          <w:bCs/>
+          <w:sz w:val="22"/>
+          <w:szCs w:val="22"/>
+        </w:rPr>
+        <w:t>Lysandor :</w:t>
+      </w:r>
+      <w:r>
+        <w:rPr>
+          <w:b/>
+          <w:bCs/>
+          <w:sz w:val="22"/>
+          <w:szCs w:val="22"/>
+        </w:rPr>
+        <w:br/>
+        <w:t>Et si on refuse ?</w:t>
+      </w:r>
+    </w:p>
+    <w:p>
+      <w:pPr>
+        <w:rPr>
+          <w:b/>
+          <w:bCs/>
+          <w:sz w:val="22"/>
+          <w:szCs w:val="22"/>
+        </w:rPr>
+      </w:pPr>
+      <w:r>
+        <w:rPr>
+          <w:b/>
+          <w:bCs/>
+          <w:sz w:val="22"/>
+          <w:szCs w:val="22"/>
+        </w:rPr>
+        <w:lastRenderedPageBreak/>
+        <w:t>Sevika (écrase son cigare) :</w:t>
+      </w:r>
+      <w:r>
+        <w:rPr>
+          <w:b/>
+          <w:bCs/>
+          <w:sz w:val="22"/>
+          <w:szCs w:val="22"/>
+        </w:rPr>
+        <w:br/>
+        <w:t>Alors vous pouvez toujours tenter votre chance dans les égouts. Avec les rongeurs et les fous.</w:t>
+      </w:r>
+    </w:p>
+    <w:p>
+      <w:pPr>
+        <w:rPr>
+          <w:b/>
+          <w:bCs/>
+          <w:sz w:val="22"/>
+          <w:szCs w:val="22"/>
+        </w:rPr>
+      </w:pPr>
+      <w:r>
+        <w:rPr>
+          <w:b/>
+          <w:bCs/>
+          <w:sz w:val="22"/>
+          <w:szCs w:val="22"/>
+        </w:rPr>
+        <w:t>Choix du joueur :</w:t>
+      </w:r>
+      <w:r>
+        <w:rPr>
+          <w:b/>
+          <w:bCs/>
+          <w:sz w:val="22"/>
+          <w:szCs w:val="22"/>
+        </w:rPr>
+        <w:br/>
+        <w:t>• Accepter son offre</w:t>
+      </w:r>
+      <w:r>
+        <w:rPr>
+          <w:b/>
+          <w:bCs/>
+          <w:sz w:val="22"/>
+          <w:szCs w:val="22"/>
+        </w:rPr>
+        <w:br/>
+        <w:t>• La doubler</w:t>
+      </w:r>
+      <w:r>
+        <w:rPr>
+          <w:b/>
+          <w:bCs/>
+          <w:sz w:val="22"/>
+          <w:szCs w:val="22"/>
+        </w:rPr>
+        <w:br/>
+        <w:t>• Chercher un allié chez ses rivaux</w:t>
+      </w:r>
+    </w:p>
+    <w:p>
+      <w:pPr>
+        <w:rPr>
+          <w:b/>
+          <w:bCs/>
+          <w:sz w:val="22"/>
+          <w:szCs w:val="22"/>
+        </w:rPr>
+      </w:pPr>
     </w:p>
     <w:p>
       <w:pPr>

</xml_diff>

<commit_message>
Adding backgrounds, sprites animations, dialogues integration, game's main script
</commit_message>
<xml_diff>
--- a/zdivers/Histoire & Personnages/HISTOIRE.docx
+++ b/zdivers/Histoire & Personnages/HISTOIRE.docx
@@ -51,605 +51,10 @@
           <w:szCs w:val="28"/>
           <w:u w:val="single"/>
         </w:rPr>
-        <w:t>Prologue : Rêves sous les cendres de Noxus</w:t>
-      </w:r>
-    </w:p>
-    <w:p>
-      <w:pPr>
-        <w:rPr>
-          <w:i/>
-          <w:iCs/>
-          <w:sz w:val="22"/>
-          <w:szCs w:val="22"/>
-        </w:rPr>
-      </w:pPr>
-      <w:r>
-        <w:rPr>
-          <w:i/>
-          <w:iCs/>
-          <w:sz w:val="22"/>
-          <w:szCs w:val="22"/>
-        </w:rPr>
-        <w:t>(</w:t>
-      </w:r>
-      <w:r>
-        <w:rPr>
-          <w:i/>
-          <w:iCs/>
-          <w:sz w:val="22"/>
-          <w:szCs w:val="22"/>
-        </w:rPr>
-        <w:t>Noxus, Bastion Immortel</w:t>
-      </w:r>
-      <w:r>
-        <w:rPr>
-          <w:i/>
-          <w:iCs/>
-          <w:sz w:val="22"/>
-          <w:szCs w:val="22"/>
-        </w:rPr>
-        <w:t>, dans l</w:t>
-      </w:r>
-      <w:r>
-        <w:rPr>
-          <w:i/>
-          <w:iCs/>
-          <w:sz w:val="22"/>
-          <w:szCs w:val="22"/>
-        </w:rPr>
-        <w:t>e</w:t>
-      </w:r>
-      <w:r>
-        <w:rPr>
-          <w:i/>
-          <w:iCs/>
-          <w:sz w:val="22"/>
-          <w:szCs w:val="22"/>
-        </w:rPr>
-        <w:t xml:space="preserve">s tribunes </w:t>
-      </w:r>
-      <w:r>
-        <w:rPr>
-          <w:i/>
-          <w:iCs/>
-          <w:sz w:val="22"/>
-          <w:szCs w:val="22"/>
-        </w:rPr>
-        <w:t>d’</w:t>
-      </w:r>
-      <w:r>
-        <w:rPr>
-          <w:i/>
-          <w:iCs/>
-          <w:sz w:val="22"/>
-          <w:szCs w:val="22"/>
-        </w:rPr>
-        <w:t>une arèn</w:t>
-      </w:r>
-      <w:r>
-        <w:rPr>
-          <w:i/>
-          <w:iCs/>
-          <w:sz w:val="22"/>
-          <w:szCs w:val="22"/>
-        </w:rPr>
-        <w:t>e</w:t>
-      </w:r>
-      <w:r>
-        <w:rPr>
-          <w:i/>
-          <w:iCs/>
-          <w:sz w:val="22"/>
-          <w:szCs w:val="22"/>
-        </w:rPr>
-        <w:t xml:space="preserve"> profonde</w:t>
-      </w:r>
-      <w:r>
-        <w:rPr>
-          <w:i/>
-          <w:iCs/>
-          <w:sz w:val="22"/>
-          <w:szCs w:val="22"/>
-        </w:rPr>
-        <w:t xml:space="preserve">, </w:t>
-      </w:r>
-      <w:r>
-        <w:rPr>
-          <w:i/>
-          <w:iCs/>
-          <w:sz w:val="22"/>
-          <w:szCs w:val="22"/>
-        </w:rPr>
-        <w:t>légèrement éclairées</w:t>
-      </w:r>
-      <w:r>
-        <w:rPr>
-          <w:i/>
-          <w:iCs/>
-          <w:sz w:val="22"/>
-          <w:szCs w:val="22"/>
-        </w:rPr>
-        <w:t xml:space="preserve"> par </w:t>
-      </w:r>
-      <w:r>
-        <w:rPr>
-          <w:i/>
-          <w:iCs/>
-          <w:sz w:val="22"/>
-          <w:szCs w:val="22"/>
-        </w:rPr>
-        <w:t xml:space="preserve">un puit de lumière </w:t>
-      </w:r>
-      <w:r>
-        <w:rPr>
-          <w:i/>
-          <w:iCs/>
-          <w:sz w:val="22"/>
-          <w:szCs w:val="22"/>
-        </w:rPr>
-        <w:t>et</w:t>
-      </w:r>
-      <w:r>
-        <w:rPr>
-          <w:i/>
-          <w:iCs/>
-          <w:sz w:val="22"/>
-          <w:szCs w:val="22"/>
-        </w:rPr>
-        <w:t xml:space="preserve"> baignées dans </w:t>
-      </w:r>
-      <w:r>
-        <w:rPr>
-          <w:i/>
-          <w:iCs/>
-          <w:sz w:val="22"/>
-          <w:szCs w:val="22"/>
-        </w:rPr>
-        <w:t xml:space="preserve"> l'odeur métallique du sang séché. Des chaînes rouillées claquent contre la pierre. Azhari et Lysandor avancent discrètement entre les ombres des combattants captifs.)</w:t>
-      </w:r>
-    </w:p>
-    <w:p>
-      <w:pPr>
-        <w:rPr>
-          <w:i/>
-          <w:iCs/>
-          <w:sz w:val="22"/>
-          <w:szCs w:val="22"/>
-        </w:rPr>
-      </w:pPr>
-      <w:r>
-        <w:rPr>
-          <w:b/>
-          <w:bCs/>
-          <w:i/>
-          <w:iCs/>
-          <w:sz w:val="22"/>
-          <w:szCs w:val="22"/>
-        </w:rPr>
-        <w:t>Azhari</w:t>
-      </w:r>
-      <w:r>
-        <w:rPr>
-          <w:i/>
-          <w:iCs/>
-          <w:sz w:val="22"/>
-          <w:szCs w:val="22"/>
-        </w:rPr>
-        <w:t xml:space="preserve"> (regardant autour de lui, la voix basse) :</w:t>
-      </w:r>
-      <w:r>
-        <w:rPr>
-          <w:i/>
-          <w:iCs/>
-          <w:sz w:val="22"/>
-          <w:szCs w:val="22"/>
-        </w:rPr>
-        <w:br/>
-      </w:r>
-      <w:r>
-        <w:rPr>
-          <w:i/>
-          <w:iCs/>
-          <w:color w:val="FF0000"/>
-          <w:sz w:val="22"/>
-          <w:szCs w:val="22"/>
-        </w:rPr>
-        <w:t>Cette ville... ce tombeau... Ils nous forgent à coups de chaînes et d’illusions. Depuis que j'ai foulé les pierres de cette arène, je ne me souviens plus de ce que c'est que de sourire.</w:t>
-      </w:r>
-    </w:p>
-    <w:p>
-      <w:pPr>
-        <w:rPr>
-          <w:i/>
-          <w:iCs/>
-          <w:sz w:val="22"/>
-          <w:szCs w:val="22"/>
-        </w:rPr>
-      </w:pPr>
-      <w:r>
-        <w:rPr>
-          <w:b/>
-          <w:bCs/>
-          <w:i/>
-          <w:iCs/>
-          <w:sz w:val="22"/>
-          <w:szCs w:val="22"/>
-        </w:rPr>
-        <w:t>Lysandor</w:t>
-      </w:r>
-      <w:r>
-        <w:rPr>
-          <w:i/>
-          <w:iCs/>
-          <w:sz w:val="22"/>
-          <w:szCs w:val="22"/>
-        </w:rPr>
-        <w:t xml:space="preserve"> (le regard perdu vers les gradins </w:t>
-      </w:r>
-      <w:r>
-        <w:rPr>
-          <w:i/>
-          <w:iCs/>
-          <w:sz w:val="22"/>
-          <w:szCs w:val="22"/>
-        </w:rPr>
-        <w:t>grouillants de spectateurs</w:t>
-      </w:r>
-      <w:r>
-        <w:rPr>
-          <w:i/>
-          <w:iCs/>
-          <w:sz w:val="22"/>
-          <w:szCs w:val="22"/>
-        </w:rPr>
-        <w:t>) :</w:t>
-      </w:r>
-      <w:r>
-        <w:rPr>
-          <w:i/>
-          <w:iCs/>
-          <w:sz w:val="22"/>
-          <w:szCs w:val="22"/>
-        </w:rPr>
-        <w:br/>
-      </w:r>
-      <w:r>
-        <w:rPr>
-          <w:i/>
-          <w:iCs/>
-          <w:color w:val="FF0000"/>
-          <w:sz w:val="22"/>
-          <w:szCs w:val="22"/>
-        </w:rPr>
-        <w:t>Ici, on ne vit pas. On survit. Sous les cris, sous le fer. Et si tu n'es pas assez fort... tu n'es plus rien.</w:t>
-      </w:r>
-    </w:p>
-    <w:p>
-      <w:pPr>
-        <w:rPr>
-          <w:i/>
-          <w:iCs/>
-          <w:sz w:val="22"/>
-          <w:szCs w:val="22"/>
-        </w:rPr>
-      </w:pPr>
-      <w:r>
-        <w:rPr>
-          <w:b/>
-          <w:bCs/>
-          <w:i/>
-          <w:iCs/>
-          <w:sz w:val="22"/>
-          <w:szCs w:val="22"/>
-        </w:rPr>
-        <w:t>Azhari</w:t>
-      </w:r>
-      <w:r>
-        <w:rPr>
-          <w:i/>
-          <w:iCs/>
-          <w:sz w:val="22"/>
-          <w:szCs w:val="22"/>
-        </w:rPr>
-        <w:t xml:space="preserve"> (effleurant d'une main les murs marqués de griffures et de sang) :</w:t>
-      </w:r>
-      <w:r>
-        <w:rPr>
-          <w:i/>
-          <w:iCs/>
-          <w:sz w:val="22"/>
-          <w:szCs w:val="22"/>
-        </w:rPr>
-        <w:br/>
-      </w:r>
-      <w:r>
-        <w:rPr>
-          <w:i/>
-          <w:iCs/>
-          <w:color w:val="FF0000"/>
-          <w:sz w:val="22"/>
-          <w:szCs w:val="22"/>
-        </w:rPr>
-        <w:t>Nous sommes des ombres ici, des armes qu'ils dressent... Moi, fils d'érudit, devenu bête de foire. Toi, héritier d'une lignée condamnée à ne connaître que la guerre...</w:t>
-      </w:r>
-    </w:p>
-    <w:p>
-      <w:pPr>
-        <w:rPr>
-          <w:i/>
-          <w:iCs/>
-          <w:color w:val="FF0000"/>
-          <w:sz w:val="22"/>
-          <w:szCs w:val="22"/>
-        </w:rPr>
-      </w:pPr>
-      <w:r>
-        <w:rPr>
-          <w:b/>
-          <w:bCs/>
-          <w:i/>
-          <w:iCs/>
-          <w:sz w:val="22"/>
-          <w:szCs w:val="22"/>
-        </w:rPr>
-        <w:t>Lysandor</w:t>
-      </w:r>
-      <w:r>
-        <w:rPr>
-          <w:i/>
-          <w:iCs/>
-          <w:sz w:val="22"/>
-          <w:szCs w:val="22"/>
-        </w:rPr>
-        <w:t xml:space="preserve"> (serrant les poings, une lueur farouche dans les yeux) :</w:t>
-      </w:r>
-      <w:r>
-        <w:rPr>
-          <w:i/>
-          <w:iCs/>
-          <w:sz w:val="22"/>
-          <w:szCs w:val="22"/>
-        </w:rPr>
-        <w:br/>
-      </w:r>
-      <w:r>
-        <w:rPr>
-          <w:i/>
-          <w:iCs/>
-          <w:color w:val="FF0000"/>
-          <w:sz w:val="22"/>
-          <w:szCs w:val="22"/>
-        </w:rPr>
-        <w:t>Et pourtant, un autre chemin existe, Azhari... Un lieu où l'esprit triomphe du glaive. Piltover.</w:t>
-      </w:r>
-    </w:p>
-    <w:p>
-      <w:pPr>
-        <w:rPr>
-          <w:i/>
-          <w:iCs/>
-          <w:sz w:val="22"/>
-          <w:szCs w:val="22"/>
-        </w:rPr>
-      </w:pPr>
-      <w:r>
-        <w:rPr>
-          <w:b/>
-          <w:bCs/>
-          <w:i/>
-          <w:iCs/>
-          <w:sz w:val="22"/>
-          <w:szCs w:val="22"/>
-        </w:rPr>
-        <w:t>Azhari</w:t>
-      </w:r>
-      <w:r>
-        <w:rPr>
-          <w:i/>
-          <w:iCs/>
-          <w:sz w:val="22"/>
-          <w:szCs w:val="22"/>
-        </w:rPr>
-        <w:t xml:space="preserve"> (ses yeux brillant d'une détermination nouvelle) :</w:t>
-      </w:r>
-      <w:r>
-        <w:rPr>
-          <w:i/>
-          <w:iCs/>
-          <w:sz w:val="22"/>
-          <w:szCs w:val="22"/>
-        </w:rPr>
-        <w:br/>
-      </w:r>
-      <w:r>
-        <w:rPr>
-          <w:i/>
-          <w:iCs/>
-          <w:color w:val="FF0000"/>
-          <w:sz w:val="22"/>
-          <w:szCs w:val="22"/>
-        </w:rPr>
-        <w:t>Alors fuyons. Laissons derrière nous cette prison de pierre. Devenons ce que nous choisissons d'être.</w:t>
-      </w:r>
-    </w:p>
-    <w:p>
-      <w:pPr>
-        <w:rPr>
-          <w:i/>
-          <w:iCs/>
-          <w:sz w:val="22"/>
-          <w:szCs w:val="22"/>
-        </w:rPr>
-      </w:pPr>
-      <w:r>
-        <w:rPr>
-          <w:i/>
-          <w:iCs/>
-          <w:sz w:val="22"/>
-          <w:szCs w:val="22"/>
-        </w:rPr>
-        <w:t xml:space="preserve">(Un silence lourd s'installe. Au-dessus d'eux, des patrouilles armées surveillent depuis les remparts. Les deux jeunes hommes échangent un regard résolu et s’enfoncent dans les </w:t>
-      </w:r>
-      <w:r>
-        <w:rPr>
-          <w:i/>
-          <w:iCs/>
-          <w:sz w:val="22"/>
-          <w:szCs w:val="22"/>
-        </w:rPr>
-        <w:t>ruelles souterraines</w:t>
-      </w:r>
-      <w:r>
-        <w:rPr>
-          <w:i/>
-          <w:iCs/>
-          <w:sz w:val="22"/>
-          <w:szCs w:val="22"/>
-        </w:rPr>
-        <w:t>.)</w:t>
-      </w:r>
-    </w:p>
-    <w:p>
-      <w:pPr>
-        <w:rPr>
-          <w:i/>
-          <w:iCs/>
-          <w:sz w:val="22"/>
-          <w:szCs w:val="22"/>
-        </w:rPr>
-      </w:pPr>
-      <w:r>
-        <w:rPr>
-          <w:b/>
-          <w:bCs/>
-          <w:i/>
-          <w:iCs/>
-          <w:sz w:val="22"/>
-          <w:szCs w:val="22"/>
-        </w:rPr>
-        <w:t>Lysandor</w:t>
-      </w:r>
-      <w:r>
-        <w:rPr>
-          <w:i/>
-          <w:iCs/>
-          <w:sz w:val="22"/>
-          <w:szCs w:val="22"/>
-        </w:rPr>
-        <w:t xml:space="preserve"> (chuchotant, la main sur la garde de son arme) :</w:t>
-      </w:r>
-      <w:r>
-        <w:rPr>
-          <w:i/>
-          <w:iCs/>
-          <w:sz w:val="22"/>
-          <w:szCs w:val="22"/>
-        </w:rPr>
-        <w:br/>
-      </w:r>
-      <w:r>
-        <w:rPr>
-          <w:i/>
-          <w:iCs/>
-          <w:color w:val="FF0000"/>
-          <w:sz w:val="22"/>
-          <w:szCs w:val="22"/>
-        </w:rPr>
-        <w:t>Es-tu prêt à renoncer à tout ? Même à ton nom ?</w:t>
-      </w:r>
-    </w:p>
-    <w:p>
-      <w:pPr>
-        <w:rPr>
-          <w:i/>
-          <w:iCs/>
-          <w:sz w:val="22"/>
-          <w:szCs w:val="22"/>
-        </w:rPr>
-      </w:pPr>
-      <w:r>
-        <w:rPr>
-          <w:b/>
-          <w:bCs/>
-          <w:i/>
-          <w:iCs/>
-          <w:sz w:val="22"/>
-          <w:szCs w:val="22"/>
-        </w:rPr>
-        <w:t>Azhari</w:t>
-      </w:r>
-      <w:r>
-        <w:rPr>
-          <w:i/>
-          <w:iCs/>
-          <w:sz w:val="22"/>
-          <w:szCs w:val="22"/>
-        </w:rPr>
-        <w:t xml:space="preserve"> (un sourire ironique aux lèvres) :</w:t>
-      </w:r>
-      <w:r>
-        <w:rPr>
-          <w:i/>
-          <w:iCs/>
-          <w:sz w:val="22"/>
-          <w:szCs w:val="22"/>
-        </w:rPr>
-        <w:br/>
-      </w:r>
-      <w:r>
-        <w:rPr>
-          <w:i/>
-          <w:iCs/>
-          <w:color w:val="FF0000"/>
-          <w:sz w:val="22"/>
-          <w:szCs w:val="22"/>
-        </w:rPr>
-        <w:t>Je suis prêt à naître de nouveau.</w:t>
-      </w:r>
-    </w:p>
-    <w:p>
-      <w:pPr>
-        <w:rPr>
-          <w:i/>
-          <w:iCs/>
-          <w:sz w:val="22"/>
-          <w:szCs w:val="22"/>
-        </w:rPr>
-      </w:pPr>
-      <w:r>
-        <w:rPr>
-          <w:i/>
-          <w:iCs/>
-          <w:sz w:val="22"/>
-          <w:szCs w:val="22"/>
-        </w:rPr>
-        <w:t>(Leur périple commence, dans les entrailles d'une cité qui dévore ses propres enfants.)</w:t>
-      </w:r>
-    </w:p>
-    <w:p>
-      <w:pPr>
-        <w:jc w:val="center"/>
-        <w:rPr>
-          <w:b/>
-          <w:bCs/>
-          <w:sz w:val="22"/>
-          <w:szCs w:val="22"/>
-        </w:rPr>
-      </w:pPr>
-    </w:p>
-    <w:p>
-      <w:pPr>
-        <w:jc w:val="center"/>
-        <w:rPr>
-          <w:b/>
-          <w:bCs/>
-          <w:sz w:val="22"/>
-          <w:szCs w:val="22"/>
-        </w:rPr>
-      </w:pPr>
-    </w:p>
-    <w:p>
-      <w:pPr>
+        <w:t xml:space="preserve">Prologue : Rêves sous les cendres de </w:t>
+      </w:r>
+      <w:proofErr w:type="spellStart"/>
+      <w:r>
         <w:rPr>
           <w:b/>
           <w:bCs/>
@@ -657,8 +62,715 @@
           <w:szCs w:val="28"/>
           <w:u w:val="single"/>
         </w:rPr>
-      </w:pPr>
-      <w:r>
+        <w:t>Noxus</w:t>
+      </w:r>
+      <w:proofErr w:type="spellEnd"/>
+    </w:p>
+    <w:p>
+      <w:pPr>
+        <w:rPr>
+          <w:i/>
+          <w:iCs/>
+          <w:sz w:val="22"/>
+          <w:szCs w:val="22"/>
+        </w:rPr>
+      </w:pPr>
+      <w:r>
+        <w:rPr>
+          <w:i/>
+          <w:iCs/>
+          <w:sz w:val="22"/>
+          <w:szCs w:val="22"/>
+        </w:rPr>
+        <w:t>(</w:t>
+      </w:r>
+      <w:proofErr w:type="spellStart"/>
+      <w:r>
+        <w:rPr>
+          <w:i/>
+          <w:iCs/>
+          <w:sz w:val="22"/>
+          <w:szCs w:val="22"/>
+        </w:rPr>
+        <w:t>Noxus</w:t>
+      </w:r>
+      <w:proofErr w:type="spellEnd"/>
+      <w:r>
+        <w:rPr>
+          <w:i/>
+          <w:iCs/>
+          <w:sz w:val="22"/>
+          <w:szCs w:val="22"/>
+        </w:rPr>
+        <w:t>, Bastion Immortel</w:t>
+      </w:r>
+      <w:r>
+        <w:rPr>
+          <w:i/>
+          <w:iCs/>
+          <w:sz w:val="22"/>
+          <w:szCs w:val="22"/>
+        </w:rPr>
+        <w:t>, dans l</w:t>
+      </w:r>
+      <w:r>
+        <w:rPr>
+          <w:i/>
+          <w:iCs/>
+          <w:sz w:val="22"/>
+          <w:szCs w:val="22"/>
+        </w:rPr>
+        <w:t>e</w:t>
+      </w:r>
+      <w:r>
+        <w:rPr>
+          <w:i/>
+          <w:iCs/>
+          <w:sz w:val="22"/>
+          <w:szCs w:val="22"/>
+        </w:rPr>
+        <w:t xml:space="preserve">s tribunes </w:t>
+      </w:r>
+      <w:r>
+        <w:rPr>
+          <w:i/>
+          <w:iCs/>
+          <w:sz w:val="22"/>
+          <w:szCs w:val="22"/>
+        </w:rPr>
+        <w:t>d’</w:t>
+      </w:r>
+      <w:r>
+        <w:rPr>
+          <w:i/>
+          <w:iCs/>
+          <w:sz w:val="22"/>
+          <w:szCs w:val="22"/>
+        </w:rPr>
+        <w:t>une arèn</w:t>
+      </w:r>
+      <w:r>
+        <w:rPr>
+          <w:i/>
+          <w:iCs/>
+          <w:sz w:val="22"/>
+          <w:szCs w:val="22"/>
+        </w:rPr>
+        <w:t>e</w:t>
+      </w:r>
+      <w:r>
+        <w:rPr>
+          <w:i/>
+          <w:iCs/>
+          <w:sz w:val="22"/>
+          <w:szCs w:val="22"/>
+        </w:rPr>
+        <w:t xml:space="preserve"> profonde</w:t>
+      </w:r>
+      <w:r>
+        <w:rPr>
+          <w:i/>
+          <w:iCs/>
+          <w:sz w:val="22"/>
+          <w:szCs w:val="22"/>
+        </w:rPr>
+        <w:t xml:space="preserve">, </w:t>
+      </w:r>
+      <w:r>
+        <w:rPr>
+          <w:i/>
+          <w:iCs/>
+          <w:sz w:val="22"/>
+          <w:szCs w:val="22"/>
+        </w:rPr>
+        <w:t>légèrement éclairées</w:t>
+      </w:r>
+      <w:r>
+        <w:rPr>
+          <w:i/>
+          <w:iCs/>
+          <w:sz w:val="22"/>
+          <w:szCs w:val="22"/>
+        </w:rPr>
+        <w:t xml:space="preserve"> par </w:t>
+      </w:r>
+      <w:r>
+        <w:rPr>
+          <w:i/>
+          <w:iCs/>
+          <w:sz w:val="22"/>
+          <w:szCs w:val="22"/>
+        </w:rPr>
+        <w:t xml:space="preserve">un puit de lumière </w:t>
+      </w:r>
+      <w:r>
+        <w:rPr>
+          <w:i/>
+          <w:iCs/>
+          <w:sz w:val="22"/>
+          <w:szCs w:val="22"/>
+        </w:rPr>
+        <w:t>et</w:t>
+      </w:r>
+      <w:r>
+        <w:rPr>
+          <w:i/>
+          <w:iCs/>
+          <w:sz w:val="22"/>
+          <w:szCs w:val="22"/>
+        </w:rPr>
+        <w:t xml:space="preserve"> baignées dans </w:t>
+      </w:r>
+      <w:r>
+        <w:rPr>
+          <w:i/>
+          <w:iCs/>
+          <w:sz w:val="22"/>
+          <w:szCs w:val="22"/>
+        </w:rPr>
+        <w:t xml:space="preserve"> l'odeur métallique du sang séché. Des chaînes rouillées claquent contre la pierre. </w:t>
+      </w:r>
+      <w:proofErr w:type="spellStart"/>
+      <w:r>
+        <w:rPr>
+          <w:i/>
+          <w:iCs/>
+          <w:sz w:val="22"/>
+          <w:szCs w:val="22"/>
+        </w:rPr>
+        <w:t>Azhari</w:t>
+      </w:r>
+      <w:proofErr w:type="spellEnd"/>
+      <w:r>
+        <w:rPr>
+          <w:i/>
+          <w:iCs/>
+          <w:sz w:val="22"/>
+          <w:szCs w:val="22"/>
+        </w:rPr>
+        <w:t xml:space="preserve"> et </w:t>
+      </w:r>
+      <w:proofErr w:type="spellStart"/>
+      <w:r>
+        <w:rPr>
+          <w:i/>
+          <w:iCs/>
+          <w:sz w:val="22"/>
+          <w:szCs w:val="22"/>
+        </w:rPr>
+        <w:t>Lysandor</w:t>
+      </w:r>
+      <w:proofErr w:type="spellEnd"/>
+      <w:r>
+        <w:rPr>
+          <w:i/>
+          <w:iCs/>
+          <w:sz w:val="22"/>
+          <w:szCs w:val="22"/>
+        </w:rPr>
+        <w:t xml:space="preserve"> avancent discrètement entre les ombres des combattants captifs.)</w:t>
+      </w:r>
+    </w:p>
+    <w:p>
+      <w:pPr>
+        <w:rPr>
+          <w:i/>
+          <w:iCs/>
+          <w:sz w:val="22"/>
+          <w:szCs w:val="22"/>
+        </w:rPr>
+      </w:pPr>
+      <w:proofErr w:type="spellStart"/>
+      <w:r>
+        <w:rPr>
+          <w:b/>
+          <w:bCs/>
+          <w:i/>
+          <w:iCs/>
+          <w:sz w:val="22"/>
+          <w:szCs w:val="22"/>
+        </w:rPr>
+        <w:t>Azhari</w:t>
+      </w:r>
+      <w:proofErr w:type="spellEnd"/>
+      <w:r>
+        <w:rPr>
+          <w:i/>
+          <w:iCs/>
+          <w:sz w:val="22"/>
+          <w:szCs w:val="22"/>
+        </w:rPr>
+        <w:t xml:space="preserve"> (regardant autour de lui, la voix basse) :</w:t>
+      </w:r>
+      <w:r>
+        <w:rPr>
+          <w:i/>
+          <w:iCs/>
+          <w:sz w:val="22"/>
+          <w:szCs w:val="22"/>
+        </w:rPr>
+        <w:br/>
+      </w:r>
+      <w:r>
+        <w:rPr>
+          <w:i/>
+          <w:iCs/>
+          <w:color w:val="FF0000"/>
+          <w:sz w:val="22"/>
+          <w:szCs w:val="22"/>
+        </w:rPr>
+        <w:t>Cette ville... ce tombeau... Ils nous forgent à coups de chaînes et d’illusions. Depuis que j'ai foulé les pierres de cette arène, je ne me souviens plus de ce que c'est que de sourire.</w:t>
+      </w:r>
+    </w:p>
+    <w:p>
+      <w:pPr>
+        <w:rPr>
+          <w:i/>
+          <w:iCs/>
+          <w:sz w:val="22"/>
+          <w:szCs w:val="22"/>
+        </w:rPr>
+      </w:pPr>
+      <w:proofErr w:type="spellStart"/>
+      <w:r>
+        <w:rPr>
+          <w:b/>
+          <w:bCs/>
+          <w:i/>
+          <w:iCs/>
+          <w:sz w:val="22"/>
+          <w:szCs w:val="22"/>
+        </w:rPr>
+        <w:t>Lysandor</w:t>
+      </w:r>
+      <w:proofErr w:type="spellEnd"/>
+      <w:r>
+        <w:rPr>
+          <w:i/>
+          <w:iCs/>
+          <w:sz w:val="22"/>
+          <w:szCs w:val="22"/>
+        </w:rPr>
+        <w:t xml:space="preserve"> (le regard perdu vers les gradins </w:t>
+      </w:r>
+      <w:r>
+        <w:rPr>
+          <w:i/>
+          <w:iCs/>
+          <w:sz w:val="22"/>
+          <w:szCs w:val="22"/>
+        </w:rPr>
+        <w:t>grouillants de spectateurs</w:t>
+      </w:r>
+      <w:r>
+        <w:rPr>
+          <w:i/>
+          <w:iCs/>
+          <w:sz w:val="22"/>
+          <w:szCs w:val="22"/>
+        </w:rPr>
+        <w:t>) :</w:t>
+      </w:r>
+      <w:r>
+        <w:rPr>
+          <w:i/>
+          <w:iCs/>
+          <w:sz w:val="22"/>
+          <w:szCs w:val="22"/>
+        </w:rPr>
+        <w:br/>
+      </w:r>
+      <w:r>
+        <w:rPr>
+          <w:i/>
+          <w:iCs/>
+          <w:color w:val="FF0000"/>
+          <w:sz w:val="22"/>
+          <w:szCs w:val="22"/>
+        </w:rPr>
+        <w:t>Ici, on ne vit pas. On survit. Sous les cris, sous le fer. Et si tu n'es pas assez fort... tu n'es plus rien.</w:t>
+      </w:r>
+    </w:p>
+    <w:p>
+      <w:pPr>
+        <w:rPr>
+          <w:i/>
+          <w:iCs/>
+          <w:sz w:val="22"/>
+          <w:szCs w:val="22"/>
+        </w:rPr>
+      </w:pPr>
+      <w:proofErr w:type="spellStart"/>
+      <w:r>
+        <w:rPr>
+          <w:b/>
+          <w:bCs/>
+          <w:i/>
+          <w:iCs/>
+          <w:sz w:val="22"/>
+          <w:szCs w:val="22"/>
+        </w:rPr>
+        <w:t>Azhari</w:t>
+      </w:r>
+      <w:proofErr w:type="spellEnd"/>
+      <w:r>
+        <w:rPr>
+          <w:i/>
+          <w:iCs/>
+          <w:sz w:val="22"/>
+          <w:szCs w:val="22"/>
+        </w:rPr>
+        <w:t xml:space="preserve"> (effleurant d'une main les murs marqués de griffures et de sang) :</w:t>
+      </w:r>
+      <w:r>
+        <w:rPr>
+          <w:i/>
+          <w:iCs/>
+          <w:sz w:val="22"/>
+          <w:szCs w:val="22"/>
+        </w:rPr>
+        <w:br/>
+      </w:r>
+      <w:r>
+        <w:rPr>
+          <w:i/>
+          <w:iCs/>
+          <w:color w:val="FF0000"/>
+          <w:sz w:val="22"/>
+          <w:szCs w:val="22"/>
+        </w:rPr>
+        <w:t>Nous sommes des ombres ici, des armes qu'ils dressent... Moi, fils d'érudit, devenu bête de foire. Toi, héritier d'une lignée condamnée à ne connaître que la guerre...</w:t>
+      </w:r>
+    </w:p>
+    <w:p>
+      <w:pPr>
+        <w:rPr>
+          <w:i/>
+          <w:iCs/>
+          <w:color w:val="FF0000"/>
+          <w:sz w:val="22"/>
+          <w:szCs w:val="22"/>
+        </w:rPr>
+      </w:pPr>
+      <w:proofErr w:type="spellStart"/>
+      <w:r>
+        <w:rPr>
+          <w:b/>
+          <w:bCs/>
+          <w:i/>
+          <w:iCs/>
+          <w:sz w:val="22"/>
+          <w:szCs w:val="22"/>
+        </w:rPr>
+        <w:t>Lysandor</w:t>
+      </w:r>
+      <w:proofErr w:type="spellEnd"/>
+      <w:r>
+        <w:rPr>
+          <w:i/>
+          <w:iCs/>
+          <w:sz w:val="22"/>
+          <w:szCs w:val="22"/>
+        </w:rPr>
+        <w:t xml:space="preserve"> (serrant les poings, une lueur farouche dans les yeux) :</w:t>
+      </w:r>
+      <w:r>
+        <w:rPr>
+          <w:i/>
+          <w:iCs/>
+          <w:sz w:val="22"/>
+          <w:szCs w:val="22"/>
+        </w:rPr>
+        <w:br/>
+      </w:r>
+      <w:r>
+        <w:rPr>
+          <w:i/>
+          <w:iCs/>
+          <w:color w:val="FF0000"/>
+          <w:sz w:val="22"/>
+          <w:szCs w:val="22"/>
+        </w:rPr>
+        <w:t xml:space="preserve">Et pourtant, un autre chemin existe, </w:t>
+      </w:r>
+      <w:proofErr w:type="spellStart"/>
+      <w:r>
+        <w:rPr>
+          <w:i/>
+          <w:iCs/>
+          <w:color w:val="FF0000"/>
+          <w:sz w:val="22"/>
+          <w:szCs w:val="22"/>
+        </w:rPr>
+        <w:t>Azhari</w:t>
+      </w:r>
+      <w:proofErr w:type="spellEnd"/>
+      <w:r>
+        <w:rPr>
+          <w:i/>
+          <w:iCs/>
+          <w:color w:val="FF0000"/>
+          <w:sz w:val="22"/>
+          <w:szCs w:val="22"/>
+        </w:rPr>
+        <w:t xml:space="preserve">... Un lieu où l'esprit triomphe du glaive. </w:t>
+      </w:r>
+      <w:proofErr w:type="spellStart"/>
+      <w:r>
+        <w:rPr>
+          <w:i/>
+          <w:iCs/>
+          <w:color w:val="FF0000"/>
+          <w:sz w:val="22"/>
+          <w:szCs w:val="22"/>
+        </w:rPr>
+        <w:t>Piltover</w:t>
+      </w:r>
+      <w:proofErr w:type="spellEnd"/>
+      <w:r>
+        <w:rPr>
+          <w:i/>
+          <w:iCs/>
+          <w:color w:val="FF0000"/>
+          <w:sz w:val="22"/>
+          <w:szCs w:val="22"/>
+        </w:rPr>
+        <w:t>.</w:t>
+      </w:r>
+    </w:p>
+    <w:p>
+      <w:pPr>
+        <w:rPr>
+          <w:i/>
+          <w:iCs/>
+          <w:sz w:val="22"/>
+          <w:szCs w:val="22"/>
+        </w:rPr>
+      </w:pPr>
+      <w:proofErr w:type="spellStart"/>
+      <w:r>
+        <w:rPr>
+          <w:b/>
+          <w:bCs/>
+          <w:i/>
+          <w:iCs/>
+          <w:sz w:val="22"/>
+          <w:szCs w:val="22"/>
+        </w:rPr>
+        <w:t>Azhari</w:t>
+      </w:r>
+      <w:proofErr w:type="spellEnd"/>
+      <w:r>
+        <w:rPr>
+          <w:i/>
+          <w:iCs/>
+          <w:sz w:val="22"/>
+          <w:szCs w:val="22"/>
+        </w:rPr>
+        <w:t xml:space="preserve"> (ses yeux brillant d'une détermination nouvelle) :</w:t>
+      </w:r>
+      <w:r>
+        <w:rPr>
+          <w:i/>
+          <w:iCs/>
+          <w:sz w:val="22"/>
+          <w:szCs w:val="22"/>
+        </w:rPr>
+        <w:br/>
+      </w:r>
+      <w:r>
+        <w:rPr>
+          <w:i/>
+          <w:iCs/>
+          <w:color w:val="FF0000"/>
+          <w:sz w:val="22"/>
+          <w:szCs w:val="22"/>
+        </w:rPr>
+        <w:t>Alors fuyons. Laissons derrière nous cette prison de pierre. Devenons ce que nous choisissons d'être.</w:t>
+      </w:r>
+    </w:p>
+    <w:p>
+      <w:pPr>
+        <w:rPr>
+          <w:i/>
+          <w:iCs/>
+          <w:sz w:val="22"/>
+          <w:szCs w:val="22"/>
+        </w:rPr>
+      </w:pPr>
+      <w:r>
+        <w:rPr>
+          <w:i/>
+          <w:iCs/>
+          <w:sz w:val="22"/>
+          <w:szCs w:val="22"/>
+        </w:rPr>
+        <w:t xml:space="preserve">(Un silence lourd s'installe. Au-dessus d'eux, des patrouilles armées surveillent depuis les remparts. Les deux jeunes hommes échangent un regard résolu et s’enfoncent dans les </w:t>
+      </w:r>
+      <w:r>
+        <w:rPr>
+          <w:i/>
+          <w:iCs/>
+          <w:sz w:val="22"/>
+          <w:szCs w:val="22"/>
+        </w:rPr>
+        <w:t>ruelles souterraines</w:t>
+      </w:r>
+      <w:r>
+        <w:rPr>
+          <w:i/>
+          <w:iCs/>
+          <w:sz w:val="22"/>
+          <w:szCs w:val="22"/>
+        </w:rPr>
+        <w:t>.)</w:t>
+      </w:r>
+    </w:p>
+    <w:p>
+      <w:pPr>
+        <w:rPr>
+          <w:i/>
+          <w:iCs/>
+          <w:sz w:val="22"/>
+          <w:szCs w:val="22"/>
+        </w:rPr>
+      </w:pPr>
+      <w:proofErr w:type="spellStart"/>
+      <w:r>
+        <w:rPr>
+          <w:b/>
+          <w:bCs/>
+          <w:i/>
+          <w:iCs/>
+          <w:sz w:val="22"/>
+          <w:szCs w:val="22"/>
+        </w:rPr>
+        <w:t>Lysandor</w:t>
+      </w:r>
+      <w:proofErr w:type="spellEnd"/>
+      <w:r>
+        <w:rPr>
+          <w:i/>
+          <w:iCs/>
+          <w:sz w:val="22"/>
+          <w:szCs w:val="22"/>
+        </w:rPr>
+        <w:t xml:space="preserve"> (chuchotant, la main sur la garde de son arme) :</w:t>
+      </w:r>
+      <w:r>
+        <w:rPr>
+          <w:i/>
+          <w:iCs/>
+          <w:sz w:val="22"/>
+          <w:szCs w:val="22"/>
+        </w:rPr>
+        <w:br/>
+      </w:r>
+      <w:r>
+        <w:rPr>
+          <w:i/>
+          <w:iCs/>
+          <w:color w:val="FF0000"/>
+          <w:sz w:val="22"/>
+          <w:szCs w:val="22"/>
+        </w:rPr>
+        <w:t>Es-tu prêt à renoncer à tout ? Même à ton nom ?</w:t>
+      </w:r>
+    </w:p>
+    <w:p>
+      <w:pPr>
+        <w:rPr>
+          <w:i/>
+          <w:iCs/>
+          <w:sz w:val="22"/>
+          <w:szCs w:val="22"/>
+        </w:rPr>
+      </w:pPr>
+      <w:proofErr w:type="spellStart"/>
+      <w:r>
+        <w:rPr>
+          <w:b/>
+          <w:bCs/>
+          <w:i/>
+          <w:iCs/>
+          <w:sz w:val="22"/>
+          <w:szCs w:val="22"/>
+        </w:rPr>
+        <w:t>Azhari</w:t>
+      </w:r>
+      <w:proofErr w:type="spellEnd"/>
+      <w:r>
+        <w:rPr>
+          <w:i/>
+          <w:iCs/>
+          <w:sz w:val="22"/>
+          <w:szCs w:val="22"/>
+        </w:rPr>
+        <w:t xml:space="preserve"> (un sourire ironique aux lèvres) :</w:t>
+      </w:r>
+      <w:r>
+        <w:rPr>
+          <w:i/>
+          <w:iCs/>
+          <w:sz w:val="22"/>
+          <w:szCs w:val="22"/>
+        </w:rPr>
+        <w:br/>
+      </w:r>
+      <w:r>
+        <w:rPr>
+          <w:i/>
+          <w:iCs/>
+          <w:color w:val="FF0000"/>
+          <w:sz w:val="22"/>
+          <w:szCs w:val="22"/>
+        </w:rPr>
+        <w:t>Je suis prêt à naître de nouveau.</w:t>
+      </w:r>
+    </w:p>
+    <w:p>
+      <w:pPr>
+        <w:rPr>
+          <w:i/>
+          <w:iCs/>
+          <w:sz w:val="22"/>
+          <w:szCs w:val="22"/>
+        </w:rPr>
+      </w:pPr>
+      <w:r>
+        <w:rPr>
+          <w:i/>
+          <w:iCs/>
+          <w:sz w:val="22"/>
+          <w:szCs w:val="22"/>
+        </w:rPr>
+        <w:t>(Leur périple commence, dans les entrailles d'une cité qui dévore ses propres enfants.)</w:t>
+      </w:r>
+    </w:p>
+    <w:p>
+      <w:pPr>
+        <w:jc w:val="center"/>
+        <w:rPr>
+          <w:b/>
+          <w:bCs/>
+          <w:sz w:val="22"/>
+          <w:szCs w:val="22"/>
+        </w:rPr>
+      </w:pPr>
+    </w:p>
+    <w:p>
+      <w:pPr>
+        <w:jc w:val="center"/>
+        <w:rPr>
+          <w:b/>
+          <w:bCs/>
+          <w:sz w:val="22"/>
+          <w:szCs w:val="22"/>
+        </w:rPr>
+      </w:pPr>
+    </w:p>
+    <w:p>
+      <w:pPr>
         <w:rPr>
           <w:b/>
           <w:bCs/>
@@ -666,27 +778,48 @@
           <w:szCs w:val="28"/>
           <w:u w:val="single"/>
         </w:rPr>
-        <w:t>Chapitre 1 : L'Ombre de Noxus</w:t>
-      </w:r>
-    </w:p>
-    <w:p>
-      <w:pPr>
-        <w:rPr>
-          <w:b/>
-          <w:bCs/>
-          <w:sz w:val="22"/>
-          <w:szCs w:val="22"/>
+      </w:pPr>
+      <w:r>
+        <w:rPr>
+          <w:b/>
+          <w:bCs/>
+          <w:sz w:val="28"/>
+          <w:szCs w:val="28"/>
           <w:u w:val="single"/>
         </w:rPr>
-      </w:pPr>
-      <w:r>
-        <w:rPr>
-          <w:b/>
-          <w:bCs/>
-          <w:sz w:val="22"/>
-          <w:szCs w:val="22"/>
+        <w:t xml:space="preserve">Chapitre 1 : L'Ombre de </w:t>
+      </w:r>
+      <w:proofErr w:type="spellStart"/>
+      <w:r>
+        <w:rPr>
+          <w:b/>
+          <w:bCs/>
+          <w:sz w:val="28"/>
+          <w:szCs w:val="28"/>
           <w:u w:val="single"/>
         </w:rPr>
+        <w:t>Noxus</w:t>
+      </w:r>
+      <w:proofErr w:type="spellEnd"/>
+    </w:p>
+    <w:p>
+      <w:pPr>
+        <w:rPr>
+          <w:b/>
+          <w:bCs/>
+          <w:sz w:val="22"/>
+          <w:szCs w:val="22"/>
+          <w:u w:val="single"/>
+        </w:rPr>
+      </w:pPr>
+      <w:r>
+        <w:rPr>
+          <w:b/>
+          <w:bCs/>
+          <w:sz w:val="22"/>
+          <w:szCs w:val="22"/>
+          <w:u w:val="single"/>
+        </w:rPr>
         <w:t>Scène 1 : Confrontation avec Darius</w:t>
       </w:r>
     </w:p>
@@ -708,14 +841,45 @@
         </w:rPr>
         <w:t xml:space="preserve">Après être sortie de l’arène, </w:t>
       </w:r>
-      <w:r>
-        <w:rPr>
-          <w:i/>
-          <w:iCs/>
-          <w:sz w:val="22"/>
-          <w:szCs w:val="22"/>
-        </w:rPr>
-        <w:t>Azhari &amp; Lysandor s’approche de la porte intérieure sud du Bastion Immortel, aucun garde près de la porte qui pourrait trouver leur départ suspect.</w:t>
+      <w:proofErr w:type="spellStart"/>
+      <w:r>
+        <w:rPr>
+          <w:i/>
+          <w:iCs/>
+          <w:sz w:val="22"/>
+          <w:szCs w:val="22"/>
+        </w:rPr>
+        <w:t>Azhari</w:t>
+      </w:r>
+      <w:proofErr w:type="spellEnd"/>
+      <w:r>
+        <w:rPr>
+          <w:i/>
+          <w:iCs/>
+          <w:sz w:val="22"/>
+          <w:szCs w:val="22"/>
+        </w:rPr>
+        <w:t xml:space="preserve"> &amp; </w:t>
+      </w:r>
+      <w:proofErr w:type="spellStart"/>
+      <w:r>
+        <w:rPr>
+          <w:i/>
+          <w:iCs/>
+          <w:sz w:val="22"/>
+          <w:szCs w:val="22"/>
+        </w:rPr>
+        <w:t>Lysandor</w:t>
+      </w:r>
+      <w:proofErr w:type="spellEnd"/>
+      <w:r>
+        <w:rPr>
+          <w:i/>
+          <w:iCs/>
+          <w:sz w:val="22"/>
+          <w:szCs w:val="22"/>
+        </w:rPr>
+        <w:t xml:space="preserve"> s’approche de la porte intérieure sud du Bastion Immortel, aucun garde près de la porte qui pourrait trouver leur départ suspect.</w:t>
       </w:r>
     </w:p>
     <w:p>
@@ -737,6 +901,7 @@
         <w:lastRenderedPageBreak/>
         <w:t xml:space="preserve"> </w:t>
       </w:r>
+      <w:proofErr w:type="spellStart"/>
       <w:r>
         <w:rPr>
           <w:b/>
@@ -746,6 +911,7 @@
         </w:rPr>
         <w:t>Azhari</w:t>
       </w:r>
+      <w:proofErr w:type="spellEnd"/>
       <w:r>
         <w:rPr>
           <w:b/>
@@ -776,6 +942,7 @@
           <w:szCs w:val="22"/>
         </w:rPr>
       </w:pPr>
+      <w:proofErr w:type="spellStart"/>
       <w:r>
         <w:rPr>
           <w:b/>
@@ -785,6 +952,7 @@
         </w:rPr>
         <w:t>Lysandor</w:t>
       </w:r>
+      <w:proofErr w:type="spellEnd"/>
       <w:r>
         <w:rPr>
           <w:b/>
@@ -1001,8 +1169,9 @@
           <w:sz w:val="22"/>
           <w:szCs w:val="22"/>
         </w:rPr>
-        <w:t xml:space="preserve"> Lysandor te voir dans la partie basse à cette heure est surprenant…</w:t>
-      </w:r>
+        <w:t xml:space="preserve"> </w:t>
+      </w:r>
+      <w:proofErr w:type="spellStart"/>
       <w:r>
         <w:rPr>
           <w:b/>
@@ -1011,6 +1180,27 @@
           <w:sz w:val="22"/>
           <w:szCs w:val="22"/>
         </w:rPr>
+        <w:t>Lysandor</w:t>
+      </w:r>
+      <w:proofErr w:type="spellEnd"/>
+      <w:r>
+        <w:rPr>
+          <w:b/>
+          <w:bCs/>
+          <w:color w:val="FF0000"/>
+          <w:sz w:val="22"/>
+          <w:szCs w:val="22"/>
+        </w:rPr>
+        <w:t xml:space="preserve"> te voir dans la partie basse à cette heure est surprenant…</w:t>
+      </w:r>
+      <w:r>
+        <w:rPr>
+          <w:b/>
+          <w:bCs/>
+          <w:color w:val="FF0000"/>
+          <w:sz w:val="22"/>
+          <w:szCs w:val="22"/>
+        </w:rPr>
         <w:t xml:space="preserve"> J’ai </w:t>
       </w:r>
       <w:r>
@@ -1041,8 +1231,9 @@
           <w:sz w:val="22"/>
           <w:szCs w:val="22"/>
         </w:rPr>
-        <w:t xml:space="preserve">jeunes âmes qui fuient Noxus... </w:t>
-      </w:r>
+        <w:t xml:space="preserve">jeunes âmes qui fuient </w:t>
+      </w:r>
+      <w:proofErr w:type="spellStart"/>
       <w:r>
         <w:rPr>
           <w:b/>
@@ -1051,6 +1242,27 @@
           <w:sz w:val="22"/>
           <w:szCs w:val="22"/>
         </w:rPr>
+        <w:t>Noxus</w:t>
+      </w:r>
+      <w:proofErr w:type="spellEnd"/>
+      <w:r>
+        <w:rPr>
+          <w:b/>
+          <w:bCs/>
+          <w:color w:val="FF0000"/>
+          <w:sz w:val="22"/>
+          <w:szCs w:val="22"/>
+        </w:rPr>
+        <w:t xml:space="preserve">... </w:t>
+      </w:r>
+      <w:r>
+        <w:rPr>
+          <w:b/>
+          <w:bCs/>
+          <w:color w:val="FF0000"/>
+          <w:sz w:val="22"/>
+          <w:szCs w:val="22"/>
+        </w:rPr>
         <w:t>…</w:t>
       </w:r>
       <w:r>
@@ -1123,14 +1335,25 @@
           <w:szCs w:val="22"/>
         </w:rPr>
       </w:pPr>
-      <w:r>
-        <w:rPr>
-          <w:b/>
-          <w:bCs/>
-          <w:sz w:val="22"/>
-          <w:szCs w:val="22"/>
-        </w:rPr>
-        <w:t xml:space="preserve">Azhari </w:t>
+      <w:proofErr w:type="spellStart"/>
+      <w:r>
+        <w:rPr>
+          <w:b/>
+          <w:bCs/>
+          <w:sz w:val="22"/>
+          <w:szCs w:val="22"/>
+        </w:rPr>
+        <w:t>Azhari</w:t>
+      </w:r>
+      <w:proofErr w:type="spellEnd"/>
+      <w:r>
+        <w:rPr>
+          <w:b/>
+          <w:bCs/>
+          <w:sz w:val="22"/>
+          <w:szCs w:val="22"/>
+        </w:rPr>
+        <w:t xml:space="preserve"> </w:t>
       </w:r>
       <w:r>
         <w:rPr>
@@ -1254,7 +1477,27 @@
           <w:sz w:val="22"/>
           <w:szCs w:val="22"/>
         </w:rPr>
-        <w:t xml:space="preserve">Nommer un officier noxien influent </w:t>
+        <w:t xml:space="preserve">Nommer un officier </w:t>
+      </w:r>
+      <w:proofErr w:type="spellStart"/>
+      <w:r>
+        <w:rPr>
+          <w:b/>
+          <w:bCs/>
+          <w:sz w:val="22"/>
+          <w:szCs w:val="22"/>
+        </w:rPr>
+        <w:t>noxien</w:t>
+      </w:r>
+      <w:proofErr w:type="spellEnd"/>
+      <w:r>
+        <w:rPr>
+          <w:b/>
+          <w:bCs/>
+          <w:sz w:val="22"/>
+          <w:szCs w:val="22"/>
+        </w:rPr>
+        <w:t xml:space="preserve"> influent </w:t>
       </w:r>
       <w:r>
         <w:rPr>
@@ -1287,14 +1530,25 @@
           <w:szCs w:val="22"/>
         </w:rPr>
       </w:pPr>
-      <w:r>
-        <w:rPr>
-          <w:b/>
-          <w:bCs/>
-          <w:sz w:val="22"/>
-          <w:szCs w:val="22"/>
-        </w:rPr>
-        <w:t xml:space="preserve">Lysandor : </w:t>
+      <w:proofErr w:type="spellStart"/>
+      <w:r>
+        <w:rPr>
+          <w:b/>
+          <w:bCs/>
+          <w:sz w:val="22"/>
+          <w:szCs w:val="22"/>
+        </w:rPr>
+        <w:t>Lysandor</w:t>
+      </w:r>
+      <w:proofErr w:type="spellEnd"/>
+      <w:r>
+        <w:rPr>
+          <w:b/>
+          <w:bCs/>
+          <w:sz w:val="22"/>
+          <w:szCs w:val="22"/>
+        </w:rPr>
+        <w:t xml:space="preserve"> : </w:t>
       </w:r>
       <w:r>
         <w:rPr>
@@ -1334,11 +1588,10 @@
           <w:sz w:val="22"/>
           <w:szCs w:val="22"/>
         </w:rPr>
-        <w:t xml:space="preserve"> shurimienne provenant d’un marchand itinérant aux abords de la cité avant qu’il ne reprenne la route.</w:t>
-      </w:r>
-    </w:p>
-    <w:p>
-      <w:pPr>
+        <w:t xml:space="preserve"> </w:t>
+      </w:r>
+      <w:proofErr w:type="spellStart"/>
+      <w:r>
         <w:rPr>
           <w:b/>
           <w:bCs/>
@@ -1346,6 +1599,29 @@
           <w:sz w:val="22"/>
           <w:szCs w:val="22"/>
         </w:rPr>
+        <w:t>shurimienne</w:t>
+      </w:r>
+      <w:proofErr w:type="spellEnd"/>
+      <w:r>
+        <w:rPr>
+          <w:b/>
+          <w:bCs/>
+          <w:color w:val="FF0000"/>
+          <w:sz w:val="22"/>
+          <w:szCs w:val="22"/>
+        </w:rPr>
+        <w:t xml:space="preserve"> provenant d’un marchand itinérant aux abords de la cité avant qu’il ne reprenne la route.</w:t>
+      </w:r>
+    </w:p>
+    <w:p>
+      <w:pPr>
+        <w:rPr>
+          <w:b/>
+          <w:bCs/>
+          <w:color w:val="FF0000"/>
+          <w:sz w:val="22"/>
+          <w:szCs w:val="22"/>
+        </w:rPr>
       </w:pPr>
       <w:r>
         <w:rPr>
@@ -1363,7 +1639,27 @@
           <w:sz w:val="22"/>
           <w:szCs w:val="22"/>
         </w:rPr>
-        <w:t xml:space="preserve"> (fixant Lysandor un instant , puis hochant la tête)</w:t>
+        <w:t xml:space="preserve"> (fixant </w:t>
+      </w:r>
+      <w:proofErr w:type="spellStart"/>
+      <w:r>
+        <w:rPr>
+          <w:b/>
+          <w:bCs/>
+          <w:sz w:val="22"/>
+          <w:szCs w:val="22"/>
+        </w:rPr>
+        <w:t>Lysandor</w:t>
+      </w:r>
+      <w:proofErr w:type="spellEnd"/>
+      <w:r>
+        <w:rPr>
+          <w:b/>
+          <w:bCs/>
+          <w:sz w:val="22"/>
+          <w:szCs w:val="22"/>
+        </w:rPr>
+        <w:t xml:space="preserve"> un instant , puis hochant la tête)</w:t>
       </w:r>
       <w:r>
         <w:rPr>
@@ -1382,11 +1678,10 @@
           <w:sz w:val="22"/>
           <w:szCs w:val="22"/>
         </w:rPr>
-        <w:t>Marcus hein.. Très bien Lysandor va !</w:t>
-      </w:r>
-    </w:p>
-    <w:p>
-      <w:pPr>
+        <w:t xml:space="preserve">Marcus hein.. Très bien </w:t>
+      </w:r>
+      <w:proofErr w:type="spellStart"/>
+      <w:r>
         <w:rPr>
           <w:b/>
           <w:bCs/>
@@ -1394,7 +1689,31 @@
           <w:sz w:val="22"/>
           <w:szCs w:val="22"/>
         </w:rPr>
-      </w:pPr>
+        <w:t>Lysandor</w:t>
+      </w:r>
+      <w:proofErr w:type="spellEnd"/>
+      <w:r>
+        <w:rPr>
+          <w:b/>
+          <w:bCs/>
+          <w:color w:val="FF0000"/>
+          <w:sz w:val="22"/>
+          <w:szCs w:val="22"/>
+        </w:rPr>
+        <w:t xml:space="preserve"> va !</w:t>
+      </w:r>
+    </w:p>
+    <w:p>
+      <w:pPr>
+        <w:rPr>
+          <w:b/>
+          <w:bCs/>
+          <w:color w:val="FF0000"/>
+          <w:sz w:val="22"/>
+          <w:szCs w:val="22"/>
+        </w:rPr>
+      </w:pPr>
+      <w:proofErr w:type="spellStart"/>
       <w:r>
         <w:rPr>
           <w:b/>
@@ -1403,7 +1722,18 @@
           <w:sz w:val="22"/>
           <w:szCs w:val="22"/>
         </w:rPr>
-        <w:t xml:space="preserve">Lysandor  (procède à un salut militaire) : </w:t>
+        <w:t>Lysandor</w:t>
+      </w:r>
+      <w:proofErr w:type="spellEnd"/>
+      <w:r>
+        <w:rPr>
+          <w:b/>
+          <w:bCs/>
+          <w:color w:val="000000" w:themeColor="text1"/>
+          <w:sz w:val="22"/>
+          <w:szCs w:val="22"/>
+        </w:rPr>
+        <w:t xml:space="preserve">  (procède à un salut militaire) : </w:t>
       </w:r>
       <w:r>
         <w:rPr>
@@ -1446,7 +1776,27 @@
           <w:sz w:val="22"/>
           <w:szCs w:val="22"/>
         </w:rPr>
-        <w:t>Tenter de détourner la conversation sur leur utilité pour Noxus.</w:t>
+        <w:t xml:space="preserve">Tenter de détourner la conversation sur leur utilité pour </w:t>
+      </w:r>
+      <w:proofErr w:type="spellStart"/>
+      <w:r>
+        <w:rPr>
+          <w:b/>
+          <w:bCs/>
+          <w:sz w:val="22"/>
+          <w:szCs w:val="22"/>
+        </w:rPr>
+        <w:t>Noxus</w:t>
+      </w:r>
+      <w:proofErr w:type="spellEnd"/>
+      <w:r>
+        <w:rPr>
+          <w:b/>
+          <w:bCs/>
+          <w:sz w:val="22"/>
+          <w:szCs w:val="22"/>
+        </w:rPr>
+        <w:t>.</w:t>
       </w:r>
     </w:p>
     <w:p>
@@ -1481,35 +1831,93 @@
           <w:szCs w:val="22"/>
         </w:rPr>
       </w:pPr>
-      <w:r>
-        <w:rPr>
-          <w:b/>
-          <w:bCs/>
-          <w:i/>
-          <w:iCs/>
-          <w:sz w:val="22"/>
-          <w:szCs w:val="22"/>
-        </w:rPr>
-        <w:t>Lysandor échange un regard avec Azhari avant de murmurer :</w:t>
-      </w:r>
-    </w:p>
-    <w:p>
-      <w:pPr>
-        <w:rPr>
-          <w:b/>
-          <w:bCs/>
-          <w:sz w:val="22"/>
-          <w:szCs w:val="22"/>
-        </w:rPr>
-      </w:pPr>
-      <w:r>
-        <w:rPr>
-          <w:b/>
-          <w:bCs/>
-          <w:sz w:val="22"/>
-          <w:szCs w:val="22"/>
-        </w:rPr>
-        <w:t>Lysandor : Si nous courons maintenant, nous avons une chance. Sinon, nous mourrons ici.</w:t>
+      <w:proofErr w:type="spellStart"/>
+      <w:r>
+        <w:rPr>
+          <w:b/>
+          <w:bCs/>
+          <w:i/>
+          <w:iCs/>
+          <w:sz w:val="22"/>
+          <w:szCs w:val="22"/>
+        </w:rPr>
+        <w:t>Lysandor</w:t>
+      </w:r>
+      <w:proofErr w:type="spellEnd"/>
+      <w:r>
+        <w:rPr>
+          <w:b/>
+          <w:bCs/>
+          <w:i/>
+          <w:iCs/>
+          <w:sz w:val="22"/>
+          <w:szCs w:val="22"/>
+        </w:rPr>
+        <w:t xml:space="preserve"> échange un regard avec </w:t>
+      </w:r>
+      <w:proofErr w:type="spellStart"/>
+      <w:r>
+        <w:rPr>
+          <w:b/>
+          <w:bCs/>
+          <w:i/>
+          <w:iCs/>
+          <w:sz w:val="22"/>
+          <w:szCs w:val="22"/>
+        </w:rPr>
+        <w:t>Azhari</w:t>
+      </w:r>
+      <w:proofErr w:type="spellEnd"/>
+      <w:r>
+        <w:rPr>
+          <w:b/>
+          <w:bCs/>
+          <w:i/>
+          <w:iCs/>
+          <w:sz w:val="22"/>
+          <w:szCs w:val="22"/>
+        </w:rPr>
+        <w:t xml:space="preserve"> avant de murmurer :</w:t>
+      </w:r>
+    </w:p>
+    <w:p>
+      <w:pPr>
+        <w:rPr>
+          <w:b/>
+          <w:bCs/>
+          <w:sz w:val="22"/>
+          <w:szCs w:val="22"/>
+        </w:rPr>
+      </w:pPr>
+      <w:proofErr w:type="spellStart"/>
+      <w:r>
+        <w:rPr>
+          <w:b/>
+          <w:bCs/>
+          <w:sz w:val="22"/>
+          <w:szCs w:val="22"/>
+        </w:rPr>
+        <w:t>Lysandor</w:t>
+      </w:r>
+      <w:proofErr w:type="spellEnd"/>
+      <w:r>
+        <w:rPr>
+          <w:b/>
+          <w:bCs/>
+          <w:sz w:val="22"/>
+          <w:szCs w:val="22"/>
+        </w:rPr>
+        <w:t xml:space="preserve"> : </w:t>
+      </w:r>
+      <w:r>
+        <w:rPr>
+          <w:b/>
+          <w:bCs/>
+          <w:color w:val="FF0000"/>
+          <w:sz w:val="22"/>
+          <w:szCs w:val="22"/>
+        </w:rPr>
+        <w:t>Si nous courons maintenant, nous avons une chance. Sinon, nous mourrons ici.</w:t>
       </w:r>
     </w:p>
     <w:p>
@@ -1570,8 +1978,19 @@
           <w:sz w:val="22"/>
           <w:szCs w:val="22"/>
         </w:rPr>
-        <w:t>Scène 2 : Rencontre avec un espion noxien</w:t>
-      </w:r>
+        <w:t xml:space="preserve">Scène 2 : Rencontre avec un espion </w:t>
+      </w:r>
+      <w:proofErr w:type="spellStart"/>
+      <w:r>
+        <w:rPr>
+          <w:b/>
+          <w:bCs/>
+          <w:sz w:val="22"/>
+          <w:szCs w:val="22"/>
+        </w:rPr>
+        <w:t>noxien</w:t>
+      </w:r>
+      <w:proofErr w:type="spellEnd"/>
     </w:p>
     <w:p>
       <w:pPr>
@@ -1600,37 +2019,81 @@
         <w:rPr>
           <w:b/>
           <w:bCs/>
-          <w:sz w:val="22"/>
-          <w:szCs w:val="22"/>
-        </w:rPr>
-      </w:pPr>
-      <w:r>
-        <w:rPr>
-          <w:b/>
-          <w:bCs/>
-          <w:sz w:val="22"/>
-          <w:szCs w:val="22"/>
-        </w:rPr>
-        <w:t>Espion : Vous avez du cran... mais pas assez pour survivre seuls. Je peux vous faire sortir de Noxus, mais tout a un prix.</w:t>
-      </w:r>
-    </w:p>
-    <w:p>
-      <w:pPr>
-        <w:rPr>
-          <w:b/>
-          <w:bCs/>
-          <w:sz w:val="22"/>
-          <w:szCs w:val="22"/>
-        </w:rPr>
-      </w:pPr>
-      <w:r>
-        <w:rPr>
-          <w:b/>
-          <w:bCs/>
-          <w:sz w:val="22"/>
-          <w:szCs w:val="22"/>
-        </w:rPr>
-        <w:t>Azhari : Quel genre de prix ?</w:t>
+          <w:color w:val="FF0000"/>
+          <w:sz w:val="22"/>
+          <w:szCs w:val="22"/>
+        </w:rPr>
+      </w:pPr>
+      <w:r>
+        <w:rPr>
+          <w:b/>
+          <w:bCs/>
+          <w:sz w:val="22"/>
+          <w:szCs w:val="22"/>
+        </w:rPr>
+        <w:t xml:space="preserve">Espion : </w:t>
+      </w:r>
+      <w:r>
+        <w:rPr>
+          <w:b/>
+          <w:bCs/>
+          <w:color w:val="FF0000"/>
+          <w:sz w:val="22"/>
+          <w:szCs w:val="22"/>
+        </w:rPr>
+        <w:t xml:space="preserve">Vous avez du cran... mais pas assez pour survivre seuls. Je peux vous faire sortir de </w:t>
+      </w:r>
+      <w:proofErr w:type="spellStart"/>
+      <w:r>
+        <w:rPr>
+          <w:b/>
+          <w:bCs/>
+          <w:color w:val="FF0000"/>
+          <w:sz w:val="22"/>
+          <w:szCs w:val="22"/>
+        </w:rPr>
+        <w:t>Noxus</w:t>
+      </w:r>
+      <w:proofErr w:type="spellEnd"/>
+      <w:r>
+        <w:rPr>
+          <w:b/>
+          <w:bCs/>
+          <w:color w:val="FF0000"/>
+          <w:sz w:val="22"/>
+          <w:szCs w:val="22"/>
+        </w:rPr>
+        <w:t>, mais tout a un prix.</w:t>
+      </w:r>
+    </w:p>
+    <w:p>
+      <w:pPr>
+        <w:rPr>
+          <w:b/>
+          <w:bCs/>
+          <w:sz w:val="22"/>
+          <w:szCs w:val="22"/>
+        </w:rPr>
+      </w:pPr>
+      <w:proofErr w:type="spellStart"/>
+      <w:r>
+        <w:rPr>
+          <w:b/>
+          <w:bCs/>
+          <w:sz w:val="22"/>
+          <w:szCs w:val="22"/>
+        </w:rPr>
+        <w:t>Azhari</w:t>
+      </w:r>
+      <w:proofErr w:type="spellEnd"/>
+      <w:r>
+        <w:rPr>
+          <w:b/>
+          <w:bCs/>
+          <w:sz w:val="22"/>
+          <w:szCs w:val="22"/>
+        </w:rPr>
+        <w:t xml:space="preserve"> : Quel genre de prix ?</w:t>
       </w:r>
     </w:p>
     <w:p>
@@ -1745,7 +2208,27 @@
           <w:sz w:val="22"/>
           <w:szCs w:val="22"/>
         </w:rPr>
-        <w:t>fuir Noxus par nos propres moyens</w:t>
+        <w:t xml:space="preserve">fuir </w:t>
+      </w:r>
+      <w:proofErr w:type="spellStart"/>
+      <w:r>
+        <w:rPr>
+          <w:b/>
+          <w:bCs/>
+          <w:sz w:val="22"/>
+          <w:szCs w:val="22"/>
+        </w:rPr>
+        <w:t>Noxus</w:t>
+      </w:r>
+      <w:proofErr w:type="spellEnd"/>
+      <w:r>
+        <w:rPr>
+          <w:b/>
+          <w:bCs/>
+          <w:sz w:val="22"/>
+          <w:szCs w:val="22"/>
+        </w:rPr>
+        <w:t xml:space="preserve"> par nos propres moyens</w:t>
       </w:r>
       <w:r>
         <w:rPr>
@@ -1813,7 +2296,87 @@
           <w:sz w:val="22"/>
           <w:szCs w:val="22"/>
         </w:rPr>
-        <w:t>Une fois hors de Noxus, leur route les conduit aux Terres Déchirées, une région instable où se croisent mercenaires, bêtes sauvages et déserteurs. Leur périple est ponctué de rencontres inattendues, notamment avec une bande de révolutionnaires noxiens cherchant à renverser le régime. L’un d’eux, une ancienne gladiatrice du nom de Kaelra, leur offre un passage sûr vers Piltover en échange d’une faveur.</w:t>
+        <w:t xml:space="preserve">Une fois hors de </w:t>
+      </w:r>
+      <w:proofErr w:type="spellStart"/>
+      <w:r>
+        <w:rPr>
+          <w:b/>
+          <w:bCs/>
+          <w:sz w:val="22"/>
+          <w:szCs w:val="22"/>
+        </w:rPr>
+        <w:t>Noxus</w:t>
+      </w:r>
+      <w:proofErr w:type="spellEnd"/>
+      <w:r>
+        <w:rPr>
+          <w:b/>
+          <w:bCs/>
+          <w:sz w:val="22"/>
+          <w:szCs w:val="22"/>
+        </w:rPr>
+        <w:t xml:space="preserve">, leur route les conduit aux Terres Déchirées, une région instable où se croisent mercenaires, bêtes sauvages et déserteurs. Leur périple est ponctué de rencontres inattendues, notamment avec une bande de révolutionnaires </w:t>
+      </w:r>
+      <w:proofErr w:type="spellStart"/>
+      <w:r>
+        <w:rPr>
+          <w:b/>
+          <w:bCs/>
+          <w:sz w:val="22"/>
+          <w:szCs w:val="22"/>
+        </w:rPr>
+        <w:t>noxiens</w:t>
+      </w:r>
+      <w:proofErr w:type="spellEnd"/>
+      <w:r>
+        <w:rPr>
+          <w:b/>
+          <w:bCs/>
+          <w:sz w:val="22"/>
+          <w:szCs w:val="22"/>
+        </w:rPr>
+        <w:t xml:space="preserve"> cherchant à renverser le régime. L’un d’eux, une ancienne gladiatrice du nom de </w:t>
+      </w:r>
+      <w:proofErr w:type="spellStart"/>
+      <w:r>
+        <w:rPr>
+          <w:b/>
+          <w:bCs/>
+          <w:sz w:val="22"/>
+          <w:szCs w:val="22"/>
+        </w:rPr>
+        <w:t>Kaelra</w:t>
+      </w:r>
+      <w:proofErr w:type="spellEnd"/>
+      <w:r>
+        <w:rPr>
+          <w:b/>
+          <w:bCs/>
+          <w:sz w:val="22"/>
+          <w:szCs w:val="22"/>
+        </w:rPr>
+        <w:t xml:space="preserve">, leur offre un passage sûr vers </w:t>
+      </w:r>
+      <w:proofErr w:type="spellStart"/>
+      <w:r>
+        <w:rPr>
+          <w:b/>
+          <w:bCs/>
+          <w:sz w:val="22"/>
+          <w:szCs w:val="22"/>
+        </w:rPr>
+        <w:t>Piltover</w:t>
+      </w:r>
+      <w:proofErr w:type="spellEnd"/>
+      <w:r>
+        <w:rPr>
+          <w:b/>
+          <w:bCs/>
+          <w:sz w:val="22"/>
+          <w:szCs w:val="22"/>
+        </w:rPr>
+        <w:t xml:space="preserve"> en échange d’une faveur.</w:t>
       </w:r>
     </w:p>
     <w:p>
@@ -1855,7 +2418,27 @@
           <w:sz w:val="22"/>
           <w:szCs w:val="22"/>
         </w:rPr>
-        <w:t xml:space="preserve">Rencontre avec un chasseur de primes : Un traqueur noxien est sur leurs traces. </w:t>
+        <w:t xml:space="preserve">Rencontre avec un chasseur de primes : Un traqueur </w:t>
+      </w:r>
+      <w:proofErr w:type="spellStart"/>
+      <w:r>
+        <w:rPr>
+          <w:b/>
+          <w:bCs/>
+          <w:sz w:val="22"/>
+          <w:szCs w:val="22"/>
+        </w:rPr>
+        <w:t>noxien</w:t>
+      </w:r>
+      <w:proofErr w:type="spellEnd"/>
+      <w:r>
+        <w:rPr>
+          <w:b/>
+          <w:bCs/>
+          <w:sz w:val="22"/>
+          <w:szCs w:val="22"/>
+        </w:rPr>
+        <w:t xml:space="preserve"> est sur leurs traces. </w:t>
       </w:r>
     </w:p>
     <w:p>
@@ -1947,7 +2530,27 @@
           <w:sz w:val="22"/>
           <w:szCs w:val="22"/>
         </w:rPr>
-        <w:t xml:space="preserve">L’Alliance avec Kaelra : </w:t>
+        <w:t xml:space="preserve">L’Alliance avec </w:t>
+      </w:r>
+      <w:proofErr w:type="spellStart"/>
+      <w:r>
+        <w:rPr>
+          <w:b/>
+          <w:bCs/>
+          <w:sz w:val="22"/>
+          <w:szCs w:val="22"/>
+        </w:rPr>
+        <w:t>Kaelra</w:t>
+      </w:r>
+      <w:proofErr w:type="spellEnd"/>
+      <w:r>
+        <w:rPr>
+          <w:b/>
+          <w:bCs/>
+          <w:sz w:val="22"/>
+          <w:szCs w:val="22"/>
+        </w:rPr>
+        <w:t xml:space="preserve"> : </w:t>
       </w:r>
     </w:p>
     <w:p>
@@ -1970,7 +2573,27 @@
           <w:sz w:val="22"/>
           <w:szCs w:val="22"/>
         </w:rPr>
-        <w:t>Accepter et trahir Noxus.</w:t>
+        <w:t xml:space="preserve">Accepter et trahir </w:t>
+      </w:r>
+      <w:proofErr w:type="spellStart"/>
+      <w:r>
+        <w:rPr>
+          <w:b/>
+          <w:bCs/>
+          <w:sz w:val="22"/>
+          <w:szCs w:val="22"/>
+        </w:rPr>
+        <w:t>Noxus</w:t>
+      </w:r>
+      <w:proofErr w:type="spellEnd"/>
+      <w:r>
+        <w:rPr>
+          <w:b/>
+          <w:bCs/>
+          <w:sz w:val="22"/>
+          <w:szCs w:val="22"/>
+        </w:rPr>
+        <w:t>.</w:t>
       </w:r>
     </w:p>
     <w:p>
@@ -2079,26 +2702,177 @@
           <w:sz w:val="28"/>
           <w:szCs w:val="28"/>
         </w:rPr>
-        <w:t>Chapitre 3 : Zaun, L’Enfer sous Piltover</w:t>
-      </w:r>
-    </w:p>
-    <w:p>
-      <w:pPr>
-        <w:rPr>
-          <w:b/>
-          <w:bCs/>
-          <w:sz w:val="22"/>
-          <w:szCs w:val="22"/>
-        </w:rPr>
-      </w:pPr>
-      <w:r>
-        <w:rPr>
-          <w:b/>
-          <w:bCs/>
-          <w:sz w:val="22"/>
-          <w:szCs w:val="22"/>
-        </w:rPr>
-        <w:t>Arrivés aux abords de Piltover, Azhari et Lysandor découvrent qu’ils doivent traverser Zaun, la ville souterraine où règne la loi du plus fort. C’est ici qu’ils croisent le chemin de Sevika, bras droit du redouté Silco. Voyant leur vulnérabilité, elle leur propose une place dans ses affaires en échange d’une aide temporaire.</w:t>
+        <w:t xml:space="preserve">Chapitre 3 : </w:t>
+      </w:r>
+      <w:proofErr w:type="spellStart"/>
+      <w:r>
+        <w:rPr>
+          <w:b/>
+          <w:bCs/>
+          <w:sz w:val="28"/>
+          <w:szCs w:val="28"/>
+        </w:rPr>
+        <w:t>Zaun</w:t>
+      </w:r>
+      <w:proofErr w:type="spellEnd"/>
+      <w:r>
+        <w:rPr>
+          <w:b/>
+          <w:bCs/>
+          <w:sz w:val="28"/>
+          <w:szCs w:val="28"/>
+        </w:rPr>
+        <w:t xml:space="preserve">, L’Enfer sous </w:t>
+      </w:r>
+      <w:proofErr w:type="spellStart"/>
+      <w:r>
+        <w:rPr>
+          <w:b/>
+          <w:bCs/>
+          <w:sz w:val="28"/>
+          <w:szCs w:val="28"/>
+        </w:rPr>
+        <w:t>Piltover</w:t>
+      </w:r>
+      <w:proofErr w:type="spellEnd"/>
+    </w:p>
+    <w:p>
+      <w:pPr>
+        <w:rPr>
+          <w:b/>
+          <w:bCs/>
+          <w:sz w:val="22"/>
+          <w:szCs w:val="22"/>
+        </w:rPr>
+      </w:pPr>
+      <w:r>
+        <w:rPr>
+          <w:b/>
+          <w:bCs/>
+          <w:sz w:val="22"/>
+          <w:szCs w:val="22"/>
+        </w:rPr>
+        <w:t xml:space="preserve">Arrivés aux abords de </w:t>
+      </w:r>
+      <w:proofErr w:type="spellStart"/>
+      <w:r>
+        <w:rPr>
+          <w:b/>
+          <w:bCs/>
+          <w:sz w:val="22"/>
+          <w:szCs w:val="22"/>
+        </w:rPr>
+        <w:t>Piltover</w:t>
+      </w:r>
+      <w:proofErr w:type="spellEnd"/>
+      <w:r>
+        <w:rPr>
+          <w:b/>
+          <w:bCs/>
+          <w:sz w:val="22"/>
+          <w:szCs w:val="22"/>
+        </w:rPr>
+        <w:t xml:space="preserve">, </w:t>
+      </w:r>
+      <w:proofErr w:type="spellStart"/>
+      <w:r>
+        <w:rPr>
+          <w:b/>
+          <w:bCs/>
+          <w:sz w:val="22"/>
+          <w:szCs w:val="22"/>
+        </w:rPr>
+        <w:t>Azhari</w:t>
+      </w:r>
+      <w:proofErr w:type="spellEnd"/>
+      <w:r>
+        <w:rPr>
+          <w:b/>
+          <w:bCs/>
+          <w:sz w:val="22"/>
+          <w:szCs w:val="22"/>
+        </w:rPr>
+        <w:t xml:space="preserve"> et </w:t>
+      </w:r>
+      <w:proofErr w:type="spellStart"/>
+      <w:r>
+        <w:rPr>
+          <w:b/>
+          <w:bCs/>
+          <w:sz w:val="22"/>
+          <w:szCs w:val="22"/>
+        </w:rPr>
+        <w:t>Lysandor</w:t>
+      </w:r>
+      <w:proofErr w:type="spellEnd"/>
+      <w:r>
+        <w:rPr>
+          <w:b/>
+          <w:bCs/>
+          <w:sz w:val="22"/>
+          <w:szCs w:val="22"/>
+        </w:rPr>
+        <w:t xml:space="preserve"> découvrent qu’ils doivent traverser </w:t>
+      </w:r>
+      <w:proofErr w:type="spellStart"/>
+      <w:r>
+        <w:rPr>
+          <w:b/>
+          <w:bCs/>
+          <w:sz w:val="22"/>
+          <w:szCs w:val="22"/>
+        </w:rPr>
+        <w:t>Zaun</w:t>
+      </w:r>
+      <w:proofErr w:type="spellEnd"/>
+      <w:r>
+        <w:rPr>
+          <w:b/>
+          <w:bCs/>
+          <w:sz w:val="22"/>
+          <w:szCs w:val="22"/>
+        </w:rPr>
+        <w:t xml:space="preserve">, la ville souterraine où règne la loi du plus fort. C’est ici qu’ils croisent le chemin de </w:t>
+      </w:r>
+      <w:proofErr w:type="spellStart"/>
+      <w:r>
+        <w:rPr>
+          <w:b/>
+          <w:bCs/>
+          <w:sz w:val="22"/>
+          <w:szCs w:val="22"/>
+        </w:rPr>
+        <w:t>Sevika</w:t>
+      </w:r>
+      <w:proofErr w:type="spellEnd"/>
+      <w:r>
+        <w:rPr>
+          <w:b/>
+          <w:bCs/>
+          <w:sz w:val="22"/>
+          <w:szCs w:val="22"/>
+        </w:rPr>
+        <w:t xml:space="preserve">, bras droit du redouté </w:t>
+      </w:r>
+      <w:proofErr w:type="spellStart"/>
+      <w:r>
+        <w:rPr>
+          <w:b/>
+          <w:bCs/>
+          <w:sz w:val="22"/>
+          <w:szCs w:val="22"/>
+        </w:rPr>
+        <w:t>Silco</w:t>
+      </w:r>
+      <w:proofErr w:type="spellEnd"/>
+      <w:r>
+        <w:rPr>
+          <w:b/>
+          <w:bCs/>
+          <w:sz w:val="22"/>
+          <w:szCs w:val="22"/>
+        </w:rPr>
+        <w:t>. Voyant leur vulnérabilité, elle leur propose une place dans ses affaires en échange d’une aide temporaire.</w:t>
       </w:r>
     </w:p>
     <w:p>
@@ -2141,7 +2915,27 @@
           <w:sz w:val="22"/>
           <w:szCs w:val="22"/>
         </w:rPr>
-        <w:t xml:space="preserve">Piégés par des contrebandiers : Leur fuite attire l’attention d’un gang de Zaun. </w:t>
+        <w:t xml:space="preserve">Piégés par des contrebandiers : Leur fuite attire l’attention d’un gang de </w:t>
+      </w:r>
+      <w:proofErr w:type="spellStart"/>
+      <w:r>
+        <w:rPr>
+          <w:b/>
+          <w:bCs/>
+          <w:sz w:val="22"/>
+          <w:szCs w:val="22"/>
+        </w:rPr>
+        <w:t>Zaun</w:t>
+      </w:r>
+      <w:proofErr w:type="spellEnd"/>
+      <w:r>
+        <w:rPr>
+          <w:b/>
+          <w:bCs/>
+          <w:sz w:val="22"/>
+          <w:szCs w:val="22"/>
+        </w:rPr>
+        <w:t xml:space="preserve">. </w:t>
       </w:r>
     </w:p>
     <w:p>
@@ -2233,7 +3027,27 @@
           <w:sz w:val="22"/>
           <w:szCs w:val="22"/>
         </w:rPr>
-        <w:t xml:space="preserve">L’offre de Sevika : </w:t>
+        <w:t xml:space="preserve">L’offre de </w:t>
+      </w:r>
+      <w:proofErr w:type="spellStart"/>
+      <w:r>
+        <w:rPr>
+          <w:b/>
+          <w:bCs/>
+          <w:sz w:val="22"/>
+          <w:szCs w:val="22"/>
+        </w:rPr>
+        <w:t>Sevika</w:t>
+      </w:r>
+      <w:proofErr w:type="spellEnd"/>
+      <w:r>
+        <w:rPr>
+          <w:b/>
+          <w:bCs/>
+          <w:sz w:val="22"/>
+          <w:szCs w:val="22"/>
+        </w:rPr>
+        <w:t xml:space="preserve"> : </w:t>
       </w:r>
     </w:p>
     <w:p>
@@ -2325,7 +3139,27 @@
           <w:sz w:val="22"/>
           <w:szCs w:val="22"/>
         </w:rPr>
-        <w:t>S’allier avec un rival de Silco.</w:t>
+        <w:t xml:space="preserve">S’allier avec un rival de </w:t>
+      </w:r>
+      <w:proofErr w:type="spellStart"/>
+      <w:r>
+        <w:rPr>
+          <w:b/>
+          <w:bCs/>
+          <w:sz w:val="22"/>
+          <w:szCs w:val="22"/>
+        </w:rPr>
+        <w:t>Silco</w:t>
+      </w:r>
+      <w:proofErr w:type="spellEnd"/>
+      <w:r>
+        <w:rPr>
+          <w:b/>
+          <w:bCs/>
+          <w:sz w:val="22"/>
+          <w:szCs w:val="22"/>
+        </w:rPr>
+        <w:t>.</w:t>
       </w:r>
     </w:p>
     <w:p>
@@ -2365,26 +3199,126 @@
           <w:sz w:val="28"/>
           <w:szCs w:val="28"/>
         </w:rPr>
-        <w:t>Chapitre 4 : Piltover, la Lumière tant Espérée ?</w:t>
-      </w:r>
-    </w:p>
-    <w:p>
-      <w:pPr>
-        <w:rPr>
-          <w:b/>
-          <w:bCs/>
-          <w:sz w:val="22"/>
-          <w:szCs w:val="22"/>
-        </w:rPr>
-      </w:pPr>
-      <w:r>
-        <w:rPr>
-          <w:b/>
-          <w:bCs/>
-          <w:sz w:val="22"/>
-          <w:szCs w:val="22"/>
-        </w:rPr>
-        <w:t>Après de nombreuses épreuves, ils atteignent enfin Piltover. Mais ici aussi, tout n’est pas idyllique. La bureaucratie, la discrimination envers les étrangers et les tensions sociales entre Zaun et Piltover les forcent à naviguer habilement. Chacun de leurs choix jusqu’ici influence leur destin final : deviennent-ils des citoyens modèles de Piltover, des hors-la-loi traqués, ou des agents influents entre les deux mondes ?</w:t>
+        <w:t xml:space="preserve">Chapitre 4 : </w:t>
+      </w:r>
+      <w:proofErr w:type="spellStart"/>
+      <w:r>
+        <w:rPr>
+          <w:b/>
+          <w:bCs/>
+          <w:sz w:val="28"/>
+          <w:szCs w:val="28"/>
+        </w:rPr>
+        <w:t>Piltover</w:t>
+      </w:r>
+      <w:proofErr w:type="spellEnd"/>
+      <w:r>
+        <w:rPr>
+          <w:b/>
+          <w:bCs/>
+          <w:sz w:val="28"/>
+          <w:szCs w:val="28"/>
+        </w:rPr>
+        <w:t>, la Lumière tant Espérée ?</w:t>
+      </w:r>
+    </w:p>
+    <w:p>
+      <w:pPr>
+        <w:rPr>
+          <w:b/>
+          <w:bCs/>
+          <w:sz w:val="22"/>
+          <w:szCs w:val="22"/>
+        </w:rPr>
+      </w:pPr>
+      <w:r>
+        <w:rPr>
+          <w:b/>
+          <w:bCs/>
+          <w:sz w:val="22"/>
+          <w:szCs w:val="22"/>
+        </w:rPr>
+        <w:t xml:space="preserve">Après de nombreuses épreuves, ils atteignent enfin </w:t>
+      </w:r>
+      <w:proofErr w:type="spellStart"/>
+      <w:r>
+        <w:rPr>
+          <w:b/>
+          <w:bCs/>
+          <w:sz w:val="22"/>
+          <w:szCs w:val="22"/>
+        </w:rPr>
+        <w:t>Piltover</w:t>
+      </w:r>
+      <w:proofErr w:type="spellEnd"/>
+      <w:r>
+        <w:rPr>
+          <w:b/>
+          <w:bCs/>
+          <w:sz w:val="22"/>
+          <w:szCs w:val="22"/>
+        </w:rPr>
+        <w:t xml:space="preserve">. Mais ici aussi, tout n’est pas idyllique. La bureaucratie, la discrimination envers les étrangers et les tensions sociales entre </w:t>
+      </w:r>
+      <w:proofErr w:type="spellStart"/>
+      <w:r>
+        <w:rPr>
+          <w:b/>
+          <w:bCs/>
+          <w:sz w:val="22"/>
+          <w:szCs w:val="22"/>
+        </w:rPr>
+        <w:t>Zaun</w:t>
+      </w:r>
+      <w:proofErr w:type="spellEnd"/>
+      <w:r>
+        <w:rPr>
+          <w:b/>
+          <w:bCs/>
+          <w:sz w:val="22"/>
+          <w:szCs w:val="22"/>
+        </w:rPr>
+        <w:t xml:space="preserve"> et </w:t>
+      </w:r>
+      <w:proofErr w:type="spellStart"/>
+      <w:r>
+        <w:rPr>
+          <w:b/>
+          <w:bCs/>
+          <w:sz w:val="22"/>
+          <w:szCs w:val="22"/>
+        </w:rPr>
+        <w:t>Piltover</w:t>
+      </w:r>
+      <w:proofErr w:type="spellEnd"/>
+      <w:r>
+        <w:rPr>
+          <w:b/>
+          <w:bCs/>
+          <w:sz w:val="22"/>
+          <w:szCs w:val="22"/>
+        </w:rPr>
+        <w:t xml:space="preserve"> les forcent à naviguer habilement. Chacun de leurs choix jusqu’ici influence leur destin final : deviennent-ils des citoyens modèles de </w:t>
+      </w:r>
+      <w:proofErr w:type="spellStart"/>
+      <w:r>
+        <w:rPr>
+          <w:b/>
+          <w:bCs/>
+          <w:sz w:val="22"/>
+          <w:szCs w:val="22"/>
+        </w:rPr>
+        <w:t>Piltover</w:t>
+      </w:r>
+      <w:proofErr w:type="spellEnd"/>
+      <w:r>
+        <w:rPr>
+          <w:b/>
+          <w:bCs/>
+          <w:sz w:val="22"/>
+          <w:szCs w:val="22"/>
+        </w:rPr>
+        <w:t>, des hors-la-loi traqués, ou des agents influents entre les deux mondes ?</w:t>
       </w:r>
     </w:p>
     <w:p>
@@ -2495,7 +3429,47 @@
           <w:sz w:val="22"/>
           <w:szCs w:val="22"/>
         </w:rPr>
-        <w:t xml:space="preserve">Un complot en gestation : Ils découvrent une conspiration entre Piltover et Zaun. </w:t>
+        <w:t xml:space="preserve">Un complot en gestation : Ils découvrent une conspiration entre </w:t>
+      </w:r>
+      <w:proofErr w:type="spellStart"/>
+      <w:r>
+        <w:rPr>
+          <w:b/>
+          <w:bCs/>
+          <w:sz w:val="22"/>
+          <w:szCs w:val="22"/>
+        </w:rPr>
+        <w:t>Piltover</w:t>
+      </w:r>
+      <w:proofErr w:type="spellEnd"/>
+      <w:r>
+        <w:rPr>
+          <w:b/>
+          <w:bCs/>
+          <w:sz w:val="22"/>
+          <w:szCs w:val="22"/>
+        </w:rPr>
+        <w:t xml:space="preserve"> et </w:t>
+      </w:r>
+      <w:proofErr w:type="spellStart"/>
+      <w:r>
+        <w:rPr>
+          <w:b/>
+          <w:bCs/>
+          <w:sz w:val="22"/>
+          <w:szCs w:val="22"/>
+        </w:rPr>
+        <w:t>Zaun</w:t>
+      </w:r>
+      <w:proofErr w:type="spellEnd"/>
+      <w:r>
+        <w:rPr>
+          <w:b/>
+          <w:bCs/>
+          <w:sz w:val="22"/>
+          <w:szCs w:val="22"/>
+        </w:rPr>
+        <w:t xml:space="preserve">. </w:t>
       </w:r>
     </w:p>
     <w:p>
@@ -2661,7 +3635,67 @@
           <w:szCs w:val="22"/>
         </w:rPr>
         <w:lastRenderedPageBreak/>
-        <w:t>(Les dunes noires des Terres Déchirées s’étendent à perte de vue. Le soleil bas teinte l’horizon de rouge. Azhari et Lysandor avancent à pas feutrés entre les carcasses de chars noxiens abandonnés. Un bruit sec rompt le silence : le claquement d’un fusil rechargé.)</w:t>
+        <w:t xml:space="preserve">(Les dunes noires des Terres Déchirées s’étendent à perte de vue. Le soleil bas teinte l’horizon de rouge. </w:t>
+      </w:r>
+      <w:proofErr w:type="spellStart"/>
+      <w:r>
+        <w:rPr>
+          <w:b/>
+          <w:bCs/>
+          <w:sz w:val="22"/>
+          <w:szCs w:val="22"/>
+        </w:rPr>
+        <w:t>Azhari</w:t>
+      </w:r>
+      <w:proofErr w:type="spellEnd"/>
+      <w:r>
+        <w:rPr>
+          <w:b/>
+          <w:bCs/>
+          <w:sz w:val="22"/>
+          <w:szCs w:val="22"/>
+        </w:rPr>
+        <w:t xml:space="preserve"> et </w:t>
+      </w:r>
+      <w:proofErr w:type="spellStart"/>
+      <w:r>
+        <w:rPr>
+          <w:b/>
+          <w:bCs/>
+          <w:sz w:val="22"/>
+          <w:szCs w:val="22"/>
+        </w:rPr>
+        <w:t>Lysandor</w:t>
+      </w:r>
+      <w:proofErr w:type="spellEnd"/>
+      <w:r>
+        <w:rPr>
+          <w:b/>
+          <w:bCs/>
+          <w:sz w:val="22"/>
+          <w:szCs w:val="22"/>
+        </w:rPr>
+        <w:t xml:space="preserve"> avancent à pas feutrés entre les carcasses de chars </w:t>
+      </w:r>
+      <w:proofErr w:type="spellStart"/>
+      <w:r>
+        <w:rPr>
+          <w:b/>
+          <w:bCs/>
+          <w:sz w:val="22"/>
+          <w:szCs w:val="22"/>
+        </w:rPr>
+        <w:t>noxiens</w:t>
+      </w:r>
+      <w:proofErr w:type="spellEnd"/>
+      <w:r>
+        <w:rPr>
+          <w:b/>
+          <w:bCs/>
+          <w:sz w:val="22"/>
+          <w:szCs w:val="22"/>
+        </w:rPr>
+        <w:t xml:space="preserve"> abandonnés. Un bruit sec rompt le silence : le claquement d’un fusil rechargé.)</w:t>
       </w:r>
     </w:p>
     <w:p>
@@ -2702,14 +3736,25 @@
           <w:szCs w:val="22"/>
         </w:rPr>
       </w:pPr>
-      <w:r>
-        <w:rPr>
-          <w:b/>
-          <w:bCs/>
-          <w:sz w:val="22"/>
-          <w:szCs w:val="22"/>
-        </w:rPr>
-        <w:t>Lysandor (main sur la garde, le souffle court) :</w:t>
+      <w:proofErr w:type="spellStart"/>
+      <w:r>
+        <w:rPr>
+          <w:b/>
+          <w:bCs/>
+          <w:sz w:val="22"/>
+          <w:szCs w:val="22"/>
+        </w:rPr>
+        <w:t>Lysandor</w:t>
+      </w:r>
+      <w:proofErr w:type="spellEnd"/>
+      <w:r>
+        <w:rPr>
+          <w:b/>
+          <w:bCs/>
+          <w:sz w:val="22"/>
+          <w:szCs w:val="22"/>
+        </w:rPr>
+        <w:t xml:space="preserve"> (main sur la garde, le souffle court) :</w:t>
       </w:r>
       <w:r>
         <w:rPr>
@@ -2760,14 +3805,25 @@
           <w:szCs w:val="22"/>
         </w:rPr>
       </w:pPr>
-      <w:r>
-        <w:rPr>
-          <w:b/>
-          <w:bCs/>
-          <w:sz w:val="22"/>
-          <w:szCs w:val="22"/>
-        </w:rPr>
-        <w:t>Azhari (s’avance légèrement, calme) :</w:t>
+      <w:proofErr w:type="spellStart"/>
+      <w:r>
+        <w:rPr>
+          <w:b/>
+          <w:bCs/>
+          <w:sz w:val="22"/>
+          <w:szCs w:val="22"/>
+        </w:rPr>
+        <w:t>Azhari</w:t>
+      </w:r>
+      <w:proofErr w:type="spellEnd"/>
+      <w:r>
+        <w:rPr>
+          <w:b/>
+          <w:bCs/>
+          <w:sz w:val="22"/>
+          <w:szCs w:val="22"/>
+        </w:rPr>
+        <w:t xml:space="preserve"> (s’avance légèrement, calme) :</w:t>
       </w:r>
       <w:r>
         <w:rPr>
@@ -2777,7 +3833,27 @@
           <w:szCs w:val="22"/>
         </w:rPr>
         <w:br/>
-        <w:t>Tu n’es qu’un pion de plus dans cette partie. Laisse-nous passer et repars vivant. Noxus n’a pas besoin de savoir.</w:t>
+        <w:t xml:space="preserve">Tu n’es qu’un pion de plus dans cette partie. Laisse-nous passer et repars vivant. </w:t>
+      </w:r>
+      <w:proofErr w:type="spellStart"/>
+      <w:r>
+        <w:rPr>
+          <w:b/>
+          <w:bCs/>
+          <w:sz w:val="22"/>
+          <w:szCs w:val="22"/>
+        </w:rPr>
+        <w:t>Noxus</w:t>
+      </w:r>
+      <w:proofErr w:type="spellEnd"/>
+      <w:r>
+        <w:rPr>
+          <w:b/>
+          <w:bCs/>
+          <w:sz w:val="22"/>
+          <w:szCs w:val="22"/>
+        </w:rPr>
+        <w:t xml:space="preserve"> n’a pas besoin de savoir.</w:t>
       </w:r>
     </w:p>
     <w:p>
@@ -2895,45 +3971,87 @@
           <w:sz w:val="22"/>
           <w:szCs w:val="22"/>
         </w:rPr>
-        <w:t>Scène 2 : Rencontre avec Kaelra</w:t>
-      </w:r>
-    </w:p>
-    <w:p>
-      <w:pPr>
-        <w:rPr>
-          <w:b/>
-          <w:bCs/>
-          <w:sz w:val="22"/>
-          <w:szCs w:val="22"/>
-        </w:rPr>
-      </w:pPr>
-      <w:r>
-        <w:rPr>
-          <w:b/>
-          <w:bCs/>
-          <w:sz w:val="22"/>
-          <w:szCs w:val="22"/>
-        </w:rPr>
-        <w:t>(Sous une arche de pierre effondrée, un feu brûle. Des silhouettes se dessinent dans l’ombre. Kaelra, haute, musclée, une cicatrice zébrant sa joue, les observe sans un mot.)</w:t>
-      </w:r>
-    </w:p>
-    <w:p>
-      <w:pPr>
-        <w:rPr>
-          <w:b/>
-          <w:bCs/>
-          <w:sz w:val="22"/>
-          <w:szCs w:val="22"/>
-        </w:rPr>
-      </w:pPr>
-      <w:r>
-        <w:rPr>
-          <w:b/>
-          <w:bCs/>
-          <w:sz w:val="22"/>
-          <w:szCs w:val="22"/>
-        </w:rPr>
-        <w:t>Kaelra :</w:t>
+        <w:t xml:space="preserve">Scène 2 : Rencontre avec </w:t>
+      </w:r>
+      <w:proofErr w:type="spellStart"/>
+      <w:r>
+        <w:rPr>
+          <w:b/>
+          <w:bCs/>
+          <w:sz w:val="22"/>
+          <w:szCs w:val="22"/>
+        </w:rPr>
+        <w:t>Kaelra</w:t>
+      </w:r>
+      <w:proofErr w:type="spellEnd"/>
+    </w:p>
+    <w:p>
+      <w:pPr>
+        <w:rPr>
+          <w:b/>
+          <w:bCs/>
+          <w:sz w:val="22"/>
+          <w:szCs w:val="22"/>
+        </w:rPr>
+      </w:pPr>
+      <w:r>
+        <w:rPr>
+          <w:b/>
+          <w:bCs/>
+          <w:sz w:val="22"/>
+          <w:szCs w:val="22"/>
+        </w:rPr>
+        <w:t xml:space="preserve">(Sous une arche de pierre effondrée, un feu brûle. Des silhouettes se dessinent dans l’ombre. </w:t>
+      </w:r>
+      <w:proofErr w:type="spellStart"/>
+      <w:r>
+        <w:rPr>
+          <w:b/>
+          <w:bCs/>
+          <w:sz w:val="22"/>
+          <w:szCs w:val="22"/>
+        </w:rPr>
+        <w:t>Kaelra</w:t>
+      </w:r>
+      <w:proofErr w:type="spellEnd"/>
+      <w:r>
+        <w:rPr>
+          <w:b/>
+          <w:bCs/>
+          <w:sz w:val="22"/>
+          <w:szCs w:val="22"/>
+        </w:rPr>
+        <w:t>, haute, musclée, une cicatrice zébrant sa joue, les observe sans un mot.)</w:t>
+      </w:r>
+    </w:p>
+    <w:p>
+      <w:pPr>
+        <w:rPr>
+          <w:b/>
+          <w:bCs/>
+          <w:sz w:val="22"/>
+          <w:szCs w:val="22"/>
+        </w:rPr>
+      </w:pPr>
+      <w:proofErr w:type="spellStart"/>
+      <w:r>
+        <w:rPr>
+          <w:b/>
+          <w:bCs/>
+          <w:sz w:val="22"/>
+          <w:szCs w:val="22"/>
+        </w:rPr>
+        <w:t>Kaelra</w:t>
+      </w:r>
+      <w:proofErr w:type="spellEnd"/>
+      <w:r>
+        <w:rPr>
+          <w:b/>
+          <w:bCs/>
+          <w:sz w:val="22"/>
+          <w:szCs w:val="22"/>
+        </w:rPr>
+        <w:t xml:space="preserve"> :</w:t>
       </w:r>
       <w:r>
         <w:rPr>
@@ -2955,14 +4073,25 @@
           <w:szCs w:val="22"/>
         </w:rPr>
       </w:pPr>
-      <w:r>
-        <w:rPr>
-          <w:b/>
-          <w:bCs/>
-          <w:sz w:val="22"/>
-          <w:szCs w:val="22"/>
-        </w:rPr>
-        <w:t>Lysandor (méfiant) :</w:t>
+      <w:proofErr w:type="spellStart"/>
+      <w:r>
+        <w:rPr>
+          <w:b/>
+          <w:bCs/>
+          <w:sz w:val="22"/>
+          <w:szCs w:val="22"/>
+        </w:rPr>
+        <w:t>Lysandor</w:t>
+      </w:r>
+      <w:proofErr w:type="spellEnd"/>
+      <w:r>
+        <w:rPr>
+          <w:b/>
+          <w:bCs/>
+          <w:sz w:val="22"/>
+          <w:szCs w:val="22"/>
+        </w:rPr>
+        <w:t xml:space="preserve"> (méfiant) :</w:t>
       </w:r>
       <w:r>
         <w:rPr>
@@ -2984,14 +4113,25 @@
           <w:szCs w:val="22"/>
         </w:rPr>
       </w:pPr>
-      <w:r>
-        <w:rPr>
-          <w:b/>
-          <w:bCs/>
-          <w:sz w:val="22"/>
-          <w:szCs w:val="22"/>
-        </w:rPr>
-        <w:t>Kaelra (sourit) :</w:t>
+      <w:proofErr w:type="spellStart"/>
+      <w:r>
+        <w:rPr>
+          <w:b/>
+          <w:bCs/>
+          <w:sz w:val="22"/>
+          <w:szCs w:val="22"/>
+        </w:rPr>
+        <w:t>Kaelra</w:t>
+      </w:r>
+      <w:proofErr w:type="spellEnd"/>
+      <w:r>
+        <w:rPr>
+          <w:b/>
+          <w:bCs/>
+          <w:sz w:val="22"/>
+          <w:szCs w:val="22"/>
+        </w:rPr>
+        <w:t xml:space="preserve"> (sourit) :</w:t>
       </w:r>
       <w:r>
         <w:rPr>
@@ -3001,26 +4141,57 @@
           <w:szCs w:val="22"/>
         </w:rPr>
         <w:br/>
-        <w:t>Un peu des deux. Nous avons un passage sûr vers Piltover. Des contacts, des ressources. Mais tout se paie.</w:t>
-      </w:r>
-    </w:p>
-    <w:p>
-      <w:pPr>
-        <w:rPr>
-          <w:b/>
-          <w:bCs/>
-          <w:sz w:val="22"/>
-          <w:szCs w:val="22"/>
-        </w:rPr>
-      </w:pPr>
-      <w:r>
-        <w:rPr>
-          <w:b/>
-          <w:bCs/>
-          <w:sz w:val="22"/>
-          <w:szCs w:val="22"/>
-        </w:rPr>
-        <w:t>Azhari :</w:t>
+        <w:t xml:space="preserve">Un peu des deux. Nous avons un passage sûr vers </w:t>
+      </w:r>
+      <w:proofErr w:type="spellStart"/>
+      <w:r>
+        <w:rPr>
+          <w:b/>
+          <w:bCs/>
+          <w:sz w:val="22"/>
+          <w:szCs w:val="22"/>
+        </w:rPr>
+        <w:t>Piltover</w:t>
+      </w:r>
+      <w:proofErr w:type="spellEnd"/>
+      <w:r>
+        <w:rPr>
+          <w:b/>
+          <w:bCs/>
+          <w:sz w:val="22"/>
+          <w:szCs w:val="22"/>
+        </w:rPr>
+        <w:t>. Des contacts, des ressources. Mais tout se paie.</w:t>
+      </w:r>
+    </w:p>
+    <w:p>
+      <w:pPr>
+        <w:rPr>
+          <w:b/>
+          <w:bCs/>
+          <w:sz w:val="22"/>
+          <w:szCs w:val="22"/>
+        </w:rPr>
+      </w:pPr>
+      <w:proofErr w:type="spellStart"/>
+      <w:r>
+        <w:rPr>
+          <w:b/>
+          <w:bCs/>
+          <w:sz w:val="22"/>
+          <w:szCs w:val="22"/>
+        </w:rPr>
+        <w:t>Azhari</w:t>
+      </w:r>
+      <w:proofErr w:type="spellEnd"/>
+      <w:r>
+        <w:rPr>
+          <w:b/>
+          <w:bCs/>
+          <w:sz w:val="22"/>
+          <w:szCs w:val="22"/>
+        </w:rPr>
+        <w:t xml:space="preserve"> :</w:t>
       </w:r>
       <w:r>
         <w:rPr>
@@ -3042,14 +4213,25 @@
           <w:szCs w:val="22"/>
         </w:rPr>
       </w:pPr>
-      <w:r>
-        <w:rPr>
-          <w:b/>
-          <w:bCs/>
-          <w:sz w:val="22"/>
-          <w:szCs w:val="22"/>
-        </w:rPr>
-        <w:t>Kaelra :</w:t>
+      <w:proofErr w:type="spellStart"/>
+      <w:r>
+        <w:rPr>
+          <w:b/>
+          <w:bCs/>
+          <w:sz w:val="22"/>
+          <w:szCs w:val="22"/>
+        </w:rPr>
+        <w:t>Kaelra</w:t>
+      </w:r>
+      <w:proofErr w:type="spellEnd"/>
+      <w:r>
+        <w:rPr>
+          <w:b/>
+          <w:bCs/>
+          <w:sz w:val="22"/>
+          <w:szCs w:val="22"/>
+        </w:rPr>
+        <w:t xml:space="preserve"> :</w:t>
       </w:r>
       <w:r>
         <w:rPr>
@@ -3059,7 +4241,27 @@
           <w:szCs w:val="22"/>
         </w:rPr>
         <w:br/>
-        <w:t>Aider notre groupe. Une opération contre un dépôt noxien. Si vous acceptez, on vous sort de ces terres.</w:t>
+        <w:t xml:space="preserve">Aider notre groupe. Une opération contre un dépôt </w:t>
+      </w:r>
+      <w:proofErr w:type="spellStart"/>
+      <w:r>
+        <w:rPr>
+          <w:b/>
+          <w:bCs/>
+          <w:sz w:val="22"/>
+          <w:szCs w:val="22"/>
+        </w:rPr>
+        <w:t>noxien</w:t>
+      </w:r>
+      <w:proofErr w:type="spellEnd"/>
+      <w:r>
+        <w:rPr>
+          <w:b/>
+          <w:bCs/>
+          <w:sz w:val="22"/>
+          <w:szCs w:val="22"/>
+        </w:rPr>
+        <w:t>. Si vous acceptez, on vous sort de ces terres.</w:t>
       </w:r>
     </w:p>
     <w:p>
@@ -3089,8 +4291,19 @@
           <w:szCs w:val="22"/>
         </w:rPr>
         <w:br/>
-        <w:t>• Accepter la mission et trahir Noxus</w:t>
-      </w:r>
+        <w:t xml:space="preserve">• Accepter la mission et trahir </w:t>
+      </w:r>
+      <w:proofErr w:type="spellStart"/>
+      <w:r>
+        <w:rPr>
+          <w:b/>
+          <w:bCs/>
+          <w:sz w:val="22"/>
+          <w:szCs w:val="22"/>
+        </w:rPr>
+        <w:t>Noxus</w:t>
+      </w:r>
+      <w:proofErr w:type="spellEnd"/>
       <w:r>
         <w:rPr>
           <w:b/>
@@ -3109,7 +4322,27 @@
           <w:szCs w:val="22"/>
         </w:rPr>
         <w:br/>
-        <w:t>• Trahir Kaelra en la livrant à ses ennemis</w:t>
+        <w:t xml:space="preserve">• Trahir </w:t>
+      </w:r>
+      <w:proofErr w:type="spellStart"/>
+      <w:r>
+        <w:rPr>
+          <w:b/>
+          <w:bCs/>
+          <w:sz w:val="22"/>
+          <w:szCs w:val="22"/>
+        </w:rPr>
+        <w:t>Kaelra</w:t>
+      </w:r>
+      <w:proofErr w:type="spellEnd"/>
+      <w:r>
+        <w:rPr>
+          <w:b/>
+          <w:bCs/>
+          <w:sz w:val="22"/>
+          <w:szCs w:val="22"/>
+        </w:rPr>
+        <w:t xml:space="preserve"> en la livrant à ses ennemis</w:t>
       </w:r>
     </w:p>
     <w:p>
@@ -3149,8 +4382,39 @@
           <w:sz w:val="22"/>
           <w:szCs w:val="22"/>
         </w:rPr>
-        <w:t>Chapitre 3 : Zaun, L’Enfer sous Piltover</w:t>
-      </w:r>
+        <w:t xml:space="preserve">Chapitre 3 : </w:t>
+      </w:r>
+      <w:proofErr w:type="spellStart"/>
+      <w:r>
+        <w:rPr>
+          <w:b/>
+          <w:bCs/>
+          <w:sz w:val="22"/>
+          <w:szCs w:val="22"/>
+        </w:rPr>
+        <w:t>Zaun</w:t>
+      </w:r>
+      <w:proofErr w:type="spellEnd"/>
+      <w:r>
+        <w:rPr>
+          <w:b/>
+          <w:bCs/>
+          <w:sz w:val="22"/>
+          <w:szCs w:val="22"/>
+        </w:rPr>
+        <w:t xml:space="preserve">, L’Enfer sous </w:t>
+      </w:r>
+      <w:proofErr w:type="spellStart"/>
+      <w:r>
+        <w:rPr>
+          <w:b/>
+          <w:bCs/>
+          <w:sz w:val="22"/>
+          <w:szCs w:val="22"/>
+        </w:rPr>
+        <w:t>Piltover</w:t>
+      </w:r>
+      <w:proofErr w:type="spellEnd"/>
     </w:p>
     <w:p>
       <w:pPr>
@@ -3216,26 +4480,57 @@
           <w:szCs w:val="22"/>
         </w:rPr>
         <w:br/>
-        <w:t>Ah, les petits oiseaux tombés du nid noxien… Vous avez de la chance de tomber sur moi. D’autres vous auraient vendus.</w:t>
-      </w:r>
-    </w:p>
-    <w:p>
-      <w:pPr>
-        <w:rPr>
-          <w:b/>
-          <w:bCs/>
-          <w:sz w:val="22"/>
-          <w:szCs w:val="22"/>
-        </w:rPr>
-      </w:pPr>
-      <w:r>
-        <w:rPr>
-          <w:b/>
-          <w:bCs/>
-          <w:sz w:val="22"/>
-          <w:szCs w:val="22"/>
-        </w:rPr>
-        <w:t>Lysandor :</w:t>
+        <w:t xml:space="preserve">Ah, les petits oiseaux tombés du nid </w:t>
+      </w:r>
+      <w:proofErr w:type="spellStart"/>
+      <w:r>
+        <w:rPr>
+          <w:b/>
+          <w:bCs/>
+          <w:sz w:val="22"/>
+          <w:szCs w:val="22"/>
+        </w:rPr>
+        <w:t>noxien</w:t>
+      </w:r>
+      <w:proofErr w:type="spellEnd"/>
+      <w:r>
+        <w:rPr>
+          <w:b/>
+          <w:bCs/>
+          <w:sz w:val="22"/>
+          <w:szCs w:val="22"/>
+        </w:rPr>
+        <w:t>… Vous avez de la chance de tomber sur moi. D’autres vous auraient vendus.</w:t>
+      </w:r>
+    </w:p>
+    <w:p>
+      <w:pPr>
+        <w:rPr>
+          <w:b/>
+          <w:bCs/>
+          <w:sz w:val="22"/>
+          <w:szCs w:val="22"/>
+        </w:rPr>
+      </w:pPr>
+      <w:proofErr w:type="spellStart"/>
+      <w:r>
+        <w:rPr>
+          <w:b/>
+          <w:bCs/>
+          <w:sz w:val="22"/>
+          <w:szCs w:val="22"/>
+        </w:rPr>
+        <w:t>Lysandor</w:t>
+      </w:r>
+      <w:proofErr w:type="spellEnd"/>
+      <w:r>
+        <w:rPr>
+          <w:b/>
+          <w:bCs/>
+          <w:sz w:val="22"/>
+          <w:szCs w:val="22"/>
+        </w:rPr>
+        <w:t xml:space="preserve"> :</w:t>
       </w:r>
       <w:r>
         <w:rPr>
@@ -3363,45 +4658,87 @@
           <w:sz w:val="22"/>
           <w:szCs w:val="22"/>
         </w:rPr>
-        <w:t>Scène 2 : L’offre de Sevika</w:t>
-      </w:r>
-    </w:p>
-    <w:p>
-      <w:pPr>
-        <w:rPr>
-          <w:b/>
-          <w:bCs/>
-          <w:sz w:val="22"/>
-          <w:szCs w:val="22"/>
-        </w:rPr>
-      </w:pPr>
-      <w:r>
-        <w:rPr>
-          <w:b/>
-          <w:bCs/>
-          <w:sz w:val="22"/>
-          <w:szCs w:val="22"/>
-        </w:rPr>
-        <w:t>(Dans un ancien laboratoire réaffecté, Sevika fume un cigare, appuyée contre un générateur bourdonnant. Elle scrute les deux jeunes hommes avec un mélange d’intérêt et de menace.)</w:t>
-      </w:r>
-    </w:p>
-    <w:p>
-      <w:pPr>
-        <w:rPr>
-          <w:b/>
-          <w:bCs/>
-          <w:sz w:val="22"/>
-          <w:szCs w:val="22"/>
-        </w:rPr>
-      </w:pPr>
-      <w:r>
-        <w:rPr>
-          <w:b/>
-          <w:bCs/>
-          <w:sz w:val="22"/>
-          <w:szCs w:val="22"/>
-        </w:rPr>
-        <w:t>Sevika :</w:t>
+        <w:t xml:space="preserve">Scène 2 : L’offre de </w:t>
+      </w:r>
+      <w:proofErr w:type="spellStart"/>
+      <w:r>
+        <w:rPr>
+          <w:b/>
+          <w:bCs/>
+          <w:sz w:val="22"/>
+          <w:szCs w:val="22"/>
+        </w:rPr>
+        <w:t>Sevika</w:t>
+      </w:r>
+      <w:proofErr w:type="spellEnd"/>
+    </w:p>
+    <w:p>
+      <w:pPr>
+        <w:rPr>
+          <w:b/>
+          <w:bCs/>
+          <w:sz w:val="22"/>
+          <w:szCs w:val="22"/>
+        </w:rPr>
+      </w:pPr>
+      <w:r>
+        <w:rPr>
+          <w:b/>
+          <w:bCs/>
+          <w:sz w:val="22"/>
+          <w:szCs w:val="22"/>
+        </w:rPr>
+        <w:t xml:space="preserve">(Dans un ancien laboratoire réaffecté, </w:t>
+      </w:r>
+      <w:proofErr w:type="spellStart"/>
+      <w:r>
+        <w:rPr>
+          <w:b/>
+          <w:bCs/>
+          <w:sz w:val="22"/>
+          <w:szCs w:val="22"/>
+        </w:rPr>
+        <w:t>Sevika</w:t>
+      </w:r>
+      <w:proofErr w:type="spellEnd"/>
+      <w:r>
+        <w:rPr>
+          <w:b/>
+          <w:bCs/>
+          <w:sz w:val="22"/>
+          <w:szCs w:val="22"/>
+        </w:rPr>
+        <w:t xml:space="preserve"> fume un cigare, appuyée contre un générateur bourdonnant. Elle scrute les deux jeunes hommes avec un mélange d’intérêt et de menace.)</w:t>
+      </w:r>
+    </w:p>
+    <w:p>
+      <w:pPr>
+        <w:rPr>
+          <w:b/>
+          <w:bCs/>
+          <w:sz w:val="22"/>
+          <w:szCs w:val="22"/>
+        </w:rPr>
+      </w:pPr>
+      <w:proofErr w:type="spellStart"/>
+      <w:r>
+        <w:rPr>
+          <w:b/>
+          <w:bCs/>
+          <w:sz w:val="22"/>
+          <w:szCs w:val="22"/>
+        </w:rPr>
+        <w:t>Sevika</w:t>
+      </w:r>
+      <w:proofErr w:type="spellEnd"/>
+      <w:r>
+        <w:rPr>
+          <w:b/>
+          <w:bCs/>
+          <w:sz w:val="22"/>
+          <w:szCs w:val="22"/>
+        </w:rPr>
+        <w:t xml:space="preserve"> :</w:t>
       </w:r>
       <w:r>
         <w:rPr>
@@ -3411,26 +4748,57 @@
           <w:szCs w:val="22"/>
         </w:rPr>
         <w:br/>
-        <w:t>Deux exilés en cavale, et déjà dans la merde. Vous êtes à Zaun, les gars. Ici, on achète sa survie.</w:t>
-      </w:r>
-    </w:p>
-    <w:p>
-      <w:pPr>
-        <w:rPr>
-          <w:b/>
-          <w:bCs/>
-          <w:sz w:val="22"/>
-          <w:szCs w:val="22"/>
-        </w:rPr>
-      </w:pPr>
-      <w:r>
-        <w:rPr>
-          <w:b/>
-          <w:bCs/>
-          <w:sz w:val="22"/>
-          <w:szCs w:val="22"/>
-        </w:rPr>
-        <w:t>Azhari :</w:t>
+        <w:t xml:space="preserve">Deux exilés en cavale, et déjà dans la merde. Vous êtes à </w:t>
+      </w:r>
+      <w:proofErr w:type="spellStart"/>
+      <w:r>
+        <w:rPr>
+          <w:b/>
+          <w:bCs/>
+          <w:sz w:val="22"/>
+          <w:szCs w:val="22"/>
+        </w:rPr>
+        <w:t>Zaun</w:t>
+      </w:r>
+      <w:proofErr w:type="spellEnd"/>
+      <w:r>
+        <w:rPr>
+          <w:b/>
+          <w:bCs/>
+          <w:sz w:val="22"/>
+          <w:szCs w:val="22"/>
+        </w:rPr>
+        <w:t>, les gars. Ici, on achète sa survie.</w:t>
+      </w:r>
+    </w:p>
+    <w:p>
+      <w:pPr>
+        <w:rPr>
+          <w:b/>
+          <w:bCs/>
+          <w:sz w:val="22"/>
+          <w:szCs w:val="22"/>
+        </w:rPr>
+      </w:pPr>
+      <w:proofErr w:type="spellStart"/>
+      <w:r>
+        <w:rPr>
+          <w:b/>
+          <w:bCs/>
+          <w:sz w:val="22"/>
+          <w:szCs w:val="22"/>
+        </w:rPr>
+        <w:t>Azhari</w:t>
+      </w:r>
+      <w:proofErr w:type="spellEnd"/>
+      <w:r>
+        <w:rPr>
+          <w:b/>
+          <w:bCs/>
+          <w:sz w:val="22"/>
+          <w:szCs w:val="22"/>
+        </w:rPr>
+        <w:t xml:space="preserve"> :</w:t>
       </w:r>
       <w:r>
         <w:rPr>
@@ -3452,14 +4820,25 @@
           <w:szCs w:val="22"/>
         </w:rPr>
       </w:pPr>
-      <w:r>
-        <w:rPr>
-          <w:b/>
-          <w:bCs/>
-          <w:sz w:val="22"/>
-          <w:szCs w:val="22"/>
-        </w:rPr>
-        <w:t>Sevika (sourire en coin) :</w:t>
+      <w:proofErr w:type="spellStart"/>
+      <w:r>
+        <w:rPr>
+          <w:b/>
+          <w:bCs/>
+          <w:sz w:val="22"/>
+          <w:szCs w:val="22"/>
+        </w:rPr>
+        <w:t>Sevika</w:t>
+      </w:r>
+      <w:proofErr w:type="spellEnd"/>
+      <w:r>
+        <w:rPr>
+          <w:b/>
+          <w:bCs/>
+          <w:sz w:val="22"/>
+          <w:szCs w:val="22"/>
+        </w:rPr>
+        <w:t xml:space="preserve"> (sourire en coin) :</w:t>
       </w:r>
       <w:r>
         <w:rPr>
@@ -3469,26 +4848,57 @@
           <w:szCs w:val="22"/>
         </w:rPr>
         <w:br/>
-        <w:t>Pas grand-chose. Juste une main sur un deal. Vous m’aidez avec un transport, et je vous file une route vers Piltover.</w:t>
-      </w:r>
-    </w:p>
-    <w:p>
-      <w:pPr>
-        <w:rPr>
-          <w:b/>
-          <w:bCs/>
-          <w:sz w:val="22"/>
-          <w:szCs w:val="22"/>
-        </w:rPr>
-      </w:pPr>
-      <w:r>
-        <w:rPr>
-          <w:b/>
-          <w:bCs/>
-          <w:sz w:val="22"/>
-          <w:szCs w:val="22"/>
-        </w:rPr>
-        <w:t>Lysandor :</w:t>
+        <w:t xml:space="preserve">Pas grand-chose. Juste une main sur un deal. Vous m’aidez avec un transport, et je vous file une route vers </w:t>
+      </w:r>
+      <w:proofErr w:type="spellStart"/>
+      <w:r>
+        <w:rPr>
+          <w:b/>
+          <w:bCs/>
+          <w:sz w:val="22"/>
+          <w:szCs w:val="22"/>
+        </w:rPr>
+        <w:t>Piltover</w:t>
+      </w:r>
+      <w:proofErr w:type="spellEnd"/>
+      <w:r>
+        <w:rPr>
+          <w:b/>
+          <w:bCs/>
+          <w:sz w:val="22"/>
+          <w:szCs w:val="22"/>
+        </w:rPr>
+        <w:t>.</w:t>
+      </w:r>
+    </w:p>
+    <w:p>
+      <w:pPr>
+        <w:rPr>
+          <w:b/>
+          <w:bCs/>
+          <w:sz w:val="22"/>
+          <w:szCs w:val="22"/>
+        </w:rPr>
+      </w:pPr>
+      <w:proofErr w:type="spellStart"/>
+      <w:r>
+        <w:rPr>
+          <w:b/>
+          <w:bCs/>
+          <w:sz w:val="22"/>
+          <w:szCs w:val="22"/>
+        </w:rPr>
+        <w:t>Lysandor</w:t>
+      </w:r>
+      <w:proofErr w:type="spellEnd"/>
+      <w:r>
+        <w:rPr>
+          <w:b/>
+          <w:bCs/>
+          <w:sz w:val="22"/>
+          <w:szCs w:val="22"/>
+        </w:rPr>
+        <w:t xml:space="preserve"> :</w:t>
       </w:r>
       <w:r>
         <w:rPr>
@@ -3510,6 +4920,7 @@
           <w:szCs w:val="22"/>
         </w:rPr>
       </w:pPr>
+      <w:proofErr w:type="spellStart"/>
       <w:r>
         <w:rPr>
           <w:b/>
@@ -3518,7 +4929,17 @@
           <w:szCs w:val="22"/>
         </w:rPr>
         <w:lastRenderedPageBreak/>
-        <w:t>Sevika (écrase son cigare) :</w:t>
+        <w:t>Sevika</w:t>
+      </w:r>
+      <w:proofErr w:type="spellEnd"/>
+      <w:r>
+        <w:rPr>
+          <w:b/>
+          <w:bCs/>
+          <w:sz w:val="22"/>
+          <w:szCs w:val="22"/>
+        </w:rPr>
+        <w:t xml:space="preserve"> (écrase son cigare) :</w:t>
       </w:r>
       <w:r>
         <w:rPr>

</xml_diff>

<commit_message>
Rewritting of chapter 3 & 4
</commit_message>
<xml_diff>
--- a/zdivers/Histoire & Personnages/HISTOIRE.docx
+++ b/zdivers/Histoire & Personnages/HISTOIRE.docx
@@ -1800,8 +1800,43 @@
           <w:sz w:val="22"/>
           <w:szCs w:val="22"/>
         </w:rPr>
-        <w:t>Darius</w:t>
-      </w:r>
+        <w:t>Darius :</w:t>
+      </w:r>
+      <w:r>
+        <w:rPr>
+          <w:rFonts w:asciiTheme="minorHAnsi" w:hAnsiTheme="minorHAnsi"/>
+          <w:b/>
+          <w:bCs/>
+          <w:sz w:val="22"/>
+          <w:szCs w:val="22"/>
+        </w:rPr>
+        <w:br/>
+      </w:r>
+      <w:r>
+        <w:rPr>
+          <w:rFonts w:asciiTheme="minorHAnsi" w:hAnsiTheme="minorHAnsi"/>
+          <w:b/>
+          <w:bCs/>
+          <w:color w:val="FF0000"/>
+          <w:sz w:val="22"/>
+          <w:szCs w:val="22"/>
+        </w:rPr>
+        <w:t>Ne traînez pas. Et si j’apprends que vous mentez…</w:t>
+      </w:r>
+    </w:p>
+    <w:p>
+      <w:pPr>
+        <w:pStyle w:val="NormalWeb"/>
+        <w:rPr>
+          <w:rFonts w:asciiTheme="minorHAnsi" w:hAnsiTheme="minorHAnsi"/>
+          <w:b/>
+          <w:bCs/>
+          <w:color w:val="FF0000"/>
+          <w:sz w:val="22"/>
+          <w:szCs w:val="22"/>
+        </w:rPr>
+      </w:pPr>
+      <w:proofErr w:type="spellStart"/>
       <w:r>
         <w:rPr>
           <w:rStyle w:val="lev"/>
@@ -1809,8 +1844,9 @@
           <w:sz w:val="22"/>
           <w:szCs w:val="22"/>
         </w:rPr>
-        <w:t> :</w:t>
-      </w:r>
+        <w:t>Lysandor</w:t>
+      </w:r>
+      <w:proofErr w:type="spellEnd"/>
       <w:r>
         <w:rPr>
           <w:rFonts w:asciiTheme="minorHAnsi" w:hAnsiTheme="minorHAnsi"/>
@@ -1819,63 +1855,29 @@
           <w:sz w:val="22"/>
           <w:szCs w:val="22"/>
         </w:rPr>
+        <w:t xml:space="preserve"> (salue avec discipline) :</w:t>
+      </w:r>
+      <w:r>
+        <w:rPr>
+          <w:rFonts w:asciiTheme="minorHAnsi" w:hAnsiTheme="minorHAnsi"/>
+          <w:b/>
+          <w:bCs/>
+          <w:sz w:val="22"/>
+          <w:szCs w:val="22"/>
+        </w:rPr>
         <w:br/>
       </w:r>
-      <w:r>
-        <w:rPr>
-          <w:rFonts w:asciiTheme="minorHAnsi" w:hAnsiTheme="minorHAnsi"/>
-          <w:b/>
-          <w:bCs/>
-          <w:color w:val="FF0000"/>
-          <w:sz w:val="22"/>
-          <w:szCs w:val="22"/>
-        </w:rPr>
-        <w:t>Ne traînez pas. Et si j’apprends que vous mentez…</w:t>
-      </w:r>
-    </w:p>
-    <w:p>
-      <w:pPr>
-        <w:pStyle w:val="NormalWeb"/>
-        <w:rPr>
-          <w:rFonts w:asciiTheme="minorHAnsi" w:hAnsiTheme="minorHAnsi"/>
-          <w:b/>
-          <w:bCs/>
-          <w:color w:val="FF0000"/>
-          <w:sz w:val="22"/>
-          <w:szCs w:val="22"/>
-        </w:rPr>
-      </w:pPr>
-      <w:proofErr w:type="spellStart"/>
       <w:r>
         <w:rPr>
           <w:rStyle w:val="lev"/>
           <w:rFonts w:asciiTheme="minorHAnsi" w:eastAsiaTheme="majorEastAsia" w:hAnsiTheme="minorHAnsi"/>
-          <w:sz w:val="22"/>
-          <w:szCs w:val="22"/>
-        </w:rPr>
-        <w:t>Lysandor</w:t>
-      </w:r>
-      <w:proofErr w:type="spellEnd"/>
-      <w:r>
-        <w:rPr>
-          <w:rFonts w:asciiTheme="minorHAnsi" w:hAnsiTheme="minorHAnsi"/>
-          <w:b/>
-          <w:bCs/>
-          <w:sz w:val="22"/>
-          <w:szCs w:val="22"/>
-        </w:rPr>
-        <w:t xml:space="preserve"> (salue avec discipline) :</w:t>
-      </w:r>
-      <w:r>
-        <w:rPr>
-          <w:rFonts w:asciiTheme="minorHAnsi" w:hAnsiTheme="minorHAnsi"/>
-          <w:b/>
-          <w:bCs/>
-          <w:sz w:val="22"/>
-          <w:szCs w:val="22"/>
-        </w:rPr>
-        <w:br/>
-      </w:r>
+          <w:color w:val="FF0000"/>
+          <w:sz w:val="22"/>
+          <w:szCs w:val="22"/>
+        </w:rPr>
+        <w:t xml:space="preserve">Gloire à </w:t>
+      </w:r>
+      <w:proofErr w:type="spellStart"/>
       <w:r>
         <w:rPr>
           <w:rStyle w:val="lev"/>
@@ -1884,9 +1886,9 @@
           <w:sz w:val="22"/>
           <w:szCs w:val="22"/>
         </w:rPr>
-        <w:t xml:space="preserve">Gloire à </w:t>
-      </w:r>
-      <w:proofErr w:type="spellStart"/>
+        <w:t>Noxus</w:t>
+      </w:r>
+      <w:proofErr w:type="spellEnd"/>
       <w:r>
         <w:rPr>
           <w:rStyle w:val="lev"/>
@@ -1895,135 +1897,150 @@
           <w:sz w:val="22"/>
           <w:szCs w:val="22"/>
         </w:rPr>
-        <w:t>Noxus</w:t>
-      </w:r>
-      <w:proofErr w:type="spellEnd"/>
-      <w:r>
+        <w:t>.</w:t>
+      </w:r>
+    </w:p>
+    <w:p>
+      <w:pPr>
+        <w:rPr>
+          <w:b/>
+          <w:bCs/>
+          <w:color w:val="196B24" w:themeColor="accent3"/>
+          <w:sz w:val="22"/>
+          <w:szCs w:val="22"/>
+        </w:rPr>
+      </w:pPr>
+      <w:r>
+        <w:rPr>
+          <w:b/>
+          <w:bCs/>
+          <w:color w:val="196B24" w:themeColor="accent3"/>
+          <w:sz w:val="22"/>
+          <w:szCs w:val="22"/>
+        </w:rPr>
+        <w:t xml:space="preserve">En donnant la bonne réponse </w:t>
+      </w:r>
+      <w:proofErr w:type="spellStart"/>
+      <w:r>
+        <w:rPr>
+          <w:b/>
+          <w:bCs/>
+          <w:color w:val="196B24" w:themeColor="accent3"/>
+          <w:sz w:val="22"/>
+          <w:szCs w:val="22"/>
+        </w:rPr>
+        <w:t>Azhari</w:t>
+      </w:r>
+      <w:proofErr w:type="spellEnd"/>
+      <w:r>
+        <w:rPr>
+          <w:b/>
+          <w:bCs/>
+          <w:color w:val="196B24" w:themeColor="accent3"/>
+          <w:sz w:val="22"/>
+          <w:szCs w:val="22"/>
+        </w:rPr>
+        <w:t xml:space="preserve"> est sûr de survivre à la traversée</w:t>
+      </w:r>
+    </w:p>
+    <w:p>
+      <w:pPr>
+        <w:rPr>
+          <w:b/>
+          <w:bCs/>
+          <w:color w:val="196B24" w:themeColor="accent3"/>
+          <w:sz w:val="22"/>
+          <w:szCs w:val="22"/>
+        </w:rPr>
+      </w:pPr>
+    </w:p>
+    <w:p>
+      <w:pPr>
         <w:rPr>
           <w:rStyle w:val="lev"/>
-          <w:rFonts w:asciiTheme="minorHAnsi" w:eastAsiaTheme="majorEastAsia" w:hAnsiTheme="minorHAnsi"/>
-          <w:color w:val="FF0000"/>
-          <w:sz w:val="22"/>
-          <w:szCs w:val="22"/>
-        </w:rPr>
-        <w:t>.</w:t>
-      </w:r>
-    </w:p>
-    <w:p>
-      <w:pPr>
-        <w:rPr>
-          <w:b/>
-          <w:bCs/>
-          <w:color w:val="196B24" w:themeColor="accent3"/>
-          <w:sz w:val="22"/>
-          <w:szCs w:val="22"/>
-        </w:rPr>
-      </w:pPr>
-      <w:r>
-        <w:rPr>
-          <w:b/>
-          <w:bCs/>
-          <w:color w:val="196B24" w:themeColor="accent3"/>
-          <w:sz w:val="22"/>
-          <w:szCs w:val="22"/>
-        </w:rPr>
-        <w:t xml:space="preserve">En donnant la bonne réponse </w:t>
-      </w:r>
-      <w:proofErr w:type="spellStart"/>
-      <w:r>
-        <w:rPr>
-          <w:b/>
-          <w:bCs/>
-          <w:color w:val="196B24" w:themeColor="accent3"/>
-          <w:sz w:val="22"/>
-          <w:szCs w:val="22"/>
-        </w:rPr>
-        <w:t>Azhari</w:t>
-      </w:r>
-      <w:proofErr w:type="spellEnd"/>
-      <w:r>
-        <w:rPr>
-          <w:b/>
-          <w:bCs/>
-          <w:color w:val="196B24" w:themeColor="accent3"/>
-          <w:sz w:val="22"/>
-          <w:szCs w:val="22"/>
-        </w:rPr>
-        <w:t xml:space="preserve"> est sûr de survivre à la traversée</w:t>
-      </w:r>
-    </w:p>
-    <w:p>
-      <w:pPr>
-        <w:rPr>
-          <w:b/>
-          <w:bCs/>
-          <w:color w:val="196B24" w:themeColor="accent3"/>
-          <w:sz w:val="22"/>
-          <w:szCs w:val="22"/>
-        </w:rPr>
-      </w:pPr>
-    </w:p>
-    <w:p>
-      <w:pPr>
+          <w:sz w:val="22"/>
+          <w:szCs w:val="22"/>
+        </w:rPr>
+      </w:pPr>
+      <w:r>
         <w:rPr>
           <w:rStyle w:val="lev"/>
           <w:sz w:val="22"/>
           <w:szCs w:val="22"/>
         </w:rPr>
-      </w:pPr>
+        <w:t xml:space="preserve">Sinon : réponse incorrecte (Ramus ou </w:t>
+      </w:r>
+      <w:proofErr w:type="spellStart"/>
       <w:r>
         <w:rPr>
           <w:rStyle w:val="lev"/>
           <w:sz w:val="22"/>
           <w:szCs w:val="22"/>
         </w:rPr>
-        <w:t xml:space="preserve">Sinon : réponse incorrecte (Ramus ou </w:t>
-      </w:r>
-      <w:proofErr w:type="spellStart"/>
+        <w:t>Ezreal</w:t>
+      </w:r>
+      <w:proofErr w:type="spellEnd"/>
       <w:r>
         <w:rPr>
           <w:rStyle w:val="lev"/>
           <w:sz w:val="22"/>
           <w:szCs w:val="22"/>
         </w:rPr>
+        <w:t>)</w:t>
+      </w:r>
+    </w:p>
+    <w:p>
+      <w:pPr>
+        <w:rPr>
+          <w:rStyle w:val="lev"/>
+          <w:sz w:val="22"/>
+          <w:szCs w:val="22"/>
+        </w:rPr>
+      </w:pPr>
+      <w:r>
+        <w:rPr>
+          <w:rStyle w:val="lev"/>
+          <w:sz w:val="22"/>
+          <w:szCs w:val="22"/>
+        </w:rPr>
+        <w:t xml:space="preserve">Si </w:t>
+      </w:r>
+      <w:proofErr w:type="spellStart"/>
+      <w:r>
+        <w:rPr>
+          <w:rStyle w:val="lev"/>
+          <w:sz w:val="22"/>
+          <w:szCs w:val="22"/>
+        </w:rPr>
         <w:t>Ezreal</w:t>
       </w:r>
       <w:proofErr w:type="spellEnd"/>
       <w:r>
         <w:rPr>
+          <w:b/>
+          <w:bCs/>
+          <w:sz w:val="22"/>
+          <w:szCs w:val="22"/>
+        </w:rPr>
+        <w:br/>
+      </w:r>
+      <w:r>
+        <w:rPr>
           <w:rStyle w:val="lev"/>
           <w:sz w:val="22"/>
           <w:szCs w:val="22"/>
         </w:rPr>
-        <w:t>)</w:t>
-      </w:r>
-    </w:p>
-    <w:p>
-      <w:pPr>
-        <w:rPr>
-          <w:rStyle w:val="lev"/>
-          <w:sz w:val="22"/>
-          <w:szCs w:val="22"/>
-        </w:rPr>
-      </w:pPr>
-      <w:r>
-        <w:rPr>
-          <w:rStyle w:val="lev"/>
-          <w:sz w:val="22"/>
-          <w:szCs w:val="22"/>
-        </w:rPr>
-        <w:t xml:space="preserve">Si </w:t>
-      </w:r>
-      <w:proofErr w:type="spellStart"/>
-      <w:r>
-        <w:rPr>
-          <w:rStyle w:val="lev"/>
-          <w:sz w:val="22"/>
-          <w:szCs w:val="22"/>
-        </w:rPr>
-        <w:t>Ezreal</w:t>
-      </w:r>
-      <w:proofErr w:type="spellEnd"/>
+        <w:t>Darius</w:t>
+      </w:r>
+      <w:r>
+        <w:rPr>
+          <w:b/>
+          <w:bCs/>
+          <w:sz w:val="22"/>
+          <w:szCs w:val="22"/>
+        </w:rPr>
+        <w:t xml:space="preserve"> :</w:t>
+      </w:r>
       <w:r>
         <w:rPr>
           <w:b/>
@@ -2035,49 +2052,13 @@
       </w:r>
       <w:r>
         <w:rPr>
-          <w:rStyle w:val="lev"/>
-          <w:sz w:val="22"/>
-          <w:szCs w:val="22"/>
-        </w:rPr>
-        <w:t>Darius</w:t>
-      </w:r>
-      <w:r>
-        <w:rPr>
-          <w:b/>
-          <w:bCs/>
-          <w:sz w:val="22"/>
-          <w:szCs w:val="22"/>
-        </w:rPr>
-        <w:t xml:space="preserve"> :</w:t>
-      </w:r>
-      <w:r>
-        <w:rPr>
-          <w:b/>
-          <w:bCs/>
-          <w:sz w:val="22"/>
-          <w:szCs w:val="22"/>
-        </w:rPr>
-        <w:br/>
-      </w:r>
-      <w:r>
-        <w:rPr>
-          <w:b/>
-          <w:bCs/>
-          <w:color w:val="FF0000"/>
-          <w:sz w:val="22"/>
-          <w:szCs w:val="22"/>
-        </w:rPr>
-        <w:t>Tu crois me faire avaler ça ?</w:t>
-      </w:r>
-      <w:r>
-        <w:rPr>
-          <w:b/>
-          <w:bCs/>
-          <w:color w:val="FF0000"/>
-          <w:sz w:val="22"/>
-          <w:szCs w:val="22"/>
-        </w:rPr>
-        <w:t xml:space="preserve"> </w:t>
+          <w:b/>
+          <w:bCs/>
+          <w:color w:val="FF0000"/>
+          <w:sz w:val="22"/>
+          <w:szCs w:val="22"/>
+        </w:rPr>
+        <w:t xml:space="preserve">Tu crois me faire avaler ça ? </w:t>
       </w:r>
       <w:proofErr w:type="spellStart"/>
       <w:r>
@@ -2600,16 +2581,7 @@
           <w:sz w:val="22"/>
           <w:szCs w:val="22"/>
         </w:rPr>
-        <w:t xml:space="preserve"> — comme si l’Empire refusait de lâcher prise.</w:t>
-      </w:r>
-      <w:r>
-        <w:rPr>
-          <w:i/>
-          <w:iCs/>
-          <w:sz w:val="22"/>
-          <w:szCs w:val="22"/>
-        </w:rPr>
-        <w:t xml:space="preserve"> </w:t>
+        <w:t xml:space="preserve"> — comme si l’Empire refusait de lâcher prise. </w:t>
       </w:r>
       <w:r>
         <w:rPr>
@@ -3808,7 +3780,7 @@
           <w:szCs w:val="22"/>
         </w:rPr>
         <w:pict w14:anchorId="19D85F7F">
-          <v:rect id="_x0000_i1027" style="width:0;height:1.5pt" o:hralign="center" o:hrstd="t" o:hr="t" fillcolor="#a0a0a0" stroked="f"/>
+          <v:rect id="_x0000_i1025" style="width:0;height:1.5pt" o:hralign="center" o:hrstd="t" o:hr="t" fillcolor="#a0a0a0" stroked="f"/>
         </w:pict>
       </w:r>
     </w:p>
@@ -3981,16 +3953,17 @@
           <w:szCs w:val="28"/>
         </w:rPr>
       </w:pPr>
-    </w:p>
-    <w:p>
-      <w:pPr>
+      <w:r>
         <w:rPr>
           <w:b/>
           <w:bCs/>
           <w:sz w:val="28"/>
           <w:szCs w:val="28"/>
         </w:rPr>
-      </w:pPr>
+        <w:lastRenderedPageBreak/>
+        <w:t xml:space="preserve">Chapitre 3 : </w:t>
+      </w:r>
+      <w:proofErr w:type="spellStart"/>
       <w:r>
         <w:rPr>
           <w:b/>
@@ -3998,9 +3971,9 @@
           <w:sz w:val="28"/>
           <w:szCs w:val="28"/>
         </w:rPr>
-        <w:t xml:space="preserve">Chapitre 3 : </w:t>
-      </w:r>
-      <w:proofErr w:type="spellStart"/>
+        <w:t>Zaun</w:t>
+      </w:r>
+      <w:proofErr w:type="spellEnd"/>
       <w:r>
         <w:rPr>
           <w:b/>
@@ -4008,9 +3981,9 @@
           <w:sz w:val="28"/>
           <w:szCs w:val="28"/>
         </w:rPr>
-        <w:t>Zaun</w:t>
-      </w:r>
-      <w:proofErr w:type="spellEnd"/>
+        <w:t xml:space="preserve">, L’Enfer sous </w:t>
+      </w:r>
+      <w:proofErr w:type="spellStart"/>
       <w:r>
         <w:rPr>
           <w:b/>
@@ -4018,35 +3991,1215 @@
           <w:sz w:val="28"/>
           <w:szCs w:val="28"/>
         </w:rPr>
-        <w:t xml:space="preserve">, L’Enfer sous </w:t>
-      </w:r>
-      <w:proofErr w:type="spellStart"/>
-      <w:r>
+        <w:t>Piltover</w:t>
+      </w:r>
+      <w:proofErr w:type="spellEnd"/>
+    </w:p>
+    <w:p>
+      <w:pPr>
+        <w:rPr>
+          <w:b/>
+          <w:bCs/>
+          <w:sz w:val="22"/>
+          <w:szCs w:val="22"/>
+        </w:rPr>
+      </w:pPr>
+      <w:r>
+        <w:rPr>
+          <w:rFonts w:ascii="Segoe UI Symbol" w:hAnsi="Segoe UI Symbol" w:cs="Segoe UI Symbol"/>
+          <w:b/>
+          <w:bCs/>
+          <w:sz w:val="22"/>
+          <w:szCs w:val="22"/>
+        </w:rPr>
+        <w:t>✹</w:t>
+      </w:r>
+      <w:r>
+        <w:rPr>
+          <w:b/>
+          <w:bCs/>
+          <w:sz w:val="22"/>
+          <w:szCs w:val="22"/>
+        </w:rPr>
+        <w:t xml:space="preserve"> Version 1 — </w:t>
+      </w:r>
+      <w:proofErr w:type="spellStart"/>
+      <w:r>
+        <w:rPr>
+          <w:b/>
+          <w:bCs/>
+          <w:color w:val="00B050"/>
+          <w:sz w:val="22"/>
+          <w:szCs w:val="22"/>
+        </w:rPr>
+        <w:t>Azhari</w:t>
+      </w:r>
+      <w:proofErr w:type="spellEnd"/>
+      <w:r>
+        <w:rPr>
+          <w:b/>
+          <w:bCs/>
+          <w:color w:val="00B050"/>
+          <w:sz w:val="22"/>
+          <w:szCs w:val="22"/>
+        </w:rPr>
+        <w:t xml:space="preserve"> est mort pendant la traversée</w:t>
+      </w:r>
+    </w:p>
+    <w:p>
+      <w:pPr>
+        <w:rPr>
+          <w:b/>
+          <w:bCs/>
+          <w:sz w:val="22"/>
+          <w:szCs w:val="22"/>
+        </w:rPr>
+      </w:pPr>
+      <w:r>
+        <w:rPr>
+          <w:b/>
+          <w:bCs/>
+          <w:i/>
+          <w:iCs/>
+          <w:sz w:val="22"/>
+          <w:szCs w:val="22"/>
+        </w:rPr>
+        <w:t>(</w:t>
+      </w:r>
+      <w:proofErr w:type="spellStart"/>
+      <w:r>
+        <w:rPr>
+          <w:b/>
+          <w:bCs/>
+          <w:i/>
+          <w:iCs/>
+          <w:sz w:val="22"/>
+          <w:szCs w:val="22"/>
+        </w:rPr>
+        <w:t>Azhari</w:t>
+      </w:r>
+      <w:proofErr w:type="spellEnd"/>
+      <w:r>
+        <w:rPr>
+          <w:b/>
+          <w:bCs/>
+          <w:i/>
+          <w:iCs/>
+          <w:sz w:val="22"/>
+          <w:szCs w:val="22"/>
+        </w:rPr>
+        <w:t xml:space="preserve"> a péri lors de l’attaque pirate, son corps perdu en mer, son nom déjà effacé des registres de l’Empire. </w:t>
+      </w:r>
+      <w:proofErr w:type="spellStart"/>
+      <w:r>
+        <w:rPr>
+          <w:b/>
+          <w:bCs/>
+          <w:i/>
+          <w:iCs/>
+          <w:sz w:val="22"/>
+          <w:szCs w:val="22"/>
+        </w:rPr>
+        <w:t>Lysandor</w:t>
+      </w:r>
+      <w:proofErr w:type="spellEnd"/>
+      <w:r>
+        <w:rPr>
+          <w:b/>
+          <w:bCs/>
+          <w:i/>
+          <w:iCs/>
+          <w:sz w:val="22"/>
+          <w:szCs w:val="22"/>
+        </w:rPr>
+        <w:t xml:space="preserve"> a survécu, seul, hanté par le souvenir de son ami. Le navire, brûlé et disloqué, l’a laissé dériver jusqu’aux docks clandestins de </w:t>
+      </w:r>
+      <w:proofErr w:type="spellStart"/>
+      <w:r>
+        <w:rPr>
+          <w:b/>
+          <w:bCs/>
+          <w:i/>
+          <w:iCs/>
+          <w:sz w:val="22"/>
+          <w:szCs w:val="22"/>
+        </w:rPr>
+        <w:t>Zaun</w:t>
+      </w:r>
+      <w:proofErr w:type="spellEnd"/>
+      <w:r>
+        <w:rPr>
+          <w:b/>
+          <w:bCs/>
+          <w:i/>
+          <w:iCs/>
+          <w:sz w:val="22"/>
+          <w:szCs w:val="22"/>
+        </w:rPr>
+        <w:t>.)</w:t>
+      </w:r>
+    </w:p>
+    <w:p>
+      <w:pPr>
+        <w:rPr>
+          <w:b/>
+          <w:bCs/>
+          <w:sz w:val="22"/>
+          <w:szCs w:val="22"/>
+        </w:rPr>
+      </w:pPr>
+      <w:r>
+        <w:rPr>
+          <w:b/>
+          <w:bCs/>
+          <w:i/>
+          <w:iCs/>
+          <w:sz w:val="22"/>
+          <w:szCs w:val="22"/>
+        </w:rPr>
+        <w:t>(</w:t>
+      </w:r>
+      <w:proofErr w:type="spellStart"/>
+      <w:r>
+        <w:rPr>
+          <w:b/>
+          <w:bCs/>
+          <w:i/>
+          <w:iCs/>
+          <w:sz w:val="22"/>
+          <w:szCs w:val="22"/>
+        </w:rPr>
+        <w:t>Zaun</w:t>
+      </w:r>
+      <w:proofErr w:type="spellEnd"/>
+      <w:r>
+        <w:rPr>
+          <w:b/>
+          <w:bCs/>
+          <w:i/>
+          <w:iCs/>
+          <w:sz w:val="22"/>
+          <w:szCs w:val="22"/>
+        </w:rPr>
+        <w:t xml:space="preserve">, ville basse. L’air y est lourd, les rues moites, chaque souffle un risque. </w:t>
+      </w:r>
+      <w:proofErr w:type="spellStart"/>
+      <w:r>
+        <w:rPr>
+          <w:b/>
+          <w:bCs/>
+          <w:i/>
+          <w:iCs/>
+          <w:sz w:val="22"/>
+          <w:szCs w:val="22"/>
+        </w:rPr>
+        <w:t>Lysandor</w:t>
+      </w:r>
+      <w:proofErr w:type="spellEnd"/>
+      <w:r>
+        <w:rPr>
+          <w:b/>
+          <w:bCs/>
+          <w:i/>
+          <w:iCs/>
+          <w:sz w:val="22"/>
+          <w:szCs w:val="22"/>
+        </w:rPr>
+        <w:t xml:space="preserve"> déambule dans la brume verte et les ruelles labyrinthiques, un manteau volé dissimulant son uniforme.)</w:t>
+      </w:r>
+    </w:p>
+    <w:p>
+      <w:pPr>
+        <w:rPr>
+          <w:b/>
+          <w:bCs/>
+          <w:color w:val="FF0000"/>
+          <w:sz w:val="22"/>
+          <w:szCs w:val="22"/>
+        </w:rPr>
+      </w:pPr>
+      <w:proofErr w:type="spellStart"/>
+      <w:r>
+        <w:rPr>
+          <w:b/>
+          <w:bCs/>
+          <w:sz w:val="22"/>
+          <w:szCs w:val="22"/>
+        </w:rPr>
+        <w:t>Lysandor</w:t>
+      </w:r>
+      <w:proofErr w:type="spellEnd"/>
+      <w:r>
+        <w:rPr>
+          <w:b/>
+          <w:bCs/>
+          <w:sz w:val="22"/>
+          <w:szCs w:val="22"/>
+        </w:rPr>
+        <w:t xml:space="preserve"> (intérieurement) :</w:t>
+      </w:r>
+      <w:r>
+        <w:rPr>
+          <w:b/>
+          <w:bCs/>
+          <w:sz w:val="22"/>
+          <w:szCs w:val="22"/>
+        </w:rPr>
+        <w:br/>
+      </w:r>
+      <w:proofErr w:type="spellStart"/>
+      <w:r>
+        <w:rPr>
+          <w:b/>
+          <w:bCs/>
+          <w:color w:val="FF0000"/>
+          <w:sz w:val="22"/>
+          <w:szCs w:val="22"/>
+        </w:rPr>
+        <w:t>Azhari</w:t>
+      </w:r>
+      <w:proofErr w:type="spellEnd"/>
+      <w:r>
+        <w:rPr>
+          <w:b/>
+          <w:bCs/>
+          <w:color w:val="FF0000"/>
+          <w:sz w:val="22"/>
+          <w:szCs w:val="22"/>
+        </w:rPr>
+        <w:t>… Tu disais qu’on forge notre propre destin. Moi, je me suis forgé un enfer.</w:t>
+      </w:r>
+    </w:p>
+    <w:p>
+      <w:pPr>
+        <w:rPr>
+          <w:b/>
+          <w:bCs/>
+          <w:sz w:val="22"/>
+          <w:szCs w:val="22"/>
+        </w:rPr>
+      </w:pPr>
+      <w:r>
+        <w:rPr>
+          <w:b/>
+          <w:bCs/>
+          <w:i/>
+          <w:iCs/>
+          <w:sz w:val="22"/>
+          <w:szCs w:val="22"/>
+        </w:rPr>
+        <w:t xml:space="preserve">(Il erre sans repère, jusqu’à ce qu’un garçon lui vole sa sacoche. En le poursuivant dans les tuyaux, </w:t>
+      </w:r>
+      <w:proofErr w:type="spellStart"/>
+      <w:r>
+        <w:rPr>
+          <w:b/>
+          <w:bCs/>
+          <w:i/>
+          <w:iCs/>
+          <w:sz w:val="22"/>
+          <w:szCs w:val="22"/>
+        </w:rPr>
+        <w:t>Lysandor</w:t>
+      </w:r>
+      <w:proofErr w:type="spellEnd"/>
+      <w:r>
+        <w:rPr>
+          <w:b/>
+          <w:bCs/>
+          <w:i/>
+          <w:iCs/>
+          <w:sz w:val="22"/>
+          <w:szCs w:val="22"/>
+        </w:rPr>
+        <w:t xml:space="preserve"> tombe sur une vieille femme, </w:t>
+      </w:r>
+      <w:proofErr w:type="spellStart"/>
+      <w:r>
+        <w:rPr>
+          <w:b/>
+          <w:bCs/>
+          <w:i/>
+          <w:iCs/>
+          <w:sz w:val="22"/>
+          <w:szCs w:val="22"/>
+        </w:rPr>
+        <w:t>Teeva</w:t>
+      </w:r>
+      <w:proofErr w:type="spellEnd"/>
+      <w:r>
+        <w:rPr>
+          <w:b/>
+          <w:bCs/>
+          <w:i/>
+          <w:iCs/>
+          <w:sz w:val="22"/>
+          <w:szCs w:val="22"/>
+        </w:rPr>
+        <w:t>, qui contrôle un réseau d’enfants orphelins et d’informateurs.)</w:t>
+      </w:r>
+    </w:p>
+    <w:p>
+      <w:pPr>
+        <w:rPr>
+          <w:b/>
+          <w:bCs/>
+          <w:color w:val="FF0000"/>
+          <w:sz w:val="22"/>
+          <w:szCs w:val="22"/>
+        </w:rPr>
+      </w:pPr>
+      <w:proofErr w:type="spellStart"/>
+      <w:r>
+        <w:rPr>
+          <w:b/>
+          <w:bCs/>
+          <w:sz w:val="22"/>
+          <w:szCs w:val="22"/>
+        </w:rPr>
+        <w:t>Teeva</w:t>
+      </w:r>
+      <w:proofErr w:type="spellEnd"/>
+      <w:r>
+        <w:rPr>
+          <w:b/>
+          <w:bCs/>
+          <w:sz w:val="22"/>
+          <w:szCs w:val="22"/>
+        </w:rPr>
+        <w:t xml:space="preserve"> (croassant) :</w:t>
+      </w:r>
+      <w:r>
+        <w:rPr>
+          <w:b/>
+          <w:bCs/>
+          <w:sz w:val="22"/>
+          <w:szCs w:val="22"/>
+        </w:rPr>
+        <w:br/>
+      </w:r>
+      <w:r>
+        <w:rPr>
+          <w:b/>
+          <w:bCs/>
+          <w:color w:val="FF0000"/>
+          <w:sz w:val="22"/>
+          <w:szCs w:val="22"/>
+        </w:rPr>
+        <w:t xml:space="preserve">T’as une tête de fuyard, mon garçon. Et tu veux monter là-haut ? (Elle montre le ciel jaune, où brillent les tours de </w:t>
+      </w:r>
+      <w:proofErr w:type="spellStart"/>
+      <w:r>
+        <w:rPr>
+          <w:b/>
+          <w:bCs/>
+          <w:color w:val="FF0000"/>
+          <w:sz w:val="22"/>
+          <w:szCs w:val="22"/>
+        </w:rPr>
+        <w:t>Piltover</w:t>
+      </w:r>
+      <w:proofErr w:type="spellEnd"/>
+      <w:r>
+        <w:rPr>
+          <w:b/>
+          <w:bCs/>
+          <w:color w:val="FF0000"/>
+          <w:sz w:val="22"/>
+          <w:szCs w:val="22"/>
+        </w:rPr>
+        <w:t>.)</w:t>
+      </w:r>
+      <w:r>
+        <w:rPr>
+          <w:b/>
+          <w:bCs/>
+          <w:color w:val="FF0000"/>
+          <w:sz w:val="22"/>
+          <w:szCs w:val="22"/>
+        </w:rPr>
+        <w:br/>
+        <w:t>Il te faudra un guide. Et un nom propre.</w:t>
+      </w:r>
+    </w:p>
+    <w:p>
+      <w:pPr>
+        <w:rPr>
+          <w:b/>
+          <w:bCs/>
+          <w:color w:val="FF0000"/>
+          <w:sz w:val="22"/>
+          <w:szCs w:val="22"/>
+        </w:rPr>
+      </w:pPr>
+      <w:proofErr w:type="spellStart"/>
+      <w:r>
+        <w:rPr>
+          <w:b/>
+          <w:bCs/>
+          <w:sz w:val="22"/>
+          <w:szCs w:val="22"/>
+        </w:rPr>
+        <w:t>Lysandor</w:t>
+      </w:r>
+      <w:proofErr w:type="spellEnd"/>
+      <w:r>
+        <w:rPr>
+          <w:b/>
+          <w:bCs/>
+          <w:sz w:val="22"/>
+          <w:szCs w:val="22"/>
+        </w:rPr>
+        <w:t xml:space="preserve"> :</w:t>
+      </w:r>
+      <w:r>
+        <w:rPr>
+          <w:b/>
+          <w:bCs/>
+          <w:sz w:val="22"/>
+          <w:szCs w:val="22"/>
+        </w:rPr>
+        <w:br/>
+      </w:r>
+      <w:r>
+        <w:rPr>
+          <w:b/>
+          <w:bCs/>
+          <w:color w:val="FF0000"/>
+          <w:sz w:val="22"/>
+          <w:szCs w:val="22"/>
+        </w:rPr>
+        <w:t>Je paierai. En services ou en secrets.</w:t>
+      </w:r>
+    </w:p>
+    <w:p>
+      <w:pPr>
+        <w:rPr>
+          <w:b/>
+          <w:bCs/>
+          <w:color w:val="FF0000"/>
+          <w:sz w:val="22"/>
+          <w:szCs w:val="22"/>
+        </w:rPr>
+      </w:pPr>
+      <w:proofErr w:type="spellStart"/>
+      <w:r>
+        <w:rPr>
+          <w:b/>
+          <w:bCs/>
+          <w:sz w:val="22"/>
+          <w:szCs w:val="22"/>
+        </w:rPr>
+        <w:t>Teeva</w:t>
+      </w:r>
+      <w:proofErr w:type="spellEnd"/>
+      <w:r>
+        <w:rPr>
+          <w:b/>
+          <w:bCs/>
+          <w:sz w:val="22"/>
+          <w:szCs w:val="22"/>
+        </w:rPr>
+        <w:t xml:space="preserve"> (sourit) :</w:t>
+      </w:r>
+      <w:r>
+        <w:rPr>
+          <w:b/>
+          <w:bCs/>
+          <w:sz w:val="22"/>
+          <w:szCs w:val="22"/>
+        </w:rPr>
+        <w:br/>
+      </w:r>
+      <w:r>
+        <w:rPr>
+          <w:b/>
+          <w:bCs/>
+          <w:color w:val="FF0000"/>
+          <w:sz w:val="22"/>
+          <w:szCs w:val="22"/>
+        </w:rPr>
+        <w:t>Alors suis-moi. Et oublie qui tu étais.</w:t>
+      </w:r>
+    </w:p>
+    <w:p>
+      <w:pPr>
         <w:rPr>
           <w:b/>
           <w:bCs/>
           <w:sz w:val="28"/>
           <w:szCs w:val="28"/>
         </w:rPr>
+      </w:pPr>
+    </w:p>
+    <w:p>
+      <w:pPr>
+        <w:rPr>
+          <w:b/>
+          <w:bCs/>
+          <w:color w:val="00B050"/>
+          <w:sz w:val="22"/>
+          <w:szCs w:val="22"/>
+        </w:rPr>
+      </w:pPr>
+      <w:r>
+        <w:rPr>
+          <w:rFonts w:ascii="Segoe UI Symbol" w:hAnsi="Segoe UI Symbol" w:cs="Segoe UI Symbol"/>
+          <w:b/>
+          <w:bCs/>
+          <w:sz w:val="22"/>
+          <w:szCs w:val="22"/>
+        </w:rPr>
+        <w:t>✹</w:t>
+      </w:r>
+      <w:r>
+        <w:rPr>
+          <w:b/>
+          <w:bCs/>
+          <w:sz w:val="22"/>
+          <w:szCs w:val="22"/>
+        </w:rPr>
+        <w:t xml:space="preserve"> Version 2 </w:t>
+      </w:r>
+      <w:r>
+        <w:rPr>
+          <w:b/>
+          <w:bCs/>
+          <w:color w:val="00B050"/>
+          <w:sz w:val="22"/>
+          <w:szCs w:val="22"/>
+        </w:rPr>
+        <w:t xml:space="preserve">— </w:t>
+      </w:r>
+      <w:proofErr w:type="spellStart"/>
+      <w:r>
+        <w:rPr>
+          <w:b/>
+          <w:bCs/>
+          <w:color w:val="00B050"/>
+          <w:sz w:val="22"/>
+          <w:szCs w:val="22"/>
+        </w:rPr>
+        <w:t>Azhari</w:t>
+      </w:r>
+      <w:proofErr w:type="spellEnd"/>
+      <w:r>
+        <w:rPr>
+          <w:b/>
+          <w:bCs/>
+          <w:color w:val="00B050"/>
+          <w:sz w:val="22"/>
+          <w:szCs w:val="22"/>
+        </w:rPr>
+        <w:t xml:space="preserve"> est vivant</w:t>
+      </w:r>
+    </w:p>
+    <w:p>
+      <w:pPr>
+        <w:rPr>
+          <w:b/>
+          <w:bCs/>
+          <w:sz w:val="22"/>
+          <w:szCs w:val="22"/>
+        </w:rPr>
+      </w:pPr>
+      <w:r>
+        <w:rPr>
+          <w:b/>
+          <w:bCs/>
+          <w:i/>
+          <w:iCs/>
+          <w:sz w:val="22"/>
+          <w:szCs w:val="22"/>
+        </w:rPr>
+        <w:t xml:space="preserve">(Après avoir soudoyé le contrebandier, </w:t>
+      </w:r>
+      <w:proofErr w:type="spellStart"/>
+      <w:r>
+        <w:rPr>
+          <w:b/>
+          <w:bCs/>
+          <w:i/>
+          <w:iCs/>
+          <w:sz w:val="22"/>
+          <w:szCs w:val="22"/>
+        </w:rPr>
+        <w:t>Azhari</w:t>
+      </w:r>
+      <w:proofErr w:type="spellEnd"/>
+      <w:r>
+        <w:rPr>
+          <w:b/>
+          <w:bCs/>
+          <w:i/>
+          <w:iCs/>
+          <w:sz w:val="22"/>
+          <w:szCs w:val="22"/>
+        </w:rPr>
+        <w:t xml:space="preserve"> et </w:t>
+      </w:r>
+      <w:proofErr w:type="spellStart"/>
+      <w:r>
+        <w:rPr>
+          <w:b/>
+          <w:bCs/>
+          <w:i/>
+          <w:iCs/>
+          <w:sz w:val="22"/>
+          <w:szCs w:val="22"/>
+        </w:rPr>
+        <w:t>Lysandor</w:t>
+      </w:r>
+      <w:proofErr w:type="spellEnd"/>
+      <w:r>
+        <w:rPr>
+          <w:b/>
+          <w:bCs/>
+          <w:i/>
+          <w:iCs/>
+          <w:sz w:val="22"/>
+          <w:szCs w:val="22"/>
+        </w:rPr>
+        <w:t xml:space="preserve"> parviennent jusqu’à </w:t>
+      </w:r>
+      <w:proofErr w:type="spellStart"/>
+      <w:r>
+        <w:rPr>
+          <w:b/>
+          <w:bCs/>
+          <w:i/>
+          <w:iCs/>
+          <w:sz w:val="22"/>
+          <w:szCs w:val="22"/>
+        </w:rPr>
+        <w:t>Rokrund</w:t>
+      </w:r>
+      <w:proofErr w:type="spellEnd"/>
+      <w:r>
+        <w:rPr>
+          <w:b/>
+          <w:bCs/>
+          <w:i/>
+          <w:iCs/>
+          <w:sz w:val="22"/>
+          <w:szCs w:val="22"/>
+        </w:rPr>
+        <w:t xml:space="preserve">. Là, ils embarquent sur un navire rouillé à destination de </w:t>
+      </w:r>
+      <w:proofErr w:type="spellStart"/>
+      <w:r>
+        <w:rPr>
+          <w:b/>
+          <w:bCs/>
+          <w:i/>
+          <w:iCs/>
+          <w:sz w:val="22"/>
+          <w:szCs w:val="22"/>
+        </w:rPr>
+        <w:t>Zaun</w:t>
+      </w:r>
+      <w:proofErr w:type="spellEnd"/>
+      <w:r>
+        <w:rPr>
+          <w:b/>
+          <w:bCs/>
+          <w:i/>
+          <w:iCs/>
+          <w:sz w:val="22"/>
+          <w:szCs w:val="22"/>
+        </w:rPr>
+        <w:t xml:space="preserve">. La traversée est difficile, mais ils survivent. Quand ils débarquent enfin dans la baie inférieure de </w:t>
+      </w:r>
+      <w:proofErr w:type="spellStart"/>
+      <w:r>
+        <w:rPr>
+          <w:b/>
+          <w:bCs/>
+          <w:i/>
+          <w:iCs/>
+          <w:sz w:val="22"/>
+          <w:szCs w:val="22"/>
+        </w:rPr>
+        <w:t>Zaun</w:t>
+      </w:r>
+      <w:proofErr w:type="spellEnd"/>
+      <w:r>
+        <w:rPr>
+          <w:b/>
+          <w:bCs/>
+          <w:i/>
+          <w:iCs/>
+          <w:sz w:val="22"/>
+          <w:szCs w:val="22"/>
+        </w:rPr>
+        <w:t>, c’est comme plonger dans un cauchemar éveillé.)</w:t>
+      </w:r>
+    </w:p>
+    <w:p>
+      <w:pPr>
+        <w:rPr>
+          <w:b/>
+          <w:bCs/>
+          <w:sz w:val="22"/>
+          <w:szCs w:val="22"/>
+        </w:rPr>
+      </w:pPr>
+      <w:r>
+        <w:rPr>
+          <w:b/>
+          <w:bCs/>
+          <w:i/>
+          <w:iCs/>
+          <w:sz w:val="22"/>
+          <w:szCs w:val="22"/>
+        </w:rPr>
+        <w:t>(Des cheminées crachent des fumées noires, les murs suintent d’huile et de rouille. Les rues s’entrelacent comme des veines d’un cœur malade. Le duo garde la tête baissée — ici, tout se vend. Même les visages.)</w:t>
+      </w:r>
+    </w:p>
+    <w:p>
+      <w:pPr>
+        <w:rPr>
+          <w:b/>
+          <w:bCs/>
+          <w:color w:val="FF0000"/>
+          <w:sz w:val="22"/>
+          <w:szCs w:val="22"/>
+        </w:rPr>
+      </w:pPr>
+      <w:proofErr w:type="spellStart"/>
+      <w:r>
+        <w:rPr>
+          <w:b/>
+          <w:bCs/>
+          <w:sz w:val="22"/>
+          <w:szCs w:val="22"/>
+        </w:rPr>
+        <w:t>Azhari</w:t>
+      </w:r>
+      <w:proofErr w:type="spellEnd"/>
+      <w:r>
+        <w:rPr>
+          <w:b/>
+          <w:bCs/>
+          <w:sz w:val="22"/>
+          <w:szCs w:val="22"/>
+        </w:rPr>
+        <w:t xml:space="preserve"> (regardant autour, en silence) :</w:t>
+      </w:r>
+      <w:r>
+        <w:rPr>
+          <w:b/>
+          <w:bCs/>
+          <w:sz w:val="22"/>
+          <w:szCs w:val="22"/>
+        </w:rPr>
+        <w:br/>
+      </w:r>
+      <w:r>
+        <w:rPr>
+          <w:b/>
+          <w:bCs/>
+          <w:color w:val="FF0000"/>
+          <w:sz w:val="22"/>
+          <w:szCs w:val="22"/>
+        </w:rPr>
+        <w:t>Ce n’est pas une ville. C’est une fièvre.</w:t>
+      </w:r>
+    </w:p>
+    <w:p>
+      <w:pPr>
+        <w:rPr>
+          <w:b/>
+          <w:bCs/>
+          <w:color w:val="FF0000"/>
+          <w:sz w:val="22"/>
+          <w:szCs w:val="22"/>
+        </w:rPr>
+      </w:pPr>
+      <w:proofErr w:type="spellStart"/>
+      <w:r>
+        <w:rPr>
+          <w:b/>
+          <w:bCs/>
+          <w:sz w:val="22"/>
+          <w:szCs w:val="22"/>
+        </w:rPr>
+        <w:t>Lysandor</w:t>
+      </w:r>
+      <w:proofErr w:type="spellEnd"/>
+      <w:r>
+        <w:rPr>
+          <w:b/>
+          <w:bCs/>
+          <w:sz w:val="22"/>
+          <w:szCs w:val="22"/>
+        </w:rPr>
+        <w:t xml:space="preserve"> :</w:t>
+      </w:r>
+      <w:r>
+        <w:rPr>
+          <w:b/>
+          <w:bCs/>
+          <w:sz w:val="22"/>
+          <w:szCs w:val="22"/>
+        </w:rPr>
+        <w:br/>
+      </w:r>
+      <w:r>
+        <w:rPr>
+          <w:b/>
+          <w:bCs/>
+          <w:color w:val="FF0000"/>
+          <w:sz w:val="22"/>
+          <w:szCs w:val="22"/>
+        </w:rPr>
+        <w:t xml:space="preserve">Mais c’est la seule route vers </w:t>
+      </w:r>
+      <w:proofErr w:type="spellStart"/>
+      <w:r>
+        <w:rPr>
+          <w:b/>
+          <w:bCs/>
+          <w:color w:val="FF0000"/>
+          <w:sz w:val="22"/>
+          <w:szCs w:val="22"/>
+        </w:rPr>
         <w:t>Piltover</w:t>
       </w:r>
       <w:proofErr w:type="spellEnd"/>
-    </w:p>
-    <w:p>
-      <w:pPr>
-        <w:rPr>
-          <w:b/>
-          <w:bCs/>
-          <w:sz w:val="22"/>
-          <w:szCs w:val="22"/>
-        </w:rPr>
-      </w:pPr>
-    </w:p>
-    <w:p>
-      <w:pPr>
-        <w:rPr>
-          <w:b/>
-          <w:bCs/>
+      <w:r>
+        <w:rPr>
+          <w:b/>
+          <w:bCs/>
+          <w:color w:val="FF0000"/>
+          <w:sz w:val="22"/>
+          <w:szCs w:val="22"/>
+        </w:rPr>
+        <w:t>. Et on aura besoin d’un guide. On est des étrangers ici… et ça se voit.</w:t>
+      </w:r>
+    </w:p>
+    <w:p>
+      <w:pPr>
+        <w:rPr>
+          <w:b/>
+          <w:bCs/>
+          <w:sz w:val="22"/>
+          <w:szCs w:val="22"/>
+        </w:rPr>
+      </w:pPr>
+      <w:r>
+        <w:rPr>
+          <w:b/>
+          <w:bCs/>
+          <w:i/>
+          <w:iCs/>
+          <w:sz w:val="22"/>
+          <w:szCs w:val="22"/>
+        </w:rPr>
+        <w:lastRenderedPageBreak/>
+        <w:t xml:space="preserve">(Ils sont abordés par une jeune femme aux cheveux décolorés, les bras couverts de tatouages </w:t>
+      </w:r>
+      <w:proofErr w:type="spellStart"/>
+      <w:r>
+        <w:rPr>
+          <w:b/>
+          <w:bCs/>
+          <w:i/>
+          <w:iCs/>
+          <w:sz w:val="22"/>
+          <w:szCs w:val="22"/>
+        </w:rPr>
+        <w:t>hextech</w:t>
+      </w:r>
+      <w:proofErr w:type="spellEnd"/>
+      <w:r>
+        <w:rPr>
+          <w:b/>
+          <w:bCs/>
+          <w:i/>
+          <w:iCs/>
+          <w:sz w:val="22"/>
+          <w:szCs w:val="22"/>
+        </w:rPr>
+        <w:t>. Elle se nomme Nika, et son regard pétille d’ironie.)</w:t>
+      </w:r>
+    </w:p>
+    <w:p>
+      <w:pPr>
+        <w:rPr>
+          <w:b/>
+          <w:bCs/>
+          <w:color w:val="FF0000"/>
+          <w:sz w:val="22"/>
+          <w:szCs w:val="22"/>
+        </w:rPr>
+      </w:pPr>
+      <w:r>
+        <w:rPr>
+          <w:b/>
+          <w:bCs/>
+          <w:sz w:val="22"/>
+          <w:szCs w:val="22"/>
+        </w:rPr>
+        <w:t>Nika :</w:t>
+      </w:r>
+      <w:r>
+        <w:rPr>
+          <w:b/>
+          <w:bCs/>
+          <w:sz w:val="22"/>
+          <w:szCs w:val="22"/>
+        </w:rPr>
+        <w:br/>
+      </w:r>
+      <w:r>
+        <w:rPr>
+          <w:b/>
+          <w:bCs/>
+          <w:color w:val="FF0000"/>
+          <w:sz w:val="22"/>
+          <w:szCs w:val="22"/>
+        </w:rPr>
+        <w:t xml:space="preserve">Deux types paumés, qui évitent les regards et marchent droit dans le territoire de </w:t>
+      </w:r>
+      <w:proofErr w:type="spellStart"/>
+      <w:r>
+        <w:rPr>
+          <w:b/>
+          <w:bCs/>
+          <w:color w:val="FF0000"/>
+          <w:sz w:val="22"/>
+          <w:szCs w:val="22"/>
+        </w:rPr>
+        <w:t>Silco</w:t>
+      </w:r>
+      <w:proofErr w:type="spellEnd"/>
+      <w:r>
+        <w:rPr>
+          <w:b/>
+          <w:bCs/>
+          <w:color w:val="FF0000"/>
+          <w:sz w:val="22"/>
+          <w:szCs w:val="22"/>
+        </w:rPr>
+        <w:t xml:space="preserve"> ? Soit vous êtes suicidaires, soit vous êtes très, très intéressants.</w:t>
+      </w:r>
+    </w:p>
+    <w:p>
+      <w:pPr>
+        <w:rPr>
+          <w:b/>
+          <w:bCs/>
+          <w:color w:val="FF0000"/>
+          <w:sz w:val="22"/>
+          <w:szCs w:val="22"/>
+        </w:rPr>
+      </w:pPr>
+      <w:proofErr w:type="spellStart"/>
+      <w:r>
+        <w:rPr>
+          <w:b/>
+          <w:bCs/>
+          <w:sz w:val="22"/>
+          <w:szCs w:val="22"/>
+        </w:rPr>
+        <w:t>Azhari</w:t>
+      </w:r>
+      <w:proofErr w:type="spellEnd"/>
+      <w:r>
+        <w:rPr>
+          <w:b/>
+          <w:bCs/>
+          <w:sz w:val="22"/>
+          <w:szCs w:val="22"/>
+        </w:rPr>
+        <w:t xml:space="preserve"> :</w:t>
+      </w:r>
+      <w:r>
+        <w:rPr>
+          <w:b/>
+          <w:bCs/>
+          <w:sz w:val="22"/>
+          <w:szCs w:val="22"/>
+        </w:rPr>
+        <w:br/>
+      </w:r>
+      <w:r>
+        <w:rPr>
+          <w:b/>
+          <w:bCs/>
+          <w:color w:val="FF0000"/>
+          <w:sz w:val="22"/>
+          <w:szCs w:val="22"/>
+        </w:rPr>
+        <w:t>On veut monter. Vers la ville haute</w:t>
+      </w:r>
+      <w:r>
+        <w:rPr>
+          <w:b/>
+          <w:bCs/>
+          <w:color w:val="FF0000"/>
+          <w:sz w:val="22"/>
+          <w:szCs w:val="22"/>
+        </w:rPr>
+        <w:t>.</w:t>
+      </w:r>
+    </w:p>
+    <w:p>
+      <w:pPr>
+        <w:rPr>
+          <w:b/>
+          <w:bCs/>
+          <w:color w:val="FF0000"/>
+          <w:sz w:val="22"/>
+          <w:szCs w:val="22"/>
+        </w:rPr>
+      </w:pPr>
+      <w:r>
+        <w:rPr>
+          <w:b/>
+          <w:bCs/>
+          <w:sz w:val="22"/>
+          <w:szCs w:val="22"/>
+        </w:rPr>
+        <w:t>Nika (hausse un sourcil) :</w:t>
+      </w:r>
+      <w:r>
+        <w:rPr>
+          <w:b/>
+          <w:bCs/>
+          <w:sz w:val="22"/>
+          <w:szCs w:val="22"/>
+        </w:rPr>
+        <w:br/>
+      </w:r>
+      <w:r>
+        <w:rPr>
+          <w:b/>
+          <w:bCs/>
+          <w:color w:val="FF0000"/>
+          <w:sz w:val="22"/>
+          <w:szCs w:val="22"/>
+        </w:rPr>
+        <w:t xml:space="preserve">Personne ne monte à </w:t>
+      </w:r>
+      <w:proofErr w:type="spellStart"/>
+      <w:r>
+        <w:rPr>
+          <w:b/>
+          <w:bCs/>
+          <w:color w:val="FF0000"/>
+          <w:sz w:val="22"/>
+          <w:szCs w:val="22"/>
+        </w:rPr>
+        <w:t>Piltover</w:t>
+      </w:r>
+      <w:proofErr w:type="spellEnd"/>
+      <w:r>
+        <w:rPr>
+          <w:b/>
+          <w:bCs/>
+          <w:color w:val="FF0000"/>
+          <w:sz w:val="22"/>
+          <w:szCs w:val="22"/>
+        </w:rPr>
+        <w:t xml:space="preserve"> sans payer un tribut… en métal, en informations… ou en loyauté. Mais j’ai mes raccourcis. Et mes dettes. Si vous m’aidez, je vous guide.</w:t>
+      </w:r>
+    </w:p>
+    <w:p>
+      <w:pPr>
+        <w:rPr>
+          <w:b/>
+          <w:bCs/>
+          <w:color w:val="000000" w:themeColor="text1"/>
+          <w:sz w:val="22"/>
+          <w:szCs w:val="22"/>
+        </w:rPr>
+      </w:pPr>
+      <w:proofErr w:type="spellStart"/>
+      <w:r>
+        <w:rPr>
+          <w:b/>
+          <w:bCs/>
+          <w:color w:val="000000" w:themeColor="text1"/>
+          <w:sz w:val="22"/>
+          <w:szCs w:val="22"/>
+        </w:rPr>
+        <w:t>Lysandor</w:t>
+      </w:r>
+      <w:proofErr w:type="spellEnd"/>
+      <w:r>
+        <w:rPr>
+          <w:b/>
+          <w:bCs/>
+          <w:color w:val="000000" w:themeColor="text1"/>
+          <w:sz w:val="22"/>
+          <w:szCs w:val="22"/>
+        </w:rPr>
+        <w:t> :</w:t>
+      </w:r>
+    </w:p>
+    <w:p>
+      <w:pPr>
+        <w:rPr>
+          <w:b/>
+          <w:bCs/>
+          <w:color w:val="FF0000"/>
+          <w:sz w:val="22"/>
+          <w:szCs w:val="22"/>
+        </w:rPr>
+      </w:pPr>
+      <w:r>
+        <w:rPr>
+          <w:b/>
+          <w:bCs/>
+          <w:color w:val="FF0000"/>
+          <w:sz w:val="22"/>
+          <w:szCs w:val="22"/>
+        </w:rPr>
+        <w:t>On a de quoi payer !</w:t>
+      </w:r>
+    </w:p>
+    <w:p>
+      <w:pPr>
+        <w:rPr>
+          <w:b/>
+          <w:bCs/>
+          <w:color w:val="FF0000"/>
+          <w:sz w:val="22"/>
+          <w:szCs w:val="22"/>
+        </w:rPr>
+      </w:pPr>
+    </w:p>
+    <w:p>
+      <w:pPr>
+        <w:rPr>
+          <w:b/>
+          <w:bCs/>
+          <w:i/>
+          <w:iCs/>
+          <w:sz w:val="22"/>
+          <w:szCs w:val="22"/>
+        </w:rPr>
+      </w:pPr>
+      <w:r>
+        <w:rPr>
+          <w:b/>
+          <w:bCs/>
+          <w:i/>
+          <w:iCs/>
+          <w:sz w:val="22"/>
+          <w:szCs w:val="22"/>
+        </w:rPr>
+        <w:t>Option1 :</w:t>
+      </w:r>
+    </w:p>
+    <w:p>
+      <w:pPr>
+        <w:rPr>
+          <w:b/>
+          <w:bCs/>
+          <w:color w:val="00B050"/>
           <w:sz w:val="28"/>
           <w:szCs w:val="28"/>
         </w:rPr>
@@ -4055,30 +5208,2501 @@
         <w:rPr>
           <w:b/>
           <w:bCs/>
+          <w:color w:val="00B050"/>
+          <w:sz w:val="22"/>
+          <w:szCs w:val="22"/>
+        </w:rPr>
+        <w:t xml:space="preserve">Donner les dernières ressources de A&amp;L mais les condamnés à arriver à </w:t>
+      </w:r>
+      <w:proofErr w:type="spellStart"/>
+      <w:r>
+        <w:rPr>
+          <w:b/>
+          <w:bCs/>
+          <w:color w:val="00B050"/>
+          <w:sz w:val="22"/>
+          <w:szCs w:val="22"/>
+        </w:rPr>
+        <w:t>Piltover</w:t>
+      </w:r>
+      <w:proofErr w:type="spellEnd"/>
+      <w:r>
+        <w:rPr>
+          <w:b/>
+          <w:bCs/>
+          <w:color w:val="00B050"/>
+          <w:sz w:val="22"/>
+          <w:szCs w:val="22"/>
+        </w:rPr>
+        <w:t xml:space="preserve"> sans rien  </w:t>
+      </w:r>
+    </w:p>
+    <w:p>
+      <w:pPr>
+        <w:rPr>
+          <w:b/>
+          <w:bCs/>
+          <w:sz w:val="22"/>
+          <w:szCs w:val="22"/>
+        </w:rPr>
+      </w:pPr>
+      <w:proofErr w:type="spellStart"/>
+      <w:r>
+        <w:rPr>
+          <w:b/>
+          <w:bCs/>
+          <w:sz w:val="22"/>
+          <w:szCs w:val="22"/>
+        </w:rPr>
+        <w:t>Azhari</w:t>
+      </w:r>
+      <w:proofErr w:type="spellEnd"/>
+      <w:r>
+        <w:rPr>
+          <w:b/>
+          <w:bCs/>
+          <w:sz w:val="22"/>
+          <w:szCs w:val="22"/>
+        </w:rPr>
+        <w:t xml:space="preserve"> (voix sourde) :</w:t>
+      </w:r>
+      <w:r>
+        <w:rPr>
+          <w:b/>
+          <w:bCs/>
+          <w:sz w:val="22"/>
+          <w:szCs w:val="22"/>
+        </w:rPr>
+        <w:br/>
+      </w:r>
+      <w:r>
+        <w:rPr>
+          <w:b/>
+          <w:bCs/>
+          <w:color w:val="FF0000"/>
+          <w:sz w:val="22"/>
+          <w:szCs w:val="22"/>
+        </w:rPr>
+        <w:t>C’est tout ce qu’il nous reste. Tu prends ça, et tu nous montes.</w:t>
+      </w:r>
+    </w:p>
+    <w:p>
+      <w:pPr>
+        <w:rPr>
+          <w:b/>
+          <w:bCs/>
+          <w:color w:val="FF0000"/>
+          <w:sz w:val="22"/>
+          <w:szCs w:val="22"/>
+        </w:rPr>
+      </w:pPr>
+      <w:r>
+        <w:rPr>
+          <w:b/>
+          <w:bCs/>
+          <w:sz w:val="22"/>
+          <w:szCs w:val="22"/>
+        </w:rPr>
+        <w:t>Nika (le regard s’adoucit légèrement, puis redevient dur) :</w:t>
+      </w:r>
+      <w:r>
+        <w:rPr>
+          <w:b/>
+          <w:bCs/>
+          <w:sz w:val="22"/>
+          <w:szCs w:val="22"/>
+        </w:rPr>
+        <w:br/>
+      </w:r>
+      <w:r>
+        <w:rPr>
+          <w:b/>
+          <w:bCs/>
+          <w:color w:val="FF0000"/>
+          <w:sz w:val="22"/>
+          <w:szCs w:val="22"/>
+        </w:rPr>
+        <w:t>Marché conclu. Mais là-haut, vous n’aurez rien. Pas de toit. Pas d’amis. Juste les murs dorés d’une ville qui n’a pas besoin de vous.</w:t>
+      </w:r>
+    </w:p>
+    <w:p>
+      <w:pPr>
+        <w:rPr>
+          <w:b/>
+          <w:bCs/>
+          <w:color w:val="FF0000"/>
+          <w:sz w:val="22"/>
+          <w:szCs w:val="22"/>
+        </w:rPr>
+      </w:pPr>
+      <w:proofErr w:type="spellStart"/>
+      <w:r>
+        <w:rPr>
+          <w:b/>
+          <w:bCs/>
+          <w:sz w:val="22"/>
+          <w:szCs w:val="22"/>
+        </w:rPr>
+        <w:t>Lysandor</w:t>
+      </w:r>
+      <w:proofErr w:type="spellEnd"/>
+      <w:r>
+        <w:rPr>
+          <w:b/>
+          <w:bCs/>
+          <w:sz w:val="22"/>
+          <w:szCs w:val="22"/>
+        </w:rPr>
+        <w:t xml:space="preserve"> (résolu) :</w:t>
+      </w:r>
+      <w:r>
+        <w:rPr>
+          <w:b/>
+          <w:bCs/>
+          <w:sz w:val="22"/>
+          <w:szCs w:val="22"/>
+        </w:rPr>
+        <w:br/>
+      </w:r>
+      <w:r>
+        <w:rPr>
+          <w:b/>
+          <w:bCs/>
+          <w:color w:val="FF0000"/>
+          <w:sz w:val="22"/>
+          <w:szCs w:val="22"/>
+        </w:rPr>
+        <w:t xml:space="preserve">On s’est arrachés à </w:t>
+      </w:r>
+      <w:proofErr w:type="spellStart"/>
+      <w:r>
+        <w:rPr>
+          <w:b/>
+          <w:bCs/>
+          <w:color w:val="FF0000"/>
+          <w:sz w:val="22"/>
+          <w:szCs w:val="22"/>
+        </w:rPr>
+        <w:t>Noxus</w:t>
+      </w:r>
+      <w:proofErr w:type="spellEnd"/>
+      <w:r>
+        <w:rPr>
+          <w:b/>
+          <w:bCs/>
+          <w:color w:val="FF0000"/>
+          <w:sz w:val="22"/>
+          <w:szCs w:val="22"/>
+        </w:rPr>
+        <w:t xml:space="preserve">. On peut survivre à </w:t>
+      </w:r>
+      <w:proofErr w:type="spellStart"/>
+      <w:r>
+        <w:rPr>
+          <w:b/>
+          <w:bCs/>
+          <w:color w:val="FF0000"/>
+          <w:sz w:val="22"/>
+          <w:szCs w:val="22"/>
+        </w:rPr>
+        <w:t>Piltover</w:t>
+      </w:r>
+      <w:proofErr w:type="spellEnd"/>
+      <w:r>
+        <w:rPr>
+          <w:b/>
+          <w:bCs/>
+          <w:color w:val="FF0000"/>
+          <w:sz w:val="22"/>
+          <w:szCs w:val="22"/>
+        </w:rPr>
+        <w:t>.</w:t>
+      </w:r>
+    </w:p>
+    <w:p>
+      <w:pPr>
+        <w:rPr>
+          <w:b/>
+          <w:bCs/>
+          <w:sz w:val="22"/>
+          <w:szCs w:val="22"/>
+        </w:rPr>
+      </w:pPr>
+      <w:r>
+        <w:rPr>
+          <w:b/>
+          <w:bCs/>
+          <w:sz w:val="22"/>
+          <w:szCs w:val="22"/>
+        </w:rPr>
+        <w:t xml:space="preserve">(La nuit suivante, Nika les mène à travers les conduits d’évacuation, les niveaux secrets, jusqu’à un ascenseur de maintenance oublié. Une minute plus tard, ils émergent dans les niveaux inférieurs de </w:t>
+      </w:r>
+      <w:proofErr w:type="spellStart"/>
+      <w:r>
+        <w:rPr>
+          <w:b/>
+          <w:bCs/>
+          <w:sz w:val="22"/>
+          <w:szCs w:val="22"/>
+        </w:rPr>
+        <w:t>Piltover</w:t>
+      </w:r>
+      <w:proofErr w:type="spellEnd"/>
+      <w:r>
+        <w:rPr>
+          <w:b/>
+          <w:bCs/>
+          <w:sz w:val="22"/>
+          <w:szCs w:val="22"/>
+        </w:rPr>
+        <w:t>. Sales. Épuisés. Sans un sou. Mais libres.)</w:t>
+      </w:r>
+    </w:p>
+    <w:p>
+      <w:pPr>
+        <w:rPr>
+          <w:b/>
+          <w:bCs/>
+          <w:sz w:val="22"/>
+          <w:szCs w:val="22"/>
+        </w:rPr>
+      </w:pPr>
+      <w:r>
+        <w:rPr>
+          <w:rFonts w:ascii="Segoe UI Symbol" w:hAnsi="Segoe UI Symbol" w:cs="Segoe UI Symbol"/>
+          <w:b/>
+          <w:bCs/>
+          <w:sz w:val="22"/>
+          <w:szCs w:val="22"/>
+        </w:rPr>
+        <w:t>🗘</w:t>
+      </w:r>
+      <w:r>
+        <w:rPr>
+          <w:b/>
+          <w:bCs/>
+          <w:sz w:val="22"/>
+          <w:szCs w:val="22"/>
+        </w:rPr>
+        <w:t xml:space="preserve"> Conséquence </w:t>
+      </w:r>
+      <w:r>
+        <w:rPr>
+          <w:b/>
+          <w:bCs/>
+          <w:color w:val="00B050"/>
+          <w:sz w:val="22"/>
+          <w:szCs w:val="22"/>
+        </w:rPr>
+        <w:t xml:space="preserve">: Dans le Chapitre 4, ils devront mendier des faveurs, vivre en clandestins et frapper aux portes de mécènes pour espérer exister à </w:t>
+      </w:r>
+      <w:proofErr w:type="spellStart"/>
+      <w:r>
+        <w:rPr>
+          <w:b/>
+          <w:bCs/>
+          <w:color w:val="00B050"/>
+          <w:sz w:val="22"/>
+          <w:szCs w:val="22"/>
+        </w:rPr>
+        <w:t>Piltover</w:t>
+      </w:r>
+      <w:proofErr w:type="spellEnd"/>
+      <w:r>
+        <w:rPr>
+          <w:b/>
+          <w:bCs/>
+          <w:color w:val="00B050"/>
+          <w:sz w:val="22"/>
+          <w:szCs w:val="22"/>
+        </w:rPr>
+        <w:t>.</w:t>
+      </w:r>
+    </w:p>
+    <w:p>
+      <w:pPr>
+        <w:rPr>
+          <w:b/>
+          <w:bCs/>
+          <w:i/>
+          <w:iCs/>
+          <w:sz w:val="22"/>
+          <w:szCs w:val="22"/>
+        </w:rPr>
+      </w:pPr>
+    </w:p>
+    <w:p>
+      <w:pPr>
+        <w:rPr>
+          <w:b/>
+          <w:bCs/>
+          <w:i/>
+          <w:iCs/>
+          <w:sz w:val="22"/>
+          <w:szCs w:val="22"/>
+        </w:rPr>
+      </w:pPr>
+      <w:r>
+        <w:rPr>
+          <w:b/>
+          <w:bCs/>
+          <w:i/>
+          <w:iCs/>
+          <w:sz w:val="22"/>
+          <w:szCs w:val="22"/>
+        </w:rPr>
+        <w:t>Option 2 :</w:t>
+      </w:r>
+    </w:p>
+    <w:p>
+      <w:pPr>
+        <w:rPr>
+          <w:b/>
+          <w:bCs/>
+          <w:color w:val="00B050"/>
+          <w:sz w:val="22"/>
+          <w:szCs w:val="22"/>
+        </w:rPr>
+      </w:pPr>
+      <w:r>
+        <w:rPr>
+          <w:b/>
+          <w:bCs/>
+          <w:color w:val="00B050"/>
+          <w:sz w:val="22"/>
+          <w:szCs w:val="22"/>
+        </w:rPr>
+        <w:t>Refuser de tout donner et proposer un échange équitable</w:t>
+      </w:r>
+    </w:p>
+    <w:p>
+      <w:pPr>
+        <w:rPr>
+          <w:b/>
+          <w:bCs/>
+          <w:color w:val="FF0000"/>
+          <w:sz w:val="22"/>
+          <w:szCs w:val="22"/>
+        </w:rPr>
+      </w:pPr>
+      <w:proofErr w:type="spellStart"/>
+      <w:r>
+        <w:rPr>
+          <w:b/>
+          <w:bCs/>
+          <w:color w:val="000000" w:themeColor="text1"/>
+          <w:sz w:val="22"/>
+          <w:szCs w:val="22"/>
+        </w:rPr>
+        <w:t>Lysandor</w:t>
+      </w:r>
+      <w:proofErr w:type="spellEnd"/>
+      <w:r>
+        <w:rPr>
+          <w:b/>
+          <w:bCs/>
+          <w:color w:val="000000" w:themeColor="text1"/>
+          <w:sz w:val="22"/>
+          <w:szCs w:val="22"/>
+        </w:rPr>
+        <w:t xml:space="preserve"> :</w:t>
+      </w:r>
+      <w:r>
+        <w:rPr>
+          <w:b/>
+          <w:bCs/>
+          <w:color w:val="000000" w:themeColor="text1"/>
+          <w:sz w:val="22"/>
+          <w:szCs w:val="22"/>
+        </w:rPr>
+        <w:br/>
+      </w:r>
+      <w:r>
+        <w:rPr>
+          <w:b/>
+          <w:bCs/>
+          <w:color w:val="FF0000"/>
+          <w:sz w:val="22"/>
+          <w:szCs w:val="22"/>
+        </w:rPr>
+        <w:t>Tu veux tout. Mais tu nous connais à peine. Tu dis avoir des dettes. Fais-nous monter… et on t’aide à les régler.</w:t>
+      </w:r>
+    </w:p>
+    <w:p>
+      <w:pPr>
+        <w:rPr>
+          <w:b/>
+          <w:bCs/>
+          <w:color w:val="FF0000"/>
+          <w:sz w:val="22"/>
+          <w:szCs w:val="22"/>
+        </w:rPr>
+      </w:pPr>
+      <w:r>
+        <w:rPr>
+          <w:b/>
+          <w:bCs/>
+          <w:color w:val="000000" w:themeColor="text1"/>
+          <w:sz w:val="22"/>
+          <w:szCs w:val="22"/>
+        </w:rPr>
+        <w:t>Nika (fronce les sourcils) :</w:t>
+      </w:r>
+      <w:r>
+        <w:rPr>
+          <w:b/>
+          <w:bCs/>
+          <w:color w:val="000000" w:themeColor="text1"/>
+          <w:sz w:val="22"/>
+          <w:szCs w:val="22"/>
+        </w:rPr>
+        <w:br/>
+      </w:r>
+      <w:r>
+        <w:rPr>
+          <w:b/>
+          <w:bCs/>
+          <w:color w:val="FF0000"/>
+          <w:sz w:val="22"/>
+          <w:szCs w:val="22"/>
+        </w:rPr>
+        <w:t>Une alliance alors ? Vous prenez part à mes ennuis ?</w:t>
+      </w:r>
+    </w:p>
+    <w:p>
+      <w:pPr>
+        <w:rPr>
+          <w:b/>
+          <w:bCs/>
+          <w:color w:val="FF0000"/>
+          <w:sz w:val="22"/>
+          <w:szCs w:val="22"/>
+        </w:rPr>
+      </w:pPr>
+      <w:proofErr w:type="spellStart"/>
+      <w:r>
+        <w:rPr>
+          <w:b/>
+          <w:bCs/>
+          <w:color w:val="000000" w:themeColor="text1"/>
+          <w:sz w:val="22"/>
+          <w:szCs w:val="22"/>
+        </w:rPr>
+        <w:lastRenderedPageBreak/>
+        <w:t>Azhari</w:t>
+      </w:r>
+      <w:proofErr w:type="spellEnd"/>
+      <w:r>
+        <w:rPr>
+          <w:b/>
+          <w:bCs/>
+          <w:color w:val="000000" w:themeColor="text1"/>
+          <w:sz w:val="22"/>
+          <w:szCs w:val="22"/>
+        </w:rPr>
+        <w:t xml:space="preserve"> :</w:t>
+      </w:r>
+      <w:r>
+        <w:rPr>
+          <w:b/>
+          <w:bCs/>
+          <w:color w:val="000000" w:themeColor="text1"/>
+          <w:sz w:val="22"/>
+          <w:szCs w:val="22"/>
+        </w:rPr>
+        <w:br/>
+      </w:r>
+      <w:r>
+        <w:rPr>
+          <w:b/>
+          <w:bCs/>
+          <w:color w:val="FF0000"/>
+          <w:sz w:val="22"/>
+          <w:szCs w:val="22"/>
+        </w:rPr>
+        <w:t>Un échange. Pas une soumission. Tu nous aides à monter. On t’aide à survivre.</w:t>
+      </w:r>
+    </w:p>
+    <w:p>
+      <w:pPr>
+        <w:rPr>
+          <w:b/>
+          <w:bCs/>
+          <w:color w:val="000000" w:themeColor="text1"/>
+          <w:sz w:val="22"/>
+          <w:szCs w:val="22"/>
+        </w:rPr>
+      </w:pPr>
+      <w:r>
+        <w:rPr>
+          <w:b/>
+          <w:bCs/>
+          <w:i/>
+          <w:iCs/>
+          <w:color w:val="000000" w:themeColor="text1"/>
+          <w:sz w:val="22"/>
+          <w:szCs w:val="22"/>
+        </w:rPr>
+        <w:t>(</w:t>
+      </w:r>
+      <w:r>
+        <w:rPr>
+          <w:b/>
+          <w:bCs/>
+          <w:i/>
+          <w:iCs/>
+          <w:color w:val="000000" w:themeColor="text1"/>
+          <w:sz w:val="22"/>
+          <w:szCs w:val="22"/>
+        </w:rPr>
+        <w:t>Nika</w:t>
+      </w:r>
+      <w:r>
+        <w:rPr>
+          <w:b/>
+          <w:bCs/>
+          <w:i/>
+          <w:iCs/>
+          <w:color w:val="000000" w:themeColor="text1"/>
+          <w:sz w:val="22"/>
+          <w:szCs w:val="22"/>
+        </w:rPr>
+        <w:t xml:space="preserve"> hésite… puis acquiesce. En échange de leur aide pour faire passer des médicaments volés à un groupe de réfugiés </w:t>
+      </w:r>
+      <w:proofErr w:type="spellStart"/>
+      <w:r>
+        <w:rPr>
+          <w:b/>
+          <w:bCs/>
+          <w:i/>
+          <w:iCs/>
+          <w:color w:val="000000" w:themeColor="text1"/>
+          <w:sz w:val="22"/>
+          <w:szCs w:val="22"/>
+        </w:rPr>
+        <w:t>zauniens</w:t>
+      </w:r>
+      <w:proofErr w:type="spellEnd"/>
+      <w:r>
+        <w:rPr>
+          <w:b/>
+          <w:bCs/>
+          <w:i/>
+          <w:iCs/>
+          <w:color w:val="000000" w:themeColor="text1"/>
+          <w:sz w:val="22"/>
+          <w:szCs w:val="22"/>
+        </w:rPr>
+        <w:t xml:space="preserve"> persécutés par un gang local, elle les fait monter. Le risque est grand. Mais ils conservent leur or et leur réseau.)</w:t>
+      </w:r>
+    </w:p>
+    <w:p>
+      <w:pPr>
+        <w:rPr>
+          <w:b/>
+          <w:bCs/>
+          <w:color w:val="00B050"/>
+          <w:sz w:val="22"/>
+          <w:szCs w:val="22"/>
+        </w:rPr>
+      </w:pPr>
+      <w:r>
+        <w:rPr>
+          <w:rFonts w:ascii="Segoe UI Symbol" w:hAnsi="Segoe UI Symbol" w:cs="Segoe UI Symbol"/>
+          <w:b/>
+          <w:bCs/>
+          <w:color w:val="000000" w:themeColor="text1"/>
+          <w:sz w:val="22"/>
+          <w:szCs w:val="22"/>
+        </w:rPr>
+        <w:t>🗘</w:t>
+      </w:r>
+      <w:r>
+        <w:rPr>
+          <w:b/>
+          <w:bCs/>
+          <w:color w:val="000000" w:themeColor="text1"/>
+          <w:sz w:val="22"/>
+          <w:szCs w:val="22"/>
+        </w:rPr>
+        <w:t xml:space="preserve"> </w:t>
+      </w:r>
+      <w:r>
+        <w:rPr>
+          <w:b/>
+          <w:bCs/>
+          <w:i/>
+          <w:iCs/>
+          <w:color w:val="000000" w:themeColor="text1"/>
+          <w:sz w:val="22"/>
+          <w:szCs w:val="22"/>
+        </w:rPr>
+        <w:t xml:space="preserve">Conséquence </w:t>
+      </w:r>
+      <w:r>
+        <w:rPr>
+          <w:b/>
+          <w:bCs/>
+          <w:i/>
+          <w:iCs/>
+          <w:color w:val="00B050"/>
+          <w:sz w:val="22"/>
+          <w:szCs w:val="22"/>
+        </w:rPr>
+        <w:t xml:space="preserve">: Dans le Chapitre 4, </w:t>
+      </w:r>
+      <w:proofErr w:type="spellStart"/>
+      <w:r>
+        <w:rPr>
+          <w:b/>
+          <w:bCs/>
+          <w:i/>
+          <w:iCs/>
+          <w:color w:val="00B050"/>
+          <w:sz w:val="22"/>
+          <w:szCs w:val="22"/>
+        </w:rPr>
+        <w:t>Azhari</w:t>
+      </w:r>
+      <w:proofErr w:type="spellEnd"/>
+      <w:r>
+        <w:rPr>
+          <w:b/>
+          <w:bCs/>
+          <w:i/>
+          <w:iCs/>
+          <w:color w:val="00B050"/>
+          <w:sz w:val="22"/>
+          <w:szCs w:val="22"/>
+        </w:rPr>
+        <w:t xml:space="preserve"> et </w:t>
+      </w:r>
+      <w:proofErr w:type="spellStart"/>
+      <w:r>
+        <w:rPr>
+          <w:b/>
+          <w:bCs/>
+          <w:i/>
+          <w:iCs/>
+          <w:color w:val="00B050"/>
+          <w:sz w:val="22"/>
+          <w:szCs w:val="22"/>
+        </w:rPr>
+        <w:t>Lysandor</w:t>
+      </w:r>
+      <w:proofErr w:type="spellEnd"/>
+      <w:r>
+        <w:rPr>
+          <w:b/>
+          <w:bCs/>
+          <w:i/>
+          <w:iCs/>
+          <w:color w:val="00B050"/>
+          <w:sz w:val="22"/>
+          <w:szCs w:val="22"/>
+        </w:rPr>
+        <w:t xml:space="preserve"> accèdent à </w:t>
+      </w:r>
+      <w:proofErr w:type="spellStart"/>
+      <w:r>
+        <w:rPr>
+          <w:b/>
+          <w:bCs/>
+          <w:i/>
+          <w:iCs/>
+          <w:color w:val="00B050"/>
+          <w:sz w:val="22"/>
+          <w:szCs w:val="22"/>
+        </w:rPr>
+        <w:t>Piltover</w:t>
+      </w:r>
+      <w:proofErr w:type="spellEnd"/>
+      <w:r>
+        <w:rPr>
+          <w:b/>
+          <w:bCs/>
+          <w:i/>
+          <w:iCs/>
+          <w:color w:val="00B050"/>
+          <w:sz w:val="22"/>
+          <w:szCs w:val="22"/>
+        </w:rPr>
+        <w:t xml:space="preserve"> avec un peu d’or, des contacts chez les réfugiés et la reconnaissance de Nika. Ils peuvent choisir leur voie avec plus de souplesse.</w:t>
+      </w:r>
+    </w:p>
+    <w:p>
+      <w:pPr>
+        <w:rPr>
+          <w:b/>
+          <w:bCs/>
+          <w:color w:val="00B050"/>
+          <w:sz w:val="22"/>
+          <w:szCs w:val="22"/>
+        </w:rPr>
+      </w:pPr>
+    </w:p>
+    <w:p>
+      <w:pPr>
+        <w:rPr>
+          <w:b/>
+          <w:bCs/>
           <w:sz w:val="28"/>
           <w:szCs w:val="28"/>
         </w:rPr>
-        <w:t xml:space="preserve">Chapitre 4 : </w:t>
-      </w:r>
-      <w:proofErr w:type="spellStart"/>
-      <w:r>
+      </w:pPr>
+    </w:p>
+    <w:p>
+      <w:pPr>
         <w:rPr>
           <w:b/>
           <w:bCs/>
           <w:sz w:val="28"/>
           <w:szCs w:val="28"/>
         </w:rPr>
-        <w:t>Piltover</w:t>
-      </w:r>
-      <w:proofErr w:type="spellEnd"/>
-      <w:r>
+      </w:pPr>
+    </w:p>
+    <w:p>
+      <w:pPr>
         <w:rPr>
           <w:b/>
           <w:bCs/>
           <w:sz w:val="28"/>
           <w:szCs w:val="28"/>
         </w:rPr>
+      </w:pPr>
+    </w:p>
+    <w:p>
+      <w:pPr>
+        <w:rPr>
+          <w:b/>
+          <w:bCs/>
+          <w:sz w:val="28"/>
+          <w:szCs w:val="28"/>
+        </w:rPr>
+      </w:pPr>
+    </w:p>
+    <w:p>
+      <w:pPr>
+        <w:rPr>
+          <w:b/>
+          <w:bCs/>
+          <w:sz w:val="28"/>
+          <w:szCs w:val="28"/>
+        </w:rPr>
+      </w:pPr>
+    </w:p>
+    <w:p>
+      <w:pPr>
+        <w:rPr>
+          <w:b/>
+          <w:bCs/>
+          <w:sz w:val="28"/>
+          <w:szCs w:val="28"/>
+        </w:rPr>
+      </w:pPr>
+    </w:p>
+    <w:p>
+      <w:pPr>
+        <w:rPr>
+          <w:b/>
+          <w:bCs/>
+          <w:sz w:val="28"/>
+          <w:szCs w:val="28"/>
+        </w:rPr>
+      </w:pPr>
+    </w:p>
+    <w:p>
+      <w:pPr>
+        <w:rPr>
+          <w:b/>
+          <w:bCs/>
+          <w:sz w:val="28"/>
+          <w:szCs w:val="28"/>
+        </w:rPr>
+      </w:pPr>
+    </w:p>
+    <w:p>
+      <w:pPr>
+        <w:rPr>
+          <w:b/>
+          <w:bCs/>
+          <w:sz w:val="28"/>
+          <w:szCs w:val="28"/>
+        </w:rPr>
+      </w:pPr>
+    </w:p>
+    <w:p>
+      <w:pPr>
+        <w:rPr>
+          <w:b/>
+          <w:bCs/>
+          <w:sz w:val="28"/>
+          <w:szCs w:val="28"/>
+        </w:rPr>
+      </w:pPr>
+    </w:p>
+    <w:p>
+      <w:pPr>
+        <w:rPr>
+          <w:b/>
+          <w:bCs/>
+          <w:sz w:val="28"/>
+          <w:szCs w:val="28"/>
+        </w:rPr>
+      </w:pPr>
+    </w:p>
+    <w:p>
+      <w:pPr>
+        <w:rPr>
+          <w:b/>
+          <w:bCs/>
+          <w:sz w:val="28"/>
+          <w:szCs w:val="28"/>
+        </w:rPr>
+      </w:pPr>
+    </w:p>
+    <w:p>
+      <w:pPr>
+        <w:rPr>
+          <w:b/>
+          <w:bCs/>
+          <w:sz w:val="28"/>
+          <w:szCs w:val="28"/>
+        </w:rPr>
+      </w:pPr>
+    </w:p>
+    <w:p>
+      <w:pPr>
+        <w:rPr>
+          <w:b/>
+          <w:bCs/>
+          <w:sz w:val="28"/>
+          <w:szCs w:val="28"/>
+        </w:rPr>
+      </w:pPr>
+    </w:p>
+    <w:p>
+      <w:pPr>
+        <w:rPr>
+          <w:b/>
+          <w:bCs/>
+          <w:sz w:val="28"/>
+          <w:szCs w:val="28"/>
+        </w:rPr>
+      </w:pPr>
+    </w:p>
+    <w:p>
+      <w:pPr>
+        <w:rPr>
+          <w:b/>
+          <w:bCs/>
+          <w:sz w:val="28"/>
+          <w:szCs w:val="28"/>
+        </w:rPr>
+      </w:pPr>
+    </w:p>
+    <w:p>
+      <w:pPr>
+        <w:rPr>
+          <w:b/>
+          <w:bCs/>
+          <w:sz w:val="28"/>
+          <w:szCs w:val="28"/>
+        </w:rPr>
+      </w:pPr>
+    </w:p>
+    <w:p>
+      <w:pPr>
+        <w:rPr>
+          <w:b/>
+          <w:bCs/>
+          <w:sz w:val="28"/>
+          <w:szCs w:val="28"/>
+        </w:rPr>
+      </w:pPr>
+    </w:p>
+    <w:p>
+      <w:pPr>
+        <w:rPr>
+          <w:b/>
+          <w:bCs/>
+          <w:sz w:val="22"/>
+          <w:szCs w:val="22"/>
+        </w:rPr>
+      </w:pPr>
+    </w:p>
+    <w:p>
+      <w:pPr>
+        <w:rPr>
+          <w:b/>
+          <w:bCs/>
+          <w:sz w:val="28"/>
+          <w:szCs w:val="28"/>
+        </w:rPr>
+      </w:pPr>
+      <w:r>
+        <w:rPr>
+          <w:b/>
+          <w:bCs/>
+          <w:sz w:val="28"/>
+          <w:szCs w:val="28"/>
+        </w:rPr>
+        <w:lastRenderedPageBreak/>
+        <w:t>Conclusion</w:t>
+      </w:r>
+      <w:r>
+        <w:rPr>
+          <w:b/>
+          <w:bCs/>
+          <w:sz w:val="28"/>
+          <w:szCs w:val="28"/>
+        </w:rPr>
+        <w:t xml:space="preserve"> : </w:t>
+      </w:r>
+      <w:proofErr w:type="spellStart"/>
+      <w:r>
+        <w:rPr>
+          <w:b/>
+          <w:bCs/>
+          <w:sz w:val="28"/>
+          <w:szCs w:val="28"/>
+        </w:rPr>
+        <w:t>Piltover</w:t>
+      </w:r>
+      <w:proofErr w:type="spellEnd"/>
+      <w:r>
+        <w:rPr>
+          <w:b/>
+          <w:bCs/>
+          <w:sz w:val="28"/>
+          <w:szCs w:val="28"/>
+        </w:rPr>
         <w:t>, la Lumière tant Espérée ?</w:t>
+      </w:r>
+    </w:p>
+    <w:p>
+      <w:pPr>
+        <w:rPr>
+          <w:b/>
+          <w:bCs/>
+          <w:sz w:val="28"/>
+          <w:szCs w:val="28"/>
+        </w:rPr>
+      </w:pPr>
+    </w:p>
+    <w:p>
+      <w:pPr>
+        <w:rPr>
+          <w:b/>
+          <w:bCs/>
+          <w:sz w:val="22"/>
+          <w:szCs w:val="22"/>
+        </w:rPr>
+      </w:pPr>
+      <w:r>
+        <w:rPr>
+          <w:rFonts w:ascii="Segoe UI Symbol" w:hAnsi="Segoe UI Symbol" w:cs="Segoe UI Symbol"/>
+          <w:b/>
+          <w:bCs/>
+          <w:sz w:val="22"/>
+          <w:szCs w:val="22"/>
+        </w:rPr>
+        <w:t>✹</w:t>
+      </w:r>
+      <w:r>
+        <w:rPr>
+          <w:b/>
+          <w:bCs/>
+          <w:sz w:val="22"/>
+          <w:szCs w:val="22"/>
+        </w:rPr>
+        <w:t xml:space="preserve"> Version 1 — </w:t>
+      </w:r>
+      <w:proofErr w:type="spellStart"/>
+      <w:r>
+        <w:rPr>
+          <w:b/>
+          <w:bCs/>
+          <w:color w:val="00B050"/>
+          <w:sz w:val="22"/>
+          <w:szCs w:val="22"/>
+        </w:rPr>
+        <w:t>Azhari</w:t>
+      </w:r>
+      <w:proofErr w:type="spellEnd"/>
+      <w:r>
+        <w:rPr>
+          <w:b/>
+          <w:bCs/>
+          <w:color w:val="00B050"/>
+          <w:sz w:val="22"/>
+          <w:szCs w:val="22"/>
+        </w:rPr>
+        <w:t xml:space="preserve"> est mort pendant la traversée</w:t>
+      </w:r>
+    </w:p>
+    <w:p>
+      <w:pPr>
+        <w:rPr>
+          <w:b/>
+          <w:bCs/>
+          <w:i/>
+          <w:iCs/>
+          <w:sz w:val="22"/>
+          <w:szCs w:val="22"/>
+        </w:rPr>
+      </w:pPr>
+      <w:r>
+        <w:rPr>
+          <w:b/>
+          <w:bCs/>
+          <w:i/>
+          <w:iCs/>
+          <w:sz w:val="22"/>
+          <w:szCs w:val="22"/>
+        </w:rPr>
+        <w:t>Six mois ont passé.</w:t>
+      </w:r>
+      <w:r>
+        <w:rPr>
+          <w:b/>
+          <w:bCs/>
+          <w:i/>
+          <w:iCs/>
+          <w:sz w:val="22"/>
+          <w:szCs w:val="22"/>
+        </w:rPr>
+        <w:br/>
+      </w:r>
+      <w:proofErr w:type="spellStart"/>
+      <w:r>
+        <w:rPr>
+          <w:b/>
+          <w:bCs/>
+          <w:i/>
+          <w:iCs/>
+          <w:sz w:val="22"/>
+          <w:szCs w:val="22"/>
+        </w:rPr>
+        <w:t>Zaun</w:t>
+      </w:r>
+      <w:proofErr w:type="spellEnd"/>
+      <w:r>
+        <w:rPr>
+          <w:b/>
+          <w:bCs/>
+          <w:i/>
+          <w:iCs/>
+          <w:sz w:val="22"/>
+          <w:szCs w:val="22"/>
+        </w:rPr>
+        <w:t xml:space="preserve"> a dévoré le soldat. </w:t>
+      </w:r>
+      <w:proofErr w:type="spellStart"/>
+      <w:r>
+        <w:rPr>
+          <w:b/>
+          <w:bCs/>
+          <w:i/>
+          <w:iCs/>
+          <w:sz w:val="22"/>
+          <w:szCs w:val="22"/>
+        </w:rPr>
+        <w:t>Lysandor</w:t>
+      </w:r>
+      <w:proofErr w:type="spellEnd"/>
+      <w:r>
+        <w:rPr>
+          <w:b/>
+          <w:bCs/>
+          <w:i/>
+          <w:iCs/>
+          <w:sz w:val="22"/>
+          <w:szCs w:val="22"/>
+        </w:rPr>
+        <w:t xml:space="preserve"> est devenu une ombre, un nom effacé. Entre trafics, trahisons et silence, il a appris à survivre.</w:t>
+      </w:r>
+      <w:r>
+        <w:rPr>
+          <w:b/>
+          <w:bCs/>
+          <w:i/>
+          <w:iCs/>
+          <w:sz w:val="22"/>
+          <w:szCs w:val="22"/>
+        </w:rPr>
+        <w:br/>
+        <w:t>Puis vient Nika.</w:t>
+      </w:r>
+      <w:r>
+        <w:rPr>
+          <w:b/>
+          <w:bCs/>
+          <w:i/>
+          <w:iCs/>
+          <w:sz w:val="22"/>
+          <w:szCs w:val="22"/>
+        </w:rPr>
+        <w:br/>
+        <w:t>Contrebandière aux yeux d’ambre. Elle voit en lui un homme sans passé — donc prêt à tout.</w:t>
+      </w:r>
+    </w:p>
+    <w:p>
+      <w:pPr>
+        <w:rPr>
+          <w:b/>
+          <w:bCs/>
+          <w:i/>
+          <w:iCs/>
+          <w:color w:val="FF0000"/>
+          <w:sz w:val="22"/>
+          <w:szCs w:val="22"/>
+        </w:rPr>
+      </w:pPr>
+      <w:r>
+        <w:rPr>
+          <w:b/>
+          <w:bCs/>
+          <w:i/>
+          <w:iCs/>
+          <w:sz w:val="22"/>
+          <w:szCs w:val="22"/>
+        </w:rPr>
+        <w:t>Nika (le jaugeant) :</w:t>
+      </w:r>
+      <w:r>
+        <w:rPr>
+          <w:b/>
+          <w:bCs/>
+          <w:i/>
+          <w:iCs/>
+          <w:sz w:val="22"/>
+          <w:szCs w:val="22"/>
+        </w:rPr>
+        <w:br/>
+      </w:r>
+      <w:r>
+        <w:rPr>
+          <w:b/>
+          <w:bCs/>
+          <w:i/>
+          <w:iCs/>
+          <w:color w:val="FF0000"/>
+          <w:sz w:val="22"/>
+          <w:szCs w:val="22"/>
+        </w:rPr>
+        <w:t xml:space="preserve">J’ai entendu parler de toi </w:t>
+      </w:r>
+      <w:proofErr w:type="spellStart"/>
+      <w:r>
+        <w:rPr>
+          <w:b/>
+          <w:bCs/>
+          <w:i/>
+          <w:iCs/>
+          <w:color w:val="FF0000"/>
+          <w:sz w:val="22"/>
+          <w:szCs w:val="22"/>
+        </w:rPr>
+        <w:t>Lysandor</w:t>
+      </w:r>
+      <w:proofErr w:type="spellEnd"/>
+      <w:r>
+        <w:rPr>
+          <w:b/>
+          <w:bCs/>
+          <w:i/>
+          <w:iCs/>
+          <w:color w:val="FF0000"/>
+          <w:sz w:val="22"/>
+          <w:szCs w:val="22"/>
+        </w:rPr>
+        <w:t>, t</w:t>
+      </w:r>
+      <w:r>
+        <w:rPr>
+          <w:b/>
+          <w:bCs/>
+          <w:i/>
+          <w:iCs/>
+          <w:color w:val="FF0000"/>
+          <w:sz w:val="22"/>
+          <w:szCs w:val="22"/>
+        </w:rPr>
+        <w:t xml:space="preserve">u ne respires plus comme un soldat. Tu respires comme un fantôme. </w:t>
+      </w:r>
+      <w:r>
+        <w:rPr>
+          <w:b/>
+          <w:bCs/>
+          <w:i/>
+          <w:iCs/>
+          <w:color w:val="FF0000"/>
+          <w:sz w:val="22"/>
+          <w:szCs w:val="22"/>
+        </w:rPr>
+        <w:t>Et ici c’est</w:t>
+      </w:r>
+      <w:r>
+        <w:rPr>
+          <w:b/>
+          <w:bCs/>
+          <w:i/>
+          <w:iCs/>
+          <w:color w:val="FF0000"/>
+          <w:sz w:val="22"/>
+          <w:szCs w:val="22"/>
+        </w:rPr>
+        <w:t xml:space="preserve"> peut-être ce qu’il faut </w:t>
+      </w:r>
+      <w:r>
+        <w:rPr>
+          <w:b/>
+          <w:bCs/>
+          <w:i/>
+          <w:iCs/>
+          <w:color w:val="FF0000"/>
+          <w:sz w:val="22"/>
+          <w:szCs w:val="22"/>
+        </w:rPr>
+        <w:t>durer</w:t>
+      </w:r>
+      <w:r>
+        <w:rPr>
+          <w:b/>
+          <w:bCs/>
+          <w:i/>
+          <w:iCs/>
+          <w:color w:val="FF0000"/>
+          <w:sz w:val="22"/>
+          <w:szCs w:val="22"/>
+        </w:rPr>
+        <w:t>.</w:t>
+      </w:r>
+    </w:p>
+    <w:p>
+      <w:pPr>
+        <w:rPr>
+          <w:b/>
+          <w:bCs/>
+          <w:i/>
+          <w:iCs/>
+          <w:color w:val="FF0000"/>
+          <w:sz w:val="22"/>
+          <w:szCs w:val="22"/>
+        </w:rPr>
+      </w:pPr>
+    </w:p>
+    <w:p>
+      <w:pPr>
+        <w:rPr>
+          <w:b/>
+          <w:bCs/>
+          <w:i/>
+          <w:iCs/>
+          <w:sz w:val="22"/>
+          <w:szCs w:val="22"/>
+        </w:rPr>
+      </w:pPr>
+      <w:r>
+        <w:rPr>
+          <w:b/>
+          <w:bCs/>
+          <w:i/>
+          <w:iCs/>
+          <w:sz w:val="22"/>
+          <w:szCs w:val="22"/>
+        </w:rPr>
+        <w:t xml:space="preserve">Option 1 – Rester un fantôme à </w:t>
+      </w:r>
+      <w:proofErr w:type="spellStart"/>
+      <w:r>
+        <w:rPr>
+          <w:b/>
+          <w:bCs/>
+          <w:i/>
+          <w:iCs/>
+          <w:sz w:val="22"/>
+          <w:szCs w:val="22"/>
+        </w:rPr>
+        <w:t>Zaun</w:t>
+      </w:r>
+      <w:proofErr w:type="spellEnd"/>
+      <w:r>
+        <w:rPr>
+          <w:b/>
+          <w:bCs/>
+          <w:i/>
+          <w:iCs/>
+          <w:sz w:val="22"/>
+          <w:szCs w:val="22"/>
+        </w:rPr>
+        <w:br/>
+      </w:r>
+      <w:proofErr w:type="spellStart"/>
+      <w:r>
+        <w:rPr>
+          <w:b/>
+          <w:bCs/>
+          <w:i/>
+          <w:iCs/>
+          <w:sz w:val="22"/>
+          <w:szCs w:val="22"/>
+        </w:rPr>
+        <w:t>Lysandor</w:t>
+      </w:r>
+      <w:proofErr w:type="spellEnd"/>
+      <w:r>
+        <w:rPr>
+          <w:b/>
+          <w:bCs/>
+          <w:i/>
+          <w:iCs/>
+          <w:sz w:val="22"/>
+          <w:szCs w:val="22"/>
+        </w:rPr>
+        <w:t xml:space="preserve"> (froidement) :</w:t>
+      </w:r>
+      <w:r>
+        <w:rPr>
+          <w:b/>
+          <w:bCs/>
+          <w:i/>
+          <w:iCs/>
+          <w:sz w:val="22"/>
+          <w:szCs w:val="22"/>
+        </w:rPr>
+        <w:br/>
+      </w:r>
+      <w:r>
+        <w:rPr>
+          <w:b/>
+          <w:bCs/>
+          <w:i/>
+          <w:iCs/>
+          <w:color w:val="FF0000"/>
+          <w:sz w:val="22"/>
+          <w:szCs w:val="22"/>
+        </w:rPr>
+        <w:t xml:space="preserve"> Ici, au moins, je suis libre. Invisible. Je connais les règles. </w:t>
+      </w:r>
+      <w:proofErr w:type="spellStart"/>
+      <w:r>
+        <w:rPr>
+          <w:b/>
+          <w:bCs/>
+          <w:i/>
+          <w:iCs/>
+          <w:color w:val="FF0000"/>
+          <w:sz w:val="22"/>
+          <w:szCs w:val="22"/>
+        </w:rPr>
+        <w:t>Piltover</w:t>
+      </w:r>
+      <w:proofErr w:type="spellEnd"/>
+      <w:r>
+        <w:rPr>
+          <w:b/>
+          <w:bCs/>
+          <w:i/>
+          <w:iCs/>
+          <w:color w:val="FF0000"/>
+          <w:sz w:val="22"/>
+          <w:szCs w:val="22"/>
+        </w:rPr>
+        <w:t xml:space="preserve"> n’est qu’un autre piège doré. </w:t>
+      </w:r>
+      <w:r>
+        <w:rPr>
+          <w:b/>
+          <w:bCs/>
+          <w:i/>
+          <w:iCs/>
+          <w:color w:val="FF0000"/>
+          <w:sz w:val="22"/>
+          <w:szCs w:val="22"/>
+        </w:rPr>
+        <w:br/>
+      </w:r>
+      <w:r>
+        <w:rPr>
+          <w:b/>
+          <w:bCs/>
+          <w:i/>
+          <w:iCs/>
+          <w:sz w:val="22"/>
+          <w:szCs w:val="22"/>
+        </w:rPr>
+        <w:t>Nika (hausse les épaules) :</w:t>
+      </w:r>
+      <w:r>
+        <w:rPr>
+          <w:b/>
+          <w:bCs/>
+          <w:i/>
+          <w:iCs/>
+          <w:sz w:val="22"/>
+          <w:szCs w:val="22"/>
+        </w:rPr>
+        <w:br/>
+      </w:r>
+      <w:r>
+        <w:rPr>
+          <w:b/>
+          <w:bCs/>
+          <w:i/>
+          <w:iCs/>
+          <w:color w:val="FF0000"/>
+          <w:sz w:val="22"/>
+          <w:szCs w:val="22"/>
+        </w:rPr>
+        <w:t>Alors sois l’ombre… mais rappelle-toi : même les fantômes finissent oubliés</w:t>
+      </w:r>
+      <w:r>
+        <w:rPr>
+          <w:b/>
+          <w:bCs/>
+          <w:i/>
+          <w:iCs/>
+          <w:sz w:val="22"/>
+          <w:szCs w:val="22"/>
+        </w:rPr>
+        <w:t xml:space="preserve">. </w:t>
+      </w:r>
+    </w:p>
+    <w:p>
+      <w:pPr>
+        <w:rPr>
+          <w:b/>
+          <w:bCs/>
+          <w:i/>
+          <w:iCs/>
+          <w:color w:val="156082" w:themeColor="accent1"/>
+          <w:sz w:val="22"/>
+          <w:szCs w:val="22"/>
+        </w:rPr>
+      </w:pPr>
+      <w:r>
+        <w:rPr>
+          <w:b/>
+          <w:bCs/>
+          <w:i/>
+          <w:iCs/>
+          <w:color w:val="156082" w:themeColor="accent1"/>
+          <w:sz w:val="22"/>
+          <w:szCs w:val="22"/>
+        </w:rPr>
+        <w:t>Chaque contact, chaque ruelle, chaque rumeur devient son champ de bataille — et son seul espoir de redevenir quelqu’un.</w:t>
+      </w:r>
+    </w:p>
+    <w:p>
+      <w:pPr>
+        <w:rPr>
+          <w:b/>
+          <w:bCs/>
+          <w:i/>
+          <w:iCs/>
+          <w:color w:val="156082" w:themeColor="accent1"/>
+          <w:sz w:val="22"/>
+          <w:szCs w:val="22"/>
+        </w:rPr>
+      </w:pPr>
+    </w:p>
+    <w:p>
+      <w:pPr>
+        <w:rPr>
+          <w:b/>
+          <w:bCs/>
+          <w:i/>
+          <w:iCs/>
+          <w:color w:val="FF0000"/>
+          <w:sz w:val="22"/>
+          <w:szCs w:val="22"/>
+        </w:rPr>
+      </w:pPr>
+      <w:r>
+        <w:rPr>
+          <w:b/>
+          <w:bCs/>
+          <w:i/>
+          <w:iCs/>
+          <w:sz w:val="22"/>
+          <w:szCs w:val="22"/>
+        </w:rPr>
+        <w:t xml:space="preserve">Option 2 – Monter à </w:t>
+      </w:r>
+      <w:proofErr w:type="spellStart"/>
+      <w:r>
+        <w:rPr>
+          <w:b/>
+          <w:bCs/>
+          <w:i/>
+          <w:iCs/>
+          <w:sz w:val="22"/>
+          <w:szCs w:val="22"/>
+        </w:rPr>
+        <w:t>Piltover</w:t>
+      </w:r>
+      <w:proofErr w:type="spellEnd"/>
+      <w:r>
+        <w:rPr>
+          <w:b/>
+          <w:bCs/>
+          <w:i/>
+          <w:iCs/>
+          <w:sz w:val="22"/>
+          <w:szCs w:val="22"/>
+        </w:rPr>
+        <w:br/>
+      </w:r>
+      <w:proofErr w:type="spellStart"/>
+      <w:r>
+        <w:rPr>
+          <w:b/>
+          <w:bCs/>
+          <w:i/>
+          <w:iCs/>
+          <w:sz w:val="22"/>
+          <w:szCs w:val="22"/>
+        </w:rPr>
+        <w:t>Lysandor</w:t>
+      </w:r>
+      <w:proofErr w:type="spellEnd"/>
+      <w:r>
+        <w:rPr>
+          <w:b/>
+          <w:bCs/>
+          <w:i/>
+          <w:iCs/>
+          <w:sz w:val="22"/>
+          <w:szCs w:val="22"/>
+        </w:rPr>
+        <w:t xml:space="preserve"> (avec détermination) :</w:t>
+      </w:r>
+      <w:r>
+        <w:rPr>
+          <w:b/>
+          <w:bCs/>
+          <w:i/>
+          <w:iCs/>
+          <w:sz w:val="22"/>
+          <w:szCs w:val="22"/>
+        </w:rPr>
+        <w:br/>
+      </w:r>
+      <w:r>
+        <w:rPr>
+          <w:b/>
+          <w:bCs/>
+          <w:i/>
+          <w:iCs/>
+          <w:color w:val="FF0000"/>
+          <w:sz w:val="22"/>
+          <w:szCs w:val="22"/>
+        </w:rPr>
+        <w:t xml:space="preserve"> Je ne veux pas survivre, Nika. Je veux renaître. Même si ça veut dire grimper seul jusqu'à la lumière. »</w:t>
+      </w:r>
+      <w:r>
+        <w:rPr>
+          <w:b/>
+          <w:bCs/>
+          <w:i/>
+          <w:iCs/>
+          <w:sz w:val="22"/>
+          <w:szCs w:val="22"/>
+        </w:rPr>
+        <w:br/>
+        <w:t>Nika (sourit en coin) :</w:t>
+      </w:r>
+      <w:r>
+        <w:rPr>
+          <w:b/>
+          <w:bCs/>
+          <w:i/>
+          <w:iCs/>
+          <w:sz w:val="22"/>
+          <w:szCs w:val="22"/>
+        </w:rPr>
+        <w:br/>
+      </w:r>
+      <w:r>
+        <w:rPr>
+          <w:b/>
+          <w:bCs/>
+          <w:i/>
+          <w:iCs/>
+          <w:color w:val="FF0000"/>
+          <w:sz w:val="22"/>
+          <w:szCs w:val="22"/>
+        </w:rPr>
+        <w:t xml:space="preserve">Alors il te faudra un masque. Et quelques dettes à rembourser. </w:t>
+      </w:r>
+    </w:p>
+    <w:p>
+      <w:pPr>
+        <w:rPr>
+          <w:b/>
+          <w:bCs/>
+          <w:i/>
+          <w:iCs/>
+          <w:color w:val="156082" w:themeColor="accent1"/>
+          <w:sz w:val="22"/>
+          <w:szCs w:val="22"/>
+        </w:rPr>
+      </w:pPr>
+      <w:r>
+        <w:rPr>
+          <w:b/>
+          <w:bCs/>
+          <w:i/>
+          <w:iCs/>
+          <w:color w:val="156082" w:themeColor="accent1"/>
+          <w:sz w:val="22"/>
+          <w:szCs w:val="22"/>
+        </w:rPr>
+        <w:t>Chaque pas vers la lumière est une dette en plus, mais aussi un pas de plus vers un nom nouveau — et une histoire à réécrire.</w:t>
+      </w:r>
+    </w:p>
+    <w:p>
+      <w:pPr>
+        <w:rPr>
+          <w:b/>
+          <w:bCs/>
+          <w:i/>
+          <w:iCs/>
+          <w:color w:val="156082" w:themeColor="accent1"/>
+          <w:sz w:val="22"/>
+          <w:szCs w:val="22"/>
+        </w:rPr>
+      </w:pPr>
+    </w:p>
+    <w:p>
+      <w:pPr>
+        <w:rPr>
+          <w:b/>
+          <w:bCs/>
+          <w:i/>
+          <w:iCs/>
+          <w:color w:val="156082" w:themeColor="accent1"/>
+          <w:sz w:val="22"/>
+          <w:szCs w:val="22"/>
+        </w:rPr>
+      </w:pPr>
+    </w:p>
+    <w:p>
+      <w:pPr>
+        <w:rPr>
+          <w:b/>
+          <w:bCs/>
+          <w:i/>
+          <w:iCs/>
+          <w:color w:val="156082" w:themeColor="accent1"/>
+          <w:sz w:val="22"/>
+          <w:szCs w:val="22"/>
+        </w:rPr>
+      </w:pPr>
+    </w:p>
+    <w:p>
+      <w:pPr>
+        <w:rPr>
+          <w:b/>
+          <w:bCs/>
+          <w:i/>
+          <w:iCs/>
+          <w:color w:val="156082" w:themeColor="accent1"/>
+          <w:sz w:val="22"/>
+          <w:szCs w:val="22"/>
+        </w:rPr>
+      </w:pPr>
+    </w:p>
+    <w:p>
+      <w:pPr>
+        <w:rPr>
+          <w:b/>
+          <w:bCs/>
+          <w:color w:val="00B050"/>
+          <w:sz w:val="22"/>
+          <w:szCs w:val="22"/>
+        </w:rPr>
+      </w:pPr>
+      <w:r>
+        <w:rPr>
+          <w:rFonts w:ascii="Segoe UI Symbol" w:hAnsi="Segoe UI Symbol" w:cs="Segoe UI Symbol"/>
+          <w:b/>
+          <w:bCs/>
+          <w:sz w:val="22"/>
+          <w:szCs w:val="22"/>
+        </w:rPr>
+        <w:t>✹</w:t>
+      </w:r>
+      <w:r>
+        <w:rPr>
+          <w:b/>
+          <w:bCs/>
+          <w:sz w:val="22"/>
+          <w:szCs w:val="22"/>
+        </w:rPr>
+        <w:t xml:space="preserve"> Version 2 </w:t>
+      </w:r>
+      <w:r>
+        <w:rPr>
+          <w:b/>
+          <w:bCs/>
+          <w:color w:val="00B050"/>
+          <w:sz w:val="22"/>
+          <w:szCs w:val="22"/>
+        </w:rPr>
+        <w:t xml:space="preserve">— </w:t>
+      </w:r>
+      <w:proofErr w:type="spellStart"/>
+      <w:r>
+        <w:rPr>
+          <w:b/>
+          <w:bCs/>
+          <w:color w:val="00B050"/>
+          <w:sz w:val="22"/>
+          <w:szCs w:val="22"/>
+        </w:rPr>
+        <w:t>Azhari</w:t>
+      </w:r>
+      <w:proofErr w:type="spellEnd"/>
+      <w:r>
+        <w:rPr>
+          <w:b/>
+          <w:bCs/>
+          <w:color w:val="00B050"/>
+          <w:sz w:val="22"/>
+          <w:szCs w:val="22"/>
+        </w:rPr>
+        <w:t xml:space="preserve"> est vivant</w:t>
+      </w:r>
+    </w:p>
+    <w:p>
+      <w:pPr>
+        <w:rPr>
+          <w:b/>
+          <w:bCs/>
+          <w:i/>
+          <w:iCs/>
+          <w:sz w:val="22"/>
+          <w:szCs w:val="22"/>
+        </w:rPr>
+      </w:pPr>
+      <w:r>
+        <w:rPr>
+          <w:b/>
+          <w:bCs/>
+          <w:i/>
+          <w:iCs/>
+          <w:sz w:val="22"/>
+          <w:szCs w:val="22"/>
+        </w:rPr>
+        <w:t xml:space="preserve">Si Option 1 : </w:t>
+      </w:r>
+      <w:r>
+        <w:rPr>
+          <w:b/>
+          <w:bCs/>
+          <w:i/>
+          <w:iCs/>
+          <w:color w:val="00B050"/>
+          <w:sz w:val="22"/>
+          <w:szCs w:val="22"/>
+        </w:rPr>
+        <w:t>Ressources sacrifiées</w:t>
+      </w:r>
+    </w:p>
+    <w:p>
+      <w:pPr>
+        <w:rPr>
+          <w:b/>
+          <w:bCs/>
+          <w:i/>
+          <w:iCs/>
+          <w:sz w:val="22"/>
+          <w:szCs w:val="22"/>
+        </w:rPr>
+      </w:pPr>
+      <w:r>
+        <w:rPr>
+          <w:b/>
+          <w:bCs/>
+          <w:i/>
+          <w:iCs/>
+          <w:sz w:val="22"/>
+          <w:szCs w:val="22"/>
+        </w:rPr>
+        <w:lastRenderedPageBreak/>
+        <w:t xml:space="preserve">(Ils émergent dans un entrepôt oublié, aux murs tapissés de rouages et d'engrenages figés. </w:t>
+      </w:r>
+      <w:proofErr w:type="spellStart"/>
+      <w:r>
+        <w:rPr>
+          <w:b/>
+          <w:bCs/>
+          <w:i/>
+          <w:iCs/>
+          <w:sz w:val="22"/>
+          <w:szCs w:val="22"/>
+        </w:rPr>
+        <w:t>Piltover</w:t>
+      </w:r>
+      <w:proofErr w:type="spellEnd"/>
+      <w:r>
+        <w:rPr>
+          <w:b/>
+          <w:bCs/>
+          <w:i/>
+          <w:iCs/>
+          <w:sz w:val="22"/>
+          <w:szCs w:val="22"/>
+        </w:rPr>
+        <w:t xml:space="preserve"> s’étend au-delà, dorée, majestueuse… mais indifférente.)</w:t>
+      </w:r>
+    </w:p>
+    <w:p>
+      <w:pPr>
+        <w:rPr>
+          <w:b/>
+          <w:bCs/>
+          <w:i/>
+          <w:iCs/>
+          <w:color w:val="FF0000"/>
+          <w:sz w:val="22"/>
+          <w:szCs w:val="22"/>
+        </w:rPr>
+      </w:pPr>
+      <w:r>
+        <w:rPr>
+          <w:b/>
+          <w:bCs/>
+          <w:i/>
+          <w:iCs/>
+          <w:sz w:val="22"/>
+          <w:szCs w:val="22"/>
+        </w:rPr>
+        <w:t>Nika (les fixant, presque compatissante) :</w:t>
+      </w:r>
+      <w:r>
+        <w:rPr>
+          <w:b/>
+          <w:bCs/>
+          <w:i/>
+          <w:iCs/>
+          <w:sz w:val="22"/>
+          <w:szCs w:val="22"/>
+        </w:rPr>
+        <w:br/>
+      </w:r>
+      <w:r>
+        <w:rPr>
+          <w:b/>
+          <w:bCs/>
+          <w:i/>
+          <w:iCs/>
+          <w:color w:val="FF0000"/>
+          <w:sz w:val="22"/>
+          <w:szCs w:val="22"/>
+        </w:rPr>
+        <w:t xml:space="preserve">Voilà. Vous y êtes. Mais là-haut, personne ne vous attend. Pas d’accueil, pas de salut. Juste des portes fermées et des regards qui pèsent. </w:t>
+      </w:r>
+    </w:p>
+    <w:p>
+      <w:pPr>
+        <w:rPr>
+          <w:b/>
+          <w:bCs/>
+          <w:i/>
+          <w:iCs/>
+          <w:color w:val="FF0000"/>
+          <w:sz w:val="22"/>
+          <w:szCs w:val="22"/>
+        </w:rPr>
+      </w:pPr>
+      <w:proofErr w:type="spellStart"/>
+      <w:r>
+        <w:rPr>
+          <w:b/>
+          <w:bCs/>
+          <w:i/>
+          <w:iCs/>
+          <w:sz w:val="22"/>
+          <w:szCs w:val="22"/>
+        </w:rPr>
+        <w:t>Azhari</w:t>
+      </w:r>
+      <w:proofErr w:type="spellEnd"/>
+      <w:r>
+        <w:rPr>
+          <w:b/>
+          <w:bCs/>
+          <w:i/>
+          <w:iCs/>
+          <w:sz w:val="22"/>
+          <w:szCs w:val="22"/>
+        </w:rPr>
+        <w:t xml:space="preserve"> (d’une voix rauque) :</w:t>
+      </w:r>
+      <w:r>
+        <w:rPr>
+          <w:b/>
+          <w:bCs/>
+          <w:i/>
+          <w:iCs/>
+          <w:sz w:val="22"/>
+          <w:szCs w:val="22"/>
+        </w:rPr>
+        <w:br/>
+      </w:r>
+      <w:r>
+        <w:rPr>
+          <w:b/>
+          <w:bCs/>
+          <w:i/>
+          <w:iCs/>
+          <w:color w:val="FF0000"/>
+          <w:sz w:val="22"/>
+          <w:szCs w:val="22"/>
+        </w:rPr>
+        <w:t xml:space="preserve">Alors on frappera. Et on frappera encore. Jusqu’à ce que l’une d’elles cède. </w:t>
+      </w:r>
+    </w:p>
+    <w:p>
+      <w:pPr>
+        <w:rPr>
+          <w:b/>
+          <w:bCs/>
+          <w:i/>
+          <w:iCs/>
+          <w:color w:val="FF0000"/>
+          <w:sz w:val="22"/>
+          <w:szCs w:val="22"/>
+        </w:rPr>
+      </w:pPr>
+      <w:proofErr w:type="spellStart"/>
+      <w:r>
+        <w:rPr>
+          <w:b/>
+          <w:bCs/>
+          <w:i/>
+          <w:iCs/>
+          <w:sz w:val="22"/>
+          <w:szCs w:val="22"/>
+        </w:rPr>
+        <w:t>Lysandor</w:t>
+      </w:r>
+      <w:proofErr w:type="spellEnd"/>
+      <w:r>
+        <w:rPr>
+          <w:b/>
+          <w:bCs/>
+          <w:i/>
+          <w:iCs/>
+          <w:sz w:val="22"/>
+          <w:szCs w:val="22"/>
+        </w:rPr>
+        <w:t xml:space="preserve"> (regardant la ville étincelante au loin) :</w:t>
+      </w:r>
+      <w:r>
+        <w:rPr>
+          <w:b/>
+          <w:bCs/>
+          <w:i/>
+          <w:iCs/>
+          <w:sz w:val="22"/>
+          <w:szCs w:val="22"/>
+        </w:rPr>
+        <w:br/>
+      </w:r>
+      <w:r>
+        <w:rPr>
+          <w:b/>
+          <w:bCs/>
+          <w:i/>
+          <w:iCs/>
+          <w:color w:val="FF0000"/>
+          <w:sz w:val="22"/>
+          <w:szCs w:val="22"/>
+        </w:rPr>
+        <w:t xml:space="preserve">On n’a plus rien. Mais on a l’un l’autre. Et la rage d’exister. </w:t>
+      </w:r>
+    </w:p>
+    <w:p>
+      <w:pPr>
+        <w:rPr>
+          <w:b/>
+          <w:bCs/>
+          <w:i/>
+          <w:iCs/>
+          <w:color w:val="0070C0"/>
+          <w:sz w:val="22"/>
+          <w:szCs w:val="22"/>
+        </w:rPr>
+      </w:pPr>
+      <w:r>
+        <w:rPr>
+          <w:b/>
+          <w:bCs/>
+          <w:i/>
+          <w:iCs/>
+          <w:color w:val="0070C0"/>
+          <w:sz w:val="22"/>
+          <w:szCs w:val="22"/>
+        </w:rPr>
+        <w:t>(Les deux exilés s’enfoncent dans les artères de la ville haute. Clochards aux rêves trop grands. Chaque pas une déclaration de guerre à leur passé.)</w:t>
+      </w:r>
+    </w:p>
+    <w:p>
+      <w:pPr>
+        <w:rPr>
+          <w:b/>
+          <w:bCs/>
+          <w:i/>
+          <w:iCs/>
+          <w:color w:val="0070C0"/>
+          <w:sz w:val="22"/>
+          <w:szCs w:val="22"/>
+        </w:rPr>
+      </w:pPr>
+    </w:p>
+    <w:p>
+      <w:pPr>
+        <w:rPr>
+          <w:b/>
+          <w:bCs/>
+          <w:i/>
+          <w:iCs/>
+          <w:color w:val="00B050"/>
+          <w:sz w:val="22"/>
+          <w:szCs w:val="22"/>
+        </w:rPr>
+      </w:pPr>
+      <w:r>
+        <w:rPr>
+          <w:b/>
+          <w:bCs/>
+          <w:i/>
+          <w:iCs/>
+          <w:sz w:val="22"/>
+          <w:szCs w:val="22"/>
+        </w:rPr>
+        <w:t xml:space="preserve">Si Option 2 : </w:t>
+      </w:r>
+      <w:r>
+        <w:rPr>
+          <w:b/>
+          <w:bCs/>
+          <w:i/>
+          <w:iCs/>
+          <w:color w:val="00B050"/>
+          <w:sz w:val="22"/>
+          <w:szCs w:val="22"/>
+        </w:rPr>
+        <w:t>Échange avec Nika</w:t>
+      </w:r>
+    </w:p>
+    <w:p>
+      <w:pPr>
+        <w:rPr>
+          <w:b/>
+          <w:bCs/>
+          <w:i/>
+          <w:iCs/>
+          <w:sz w:val="22"/>
+          <w:szCs w:val="22"/>
+        </w:rPr>
+      </w:pPr>
+      <w:r>
+        <w:rPr>
+          <w:b/>
+          <w:bCs/>
+          <w:i/>
+          <w:iCs/>
+          <w:sz w:val="22"/>
+          <w:szCs w:val="22"/>
+        </w:rPr>
+        <w:t>(Les tuyaux s’ouvrent sur un quartier industriel oublié, derrière un atelier de contrebande. Nika se tourne vers eux, essuyant ses gants tachés.)</w:t>
+      </w:r>
+    </w:p>
+    <w:p>
+      <w:pPr>
+        <w:rPr>
+          <w:b/>
+          <w:bCs/>
+          <w:i/>
+          <w:iCs/>
+          <w:color w:val="FF0000"/>
+          <w:sz w:val="22"/>
+          <w:szCs w:val="22"/>
+        </w:rPr>
+      </w:pPr>
+      <w:r>
+        <w:rPr>
+          <w:b/>
+          <w:bCs/>
+          <w:i/>
+          <w:iCs/>
+          <w:sz w:val="22"/>
+          <w:szCs w:val="22"/>
+        </w:rPr>
+        <w:t>Nika :</w:t>
+      </w:r>
+      <w:r>
+        <w:rPr>
+          <w:b/>
+          <w:bCs/>
+          <w:i/>
+          <w:iCs/>
+          <w:sz w:val="22"/>
+          <w:szCs w:val="22"/>
+        </w:rPr>
+        <w:br/>
+      </w:r>
+      <w:r>
+        <w:rPr>
+          <w:b/>
+          <w:bCs/>
+          <w:i/>
+          <w:iCs/>
+          <w:color w:val="FF0000"/>
+          <w:sz w:val="22"/>
+          <w:szCs w:val="22"/>
+        </w:rPr>
+        <w:t xml:space="preserve">Pas mal pour deux types qui savaient pas marcher dans </w:t>
+      </w:r>
+      <w:proofErr w:type="spellStart"/>
+      <w:r>
+        <w:rPr>
+          <w:b/>
+          <w:bCs/>
+          <w:i/>
+          <w:iCs/>
+          <w:color w:val="FF0000"/>
+          <w:sz w:val="22"/>
+          <w:szCs w:val="22"/>
+        </w:rPr>
+        <w:t>Zaun</w:t>
+      </w:r>
+      <w:proofErr w:type="spellEnd"/>
+      <w:r>
+        <w:rPr>
+          <w:b/>
+          <w:bCs/>
+          <w:i/>
+          <w:iCs/>
+          <w:color w:val="FF0000"/>
+          <w:sz w:val="22"/>
+          <w:szCs w:val="22"/>
+        </w:rPr>
+        <w:t xml:space="preserve">. Vous avez tenu parole. Et moi aussi. Vous êtes là. </w:t>
+      </w:r>
+    </w:p>
+    <w:p>
+      <w:pPr>
+        <w:rPr>
+          <w:b/>
+          <w:bCs/>
+          <w:i/>
+          <w:iCs/>
+          <w:color w:val="FF0000"/>
+          <w:sz w:val="22"/>
+          <w:szCs w:val="22"/>
+        </w:rPr>
+      </w:pPr>
+      <w:proofErr w:type="spellStart"/>
+      <w:r>
+        <w:rPr>
+          <w:b/>
+          <w:bCs/>
+          <w:i/>
+          <w:iCs/>
+          <w:sz w:val="22"/>
+          <w:szCs w:val="22"/>
+        </w:rPr>
+        <w:t>Azhari</w:t>
+      </w:r>
+      <w:proofErr w:type="spellEnd"/>
+      <w:r>
+        <w:rPr>
+          <w:b/>
+          <w:bCs/>
+          <w:i/>
+          <w:iCs/>
+          <w:sz w:val="22"/>
+          <w:szCs w:val="22"/>
+        </w:rPr>
+        <w:t xml:space="preserve"> (sourit doucement) :</w:t>
+      </w:r>
+      <w:r>
+        <w:rPr>
+          <w:b/>
+          <w:bCs/>
+          <w:i/>
+          <w:iCs/>
+          <w:sz w:val="22"/>
+          <w:szCs w:val="22"/>
+        </w:rPr>
+        <w:br/>
+      </w:r>
+      <w:r>
+        <w:rPr>
+          <w:b/>
+          <w:bCs/>
+          <w:i/>
+          <w:iCs/>
+          <w:color w:val="FF0000"/>
+          <w:sz w:val="22"/>
+          <w:szCs w:val="22"/>
+        </w:rPr>
+        <w:t xml:space="preserve">C’est peut-être ça, une nouvelle vie. Pas des promesses, juste… des engagements tenus. </w:t>
+      </w:r>
+    </w:p>
+    <w:p>
+      <w:pPr>
+        <w:rPr>
+          <w:b/>
+          <w:bCs/>
+          <w:i/>
+          <w:iCs/>
+          <w:color w:val="FF0000"/>
+          <w:sz w:val="22"/>
+          <w:szCs w:val="22"/>
+        </w:rPr>
+      </w:pPr>
+      <w:proofErr w:type="spellStart"/>
+      <w:r>
+        <w:rPr>
+          <w:b/>
+          <w:bCs/>
+          <w:i/>
+          <w:iCs/>
+          <w:color w:val="FF0000"/>
+          <w:sz w:val="22"/>
+          <w:szCs w:val="22"/>
+        </w:rPr>
+        <w:t>Lysandor</w:t>
+      </w:r>
+      <w:proofErr w:type="spellEnd"/>
+      <w:r>
+        <w:rPr>
+          <w:b/>
+          <w:bCs/>
+          <w:i/>
+          <w:iCs/>
+          <w:color w:val="FF0000"/>
+          <w:sz w:val="22"/>
+          <w:szCs w:val="22"/>
+        </w:rPr>
+        <w:t xml:space="preserve"> :</w:t>
+      </w:r>
+      <w:r>
+        <w:rPr>
+          <w:b/>
+          <w:bCs/>
+          <w:i/>
+          <w:iCs/>
+          <w:color w:val="FF0000"/>
+          <w:sz w:val="22"/>
+          <w:szCs w:val="22"/>
+        </w:rPr>
+        <w:br/>
+        <w:t xml:space="preserve">Ce qu’on vous a donné… c’est peu, comparé à ce qu’on va construire ici. </w:t>
+      </w:r>
+    </w:p>
+    <w:p>
+      <w:pPr>
+        <w:rPr>
+          <w:b/>
+          <w:bCs/>
+          <w:i/>
+          <w:iCs/>
+          <w:sz w:val="22"/>
+          <w:szCs w:val="22"/>
+        </w:rPr>
+      </w:pPr>
+      <w:r>
+        <w:rPr>
+          <w:b/>
+          <w:bCs/>
+          <w:i/>
+          <w:iCs/>
+          <w:sz w:val="22"/>
+          <w:szCs w:val="22"/>
+        </w:rPr>
+        <w:t xml:space="preserve">(Nika leur tend une enveloppe, discrète. À l’intérieur, un contact à </w:t>
+      </w:r>
+      <w:proofErr w:type="spellStart"/>
+      <w:r>
+        <w:rPr>
+          <w:b/>
+          <w:bCs/>
+          <w:i/>
+          <w:iCs/>
+          <w:sz w:val="22"/>
+          <w:szCs w:val="22"/>
+        </w:rPr>
+        <w:t>Piltover</w:t>
+      </w:r>
+      <w:proofErr w:type="spellEnd"/>
+      <w:r>
+        <w:rPr>
+          <w:b/>
+          <w:bCs/>
+          <w:i/>
+          <w:iCs/>
+          <w:sz w:val="22"/>
+          <w:szCs w:val="22"/>
+        </w:rPr>
+        <w:t>. Un horloger, mécène discret des réfugiés. Une première pierre.)</w:t>
+      </w:r>
+    </w:p>
+    <w:p>
+      <w:pPr>
+        <w:rPr>
+          <w:b/>
+          <w:bCs/>
+          <w:i/>
+          <w:iCs/>
+          <w:sz w:val="22"/>
+          <w:szCs w:val="22"/>
+        </w:rPr>
+      </w:pPr>
+      <w:r>
+        <w:rPr>
+          <w:b/>
+          <w:bCs/>
+          <w:i/>
+          <w:iCs/>
+          <w:sz w:val="22"/>
+          <w:szCs w:val="22"/>
+        </w:rPr>
+        <w:t>Nika (avec un clin d’œil) :</w:t>
+      </w:r>
+      <w:r>
+        <w:rPr>
+          <w:b/>
+          <w:bCs/>
+          <w:i/>
+          <w:iCs/>
+          <w:sz w:val="22"/>
+          <w:szCs w:val="22"/>
+        </w:rPr>
+        <w:br/>
+      </w:r>
+      <w:r>
+        <w:rPr>
+          <w:b/>
+          <w:bCs/>
+          <w:i/>
+          <w:iCs/>
+          <w:color w:val="FF0000"/>
+          <w:sz w:val="22"/>
+          <w:szCs w:val="22"/>
+        </w:rPr>
+        <w:t xml:space="preserve">Vous avez des dettes ici. Mais aussi des amis. N’oubliez aucun des deux. </w:t>
+      </w:r>
+    </w:p>
+    <w:p>
+      <w:pPr>
+        <w:rPr>
+          <w:b/>
+          <w:bCs/>
+          <w:i/>
+          <w:iCs/>
+          <w:color w:val="156082" w:themeColor="accent1"/>
+          <w:sz w:val="22"/>
+          <w:szCs w:val="22"/>
+        </w:rPr>
+      </w:pPr>
+      <w:r>
+        <w:rPr>
+          <w:b/>
+          <w:bCs/>
+          <w:i/>
+          <w:iCs/>
+          <w:color w:val="156082" w:themeColor="accent1"/>
+          <w:sz w:val="22"/>
+          <w:szCs w:val="22"/>
+        </w:rPr>
+        <w:t>(</w:t>
+      </w:r>
+      <w:proofErr w:type="spellStart"/>
+      <w:r>
+        <w:rPr>
+          <w:b/>
+          <w:bCs/>
+          <w:i/>
+          <w:iCs/>
+          <w:color w:val="156082" w:themeColor="accent1"/>
+          <w:sz w:val="22"/>
+          <w:szCs w:val="22"/>
+        </w:rPr>
+        <w:t>Azhari</w:t>
+      </w:r>
+      <w:proofErr w:type="spellEnd"/>
+      <w:r>
+        <w:rPr>
+          <w:b/>
+          <w:bCs/>
+          <w:i/>
+          <w:iCs/>
+          <w:color w:val="156082" w:themeColor="accent1"/>
+          <w:sz w:val="22"/>
+          <w:szCs w:val="22"/>
+        </w:rPr>
+        <w:t xml:space="preserve"> et </w:t>
+      </w:r>
+      <w:proofErr w:type="spellStart"/>
+      <w:r>
+        <w:rPr>
+          <w:b/>
+          <w:bCs/>
+          <w:i/>
+          <w:iCs/>
+          <w:color w:val="156082" w:themeColor="accent1"/>
+          <w:sz w:val="22"/>
+          <w:szCs w:val="22"/>
+        </w:rPr>
+        <w:t>Lysandor</w:t>
+      </w:r>
+      <w:proofErr w:type="spellEnd"/>
+      <w:r>
+        <w:rPr>
+          <w:b/>
+          <w:bCs/>
+          <w:i/>
+          <w:iCs/>
+          <w:color w:val="156082" w:themeColor="accent1"/>
+          <w:sz w:val="22"/>
+          <w:szCs w:val="22"/>
+        </w:rPr>
+        <w:t xml:space="preserve"> s’avancent dans </w:t>
+      </w:r>
+      <w:proofErr w:type="spellStart"/>
+      <w:r>
+        <w:rPr>
+          <w:b/>
+          <w:bCs/>
+          <w:i/>
+          <w:iCs/>
+          <w:color w:val="156082" w:themeColor="accent1"/>
+          <w:sz w:val="22"/>
+          <w:szCs w:val="22"/>
+        </w:rPr>
+        <w:t>Piltover</w:t>
+      </w:r>
+      <w:proofErr w:type="spellEnd"/>
+      <w:r>
+        <w:rPr>
+          <w:b/>
+          <w:bCs/>
+          <w:i/>
+          <w:iCs/>
+          <w:color w:val="156082" w:themeColor="accent1"/>
+          <w:sz w:val="22"/>
+          <w:szCs w:val="22"/>
+        </w:rPr>
+        <w:t>. Moins perdus. Moins pauvres. Pas encore libres. Mais ensemble.)</w:t>
       </w:r>
     </w:p>
     <w:sectPr>
@@ -5956,6 +9580,7 @@
   <w:style w:type="paragraph" w:default="1" w:styleId="Normal">
     <w:name w:val="Normal"/>
     <w:qFormat/>
+    <w:rsid w:val="006D0CC0"/>
   </w:style>
   <w:style w:type="paragraph" w:styleId="Titre1">
     <w:name w:val="heading 1"/>

</xml_diff>